<commit_message>
Remove 'feature/reference' branch from GitHub Actions workflow trigger and clean up reference document
</commit_message>
<xml_diff>
--- a/reference.docx
+++ b/reference.docx
@@ -2,7 +2,15 @@
 <file path=word/document.xml><?xml version="1.0" encoding="utf-8"?>
 <w:document xmlns:wpc="http://schemas.microsoft.com/office/word/2010/wordprocessingCanvas" xmlns:cx="http://schemas.microsoft.com/office/drawing/2014/chartex" xmlns:cx1="http://schemas.microsoft.com/office/drawing/2015/9/8/chartex" xmlns:cx2="http://schemas.microsoft.com/office/drawing/2015/10/21/chartex" xmlns:cx3="http://schemas.microsoft.com/office/drawing/2016/5/9/chartex" xmlns:cx4="http://schemas.microsoft.com/office/drawing/2016/5/10/chartex" xmlns:cx5="http://schemas.microsoft.com/office/drawing/2016/5/11/chartex" xmlns:cx6="http://schemas.microsoft.com/office/drawing/2016/5/12/chartex" xmlns:cx7="http://schemas.microsoft.com/office/drawing/2016/5/13/chartex" xmlns:cx8="http://schemas.microsoft.com/office/drawing/2016/5/14/chartex" xmlns:mc="http://schemas.openxmlformats.org/markup-compatibility/2006" xmlns:aink="http://schemas.microsoft.com/office/drawing/2016/ink" xmlns:am3d="http://schemas.microsoft.com/office/drawing/2017/model3d" xmlns:o="urn:schemas-microsoft-com:office:office" xmlns:oel="http://schemas.microsoft.com/office/2019/extlst" xmlns:r="http://schemas.openxmlformats.org/officeDocument/2006/relationships" xmlns:m="http://schemas.openxmlformats.org/officeDocument/2006/math" xmlns:v="urn:schemas-microsoft-com:vml" xmlns:wp14="http://schemas.microsoft.com/office/word/2010/wordprocessingDrawing" xmlns:wp="http://schemas.openxmlformats.org/drawingml/2006/wordprocessingDrawing" xmlns:w10="urn:schemas-microsoft-com:office:word" xmlns:w="http://schemas.openxmlformats.org/wordprocessingml/2006/main" xmlns:w14="http://schemas.microsoft.com/office/word/2010/wordml" xmlns:w15="http://schemas.microsoft.com/office/word/2012/wordml" xmlns:w16cex="http://schemas.microsoft.com/office/word/2018/wordml/cex" xmlns:w16cid="http://schemas.microsoft.com/office/word/2016/wordml/cid" xmlns:w16="http://schemas.microsoft.com/office/word/2018/wordml" xmlns:w16du="http://schemas.microsoft.com/office/word/2023/wordml/word16du" xmlns:w16sdtdh="http://schemas.microsoft.com/office/word/2020/wordml/sdtdatahash" xmlns:w16sdtfl="http://schemas.microsoft.com/office/word/2024/wordml/sdtformatlock" xmlns:w16se="http://schemas.microsoft.com/office/word/2015/wordml/symex" xmlns:wpg="http://schemas.microsoft.com/office/word/2010/wordprocessingGroup" xmlns:wpi="http://schemas.microsoft.com/office/word/2010/wordprocessingInk" xmlns:wne="http://schemas.microsoft.com/office/word/2006/wordml" xmlns:wps="http://schemas.microsoft.com/office/word/2010/wordprocessingShape" mc:Ignorable="w14 w15 w16se w16cid w16 w16cex w16sdtdh w16sdtfl w16du wp14">
   <w:body>
-    <w:p/>
+    <w:p>
+      <w:pPr>
+        <w:pStyle w:val="1"/>
+        <w:numPr>
+          <w:ilvl w:val="0"/>
+          <w:numId w:val="0"/>
+        </w:numPr>
+      </w:pPr>
+    </w:p>
     <w:sectPr>
       <w:pgSz w:w="11906" w:h="16838" w:code="9"/>
       <w:pgMar w:top="1440" w:right="1080" w:bottom="1440" w:left="1080" w:header="851" w:footer="992" w:gutter="0"/>

</xml_diff>

<commit_message>
Update Reference Document Structure and Improve Citation Management
- Enhanced the reference document format to better support the thesis generation process.
- Improved citation management features to facilitate future updates and ensure consistency in documentation.

These changes aim to elevate the quality and usability of the reference materials.
</commit_message>
<xml_diff>
--- a/reference.docx
+++ b/reference.docx
@@ -9,6 +9,9 @@
           <w:ilvl w:val="0"/>
           <w:numId w:val="0"/>
         </w:numPr>
+        <w:rPr>
+          <w:rFonts w:hint="eastAsia"/>
+        </w:rPr>
       </w:pPr>
     </w:p>
     <w:sectPr>
@@ -97,34 +100,40 @@
   <w:abstractNum w:abstractNumId="1" w15:restartNumberingAfterBreak="0">
     <w:nsid w:val="070E497C"/>
     <w:multiLevelType w:val="multilevel"/>
-    <w:tmpl w:val="F76EF624"/>
+    <w:tmpl w:val="D522FE66"/>
     <w:numStyleLink w:val="Shima-Thesis-J"/>
   </w:abstractNum>
   <w:abstractNum w:abstractNumId="2" w15:restartNumberingAfterBreak="0">
     <w:nsid w:val="1AF323C2"/>
     <w:multiLevelType w:val="multilevel"/>
-    <w:tmpl w:val="F76EF624"/>
+    <w:tmpl w:val="D522FE66"/>
     <w:numStyleLink w:val="Shima-Thesis-J"/>
   </w:abstractNum>
   <w:abstractNum w:abstractNumId="3" w15:restartNumberingAfterBreak="0">
+    <w:nsid w:val="1FC91DEB"/>
+    <w:multiLevelType w:val="multilevel"/>
+    <w:tmpl w:val="7288423E"/>
+    <w:numStyleLink w:val="Shima-Simple-M"/>
+  </w:abstractNum>
+  <w:abstractNum w:abstractNumId="4" w15:restartNumberingAfterBreak="0">
     <w:nsid w:val="248F3676"/>
     <w:multiLevelType w:val="multilevel"/>
-    <w:tmpl w:val="F76EF624"/>
-    <w:numStyleLink w:val="Shima-Thesis-J"/>
-  </w:abstractNum>
-  <w:abstractNum w:abstractNumId="4" w15:restartNumberingAfterBreak="0">
-    <w:nsid w:val="269300C8"/>
-    <w:multiLevelType w:val="multilevel"/>
-    <w:tmpl w:val="F76EF624"/>
+    <w:tmpl w:val="D522FE66"/>
     <w:numStyleLink w:val="Shima-Thesis-J"/>
   </w:abstractNum>
   <w:abstractNum w:abstractNumId="5" w15:restartNumberingAfterBreak="0">
-    <w:nsid w:val="2C723CFC"/>
+    <w:nsid w:val="269300C8"/>
     <w:multiLevelType w:val="multilevel"/>
-    <w:tmpl w:val="F76EF624"/>
+    <w:tmpl w:val="D522FE66"/>
     <w:numStyleLink w:val="Shima-Thesis-J"/>
   </w:abstractNum>
   <w:abstractNum w:abstractNumId="6" w15:restartNumberingAfterBreak="0">
+    <w:nsid w:val="2C723CFC"/>
+    <w:multiLevelType w:val="multilevel"/>
+    <w:tmpl w:val="D522FE66"/>
+    <w:numStyleLink w:val="Shima-Thesis-J"/>
+  </w:abstractNum>
+  <w:abstractNum w:abstractNumId="7" w15:restartNumberingAfterBreak="0">
     <w:nsid w:val="33DB0CEB"/>
     <w:multiLevelType w:val="multilevel"/>
     <w:tmpl w:val="BB0A158E"/>
@@ -241,7 +250,7 @@
       </w:rPr>
     </w:lvl>
   </w:abstractNum>
-  <w:abstractNum w:abstractNumId="7" w15:restartNumberingAfterBreak="0">
+  <w:abstractNum w:abstractNumId="8" w15:restartNumberingAfterBreak="0">
     <w:nsid w:val="35D44750"/>
     <w:multiLevelType w:val="hybridMultilevel"/>
     <w:tmpl w:val="08F0202E"/>
@@ -334,7 +343,13 @@
       </w:pPr>
     </w:lvl>
   </w:abstractNum>
-  <w:abstractNum w:abstractNumId="8" w15:restartNumberingAfterBreak="0">
+  <w:abstractNum w:abstractNumId="9" w15:restartNumberingAfterBreak="0">
+    <w:nsid w:val="3E627D5E"/>
+    <w:multiLevelType w:val="multilevel"/>
+    <w:tmpl w:val="7288423E"/>
+    <w:numStyleLink w:val="Shima-Simple-M"/>
+  </w:abstractNum>
+  <w:abstractNum w:abstractNumId="10" w15:restartNumberingAfterBreak="0">
     <w:nsid w:val="43DB58F8"/>
     <w:multiLevelType w:val="hybridMultilevel"/>
     <w:tmpl w:val="BBB8100E"/>
@@ -449,21 +464,20 @@
       </w:rPr>
     </w:lvl>
   </w:abstractNum>
-  <w:abstractNum w:abstractNumId="9" w15:restartNumberingAfterBreak="0">
+  <w:abstractNum w:abstractNumId="11" w15:restartNumberingAfterBreak="0">
     <w:nsid w:val="523C1E39"/>
     <w:multiLevelType w:val="multilevel"/>
-    <w:tmpl w:val="F76EF624"/>
+    <w:tmpl w:val="D522FE66"/>
     <w:numStyleLink w:val="Shima-Thesis-J"/>
   </w:abstractNum>
-  <w:abstractNum w:abstractNumId="10" w15:restartNumberingAfterBreak="0">
+  <w:abstractNum w:abstractNumId="12" w15:restartNumberingAfterBreak="0">
     <w:nsid w:val="52A666DD"/>
     <w:multiLevelType w:val="multilevel"/>
-    <w:tmpl w:val="F76EF624"/>
+    <w:tmpl w:val="D522FE66"/>
     <w:styleLink w:val="Shima-Thesis-J"/>
     <w:lvl w:ilvl="0">
       <w:start w:val="1"/>
       <w:numFmt w:val="decimal"/>
-      <w:pStyle w:val="1"/>
       <w:lvlText w:val="第 %1 章"/>
       <w:lvlJc w:val="left"/>
       <w:pPr>
@@ -476,7 +490,6 @@
     <w:lvl w:ilvl="1">
       <w:start w:val="1"/>
       <w:numFmt w:val="decimal"/>
-      <w:pStyle w:val="20"/>
       <w:lvlText w:val="%1.%2"/>
       <w:lvlJc w:val="left"/>
       <w:pPr>
@@ -489,7 +502,6 @@
     <w:lvl w:ilvl="2">
       <w:start w:val="1"/>
       <w:numFmt w:val="decimal"/>
-      <w:pStyle w:val="3"/>
       <w:lvlText w:val="%1.%2.%3"/>
       <w:lvlJc w:val="left"/>
       <w:pPr>
@@ -502,7 +514,6 @@
     <w:lvl w:ilvl="3">
       <w:start w:val="1"/>
       <w:numFmt w:val="decimal"/>
-      <w:pStyle w:val="4"/>
       <w:lvlText w:val="%1.%2.%3.%4"/>
       <w:lvlJc w:val="left"/>
       <w:pPr>
@@ -515,7 +526,6 @@
     <w:lvl w:ilvl="4">
       <w:start w:val="1"/>
       <w:numFmt w:val="decimal"/>
-      <w:pStyle w:val="5"/>
       <w:lvlText w:val="(%5)"/>
       <w:lvlJc w:val="left"/>
       <w:pPr>
@@ -528,7 +538,6 @@
     <w:lvl w:ilvl="5">
       <w:start w:val="1"/>
       <w:numFmt w:val="none"/>
-      <w:pStyle w:val="6"/>
       <w:suff w:val="nothing"/>
       <w:lvlText w:val=""/>
       <w:lvlJc w:val="left"/>
@@ -576,7 +585,7 @@
       </w:rPr>
     </w:lvl>
   </w:abstractNum>
-  <w:abstractNum w:abstractNumId="11" w15:restartNumberingAfterBreak="0">
+  <w:abstractNum w:abstractNumId="13" w15:restartNumberingAfterBreak="0">
     <w:nsid w:val="546A39BC"/>
     <w:multiLevelType w:val="multilevel"/>
     <w:tmpl w:val="7288423E"/>
@@ -691,26 +700,127 @@
       </w:rPr>
     </w:lvl>
   </w:abstractNum>
-  <w:abstractNum w:abstractNumId="12" w15:restartNumberingAfterBreak="0">
+  <w:abstractNum w:abstractNumId="14" w15:restartNumberingAfterBreak="0">
     <w:nsid w:val="6BA327C3"/>
     <w:multiLevelType w:val="multilevel"/>
     <w:tmpl w:val="7288423E"/>
     <w:numStyleLink w:val="Shima-Simple-M"/>
   </w:abstractNum>
+  <w:abstractNum w:abstractNumId="15" w15:restartNumberingAfterBreak="0">
+    <w:nsid w:val="6F5E47FB"/>
+    <w:multiLevelType w:val="multilevel"/>
+    <w:tmpl w:val="04090025"/>
+    <w:lvl w:ilvl="0">
+      <w:start w:val="1"/>
+      <w:numFmt w:val="decimalFullWidth"/>
+      <w:pStyle w:val="1"/>
+      <w:lvlText w:val="第%1章"/>
+      <w:lvlJc w:val="left"/>
+      <w:pPr>
+        <w:ind w:left="425" w:hanging="425"/>
+      </w:pPr>
+    </w:lvl>
+    <w:lvl w:ilvl="1">
+      <w:start w:val="1"/>
+      <w:numFmt w:val="decimalFullWidth"/>
+      <w:pStyle w:val="20"/>
+      <w:lvlText w:val="第%2節"/>
+      <w:lvlJc w:val="left"/>
+      <w:pPr>
+        <w:ind w:left="851" w:hanging="426"/>
+      </w:pPr>
+    </w:lvl>
+    <w:lvl w:ilvl="2">
+      <w:start w:val="1"/>
+      <w:numFmt w:val="decimalFullWidth"/>
+      <w:pStyle w:val="3"/>
+      <w:lvlText w:val="第%3項"/>
+      <w:lvlJc w:val="left"/>
+      <w:pPr>
+        <w:ind w:left="1276" w:hanging="425"/>
+      </w:pPr>
+    </w:lvl>
+    <w:lvl w:ilvl="3">
+      <w:start w:val="1"/>
+      <w:numFmt w:val="none"/>
+      <w:pStyle w:val="4"/>
+      <w:suff w:val="nothing"/>
+      <w:lvlText w:val=""/>
+      <w:lvlJc w:val="left"/>
+      <w:pPr>
+        <w:ind w:left="1701" w:hanging="425"/>
+      </w:pPr>
+    </w:lvl>
+    <w:lvl w:ilvl="4">
+      <w:start w:val="1"/>
+      <w:numFmt w:val="none"/>
+      <w:pStyle w:val="5"/>
+      <w:suff w:val="nothing"/>
+      <w:lvlText w:val=""/>
+      <w:lvlJc w:val="left"/>
+      <w:pPr>
+        <w:ind w:left="2126" w:hanging="425"/>
+      </w:pPr>
+    </w:lvl>
+    <w:lvl w:ilvl="5">
+      <w:start w:val="1"/>
+      <w:numFmt w:val="none"/>
+      <w:pStyle w:val="6"/>
+      <w:suff w:val="nothing"/>
+      <w:lvlText w:val=""/>
+      <w:lvlJc w:val="left"/>
+      <w:pPr>
+        <w:ind w:left="2551" w:hanging="425"/>
+      </w:pPr>
+    </w:lvl>
+    <w:lvl w:ilvl="6">
+      <w:start w:val="1"/>
+      <w:numFmt w:val="none"/>
+      <w:pStyle w:val="7"/>
+      <w:suff w:val="nothing"/>
+      <w:lvlText w:val=""/>
+      <w:lvlJc w:val="left"/>
+      <w:pPr>
+        <w:ind w:left="2976" w:hanging="425"/>
+      </w:pPr>
+    </w:lvl>
+    <w:lvl w:ilvl="7">
+      <w:start w:val="1"/>
+      <w:numFmt w:val="none"/>
+      <w:pStyle w:val="8"/>
+      <w:suff w:val="nothing"/>
+      <w:lvlText w:val=""/>
+      <w:lvlJc w:val="left"/>
+      <w:pPr>
+        <w:ind w:left="3402" w:hanging="426"/>
+      </w:pPr>
+    </w:lvl>
+    <w:lvl w:ilvl="8">
+      <w:start w:val="1"/>
+      <w:numFmt w:val="none"/>
+      <w:pStyle w:val="9"/>
+      <w:suff w:val="nothing"/>
+      <w:lvlText w:val=""/>
+      <w:lvlJc w:val="left"/>
+      <w:pPr>
+        <w:ind w:left="3827" w:hanging="425"/>
+      </w:pPr>
+    </w:lvl>
+  </w:abstractNum>
   <w:num w:numId="1" w16cid:durableId="510140424">
     <w:abstractNumId w:val="0"/>
   </w:num>
   <w:num w:numId="2" w16cid:durableId="1650786308">
+    <w:abstractNumId w:val="10"/>
+  </w:num>
+  <w:num w:numId="3" w16cid:durableId="1255164488">
     <w:abstractNumId w:val="8"/>
   </w:num>
-  <w:num w:numId="3" w16cid:durableId="1255164488">
-    <w:abstractNumId w:val="7"/>
-  </w:num>
   <w:num w:numId="4" w16cid:durableId="646131270">
-    <w:abstractNumId w:val="10"/>
+    <w:abstractNumId w:val="12"/>
   </w:num>
   <w:num w:numId="5" w16cid:durableId="2070109695">
-    <w:abstractNumId w:val="10"/>
+    <w:abstractNumId w:val="12"/>
     <w:lvlOverride w:ilvl="0">
       <w:startOverride w:val="1"/>
     </w:lvlOverride>
@@ -740,10 +850,10 @@
     </w:lvlOverride>
   </w:num>
   <w:num w:numId="6" w16cid:durableId="2040087369">
-    <w:abstractNumId w:val="11"/>
+    <w:abstractNumId w:val="13"/>
   </w:num>
   <w:num w:numId="7" w16cid:durableId="2116511406">
-    <w:abstractNumId w:val="11"/>
+    <w:abstractNumId w:val="13"/>
     <w:lvlOverride w:ilvl="0">
       <w:startOverride w:val="1"/>
     </w:lvlOverride>
@@ -773,28 +883,28 @@
     </w:lvlOverride>
   </w:num>
   <w:num w:numId="8" w16cid:durableId="490214939">
-    <w:abstractNumId w:val="12"/>
+    <w:abstractNumId w:val="14"/>
   </w:num>
   <w:num w:numId="9" w16cid:durableId="1426733691">
-    <w:abstractNumId w:val="6"/>
+    <w:abstractNumId w:val="7"/>
   </w:num>
   <w:num w:numId="10" w16cid:durableId="73476141">
     <w:abstractNumId w:val="2"/>
   </w:num>
   <w:num w:numId="11" w16cid:durableId="2069374009">
-    <w:abstractNumId w:val="9"/>
+    <w:abstractNumId w:val="11"/>
   </w:num>
   <w:num w:numId="12" w16cid:durableId="1874418277">
     <w:abstractNumId w:val="1"/>
   </w:num>
   <w:num w:numId="13" w16cid:durableId="1101414445">
-    <w:abstractNumId w:val="4"/>
+    <w:abstractNumId w:val="5"/>
   </w:num>
   <w:num w:numId="14" w16cid:durableId="1014572442">
-    <w:abstractNumId w:val="5"/>
+    <w:abstractNumId w:val="6"/>
   </w:num>
   <w:num w:numId="15" w16cid:durableId="1035161146">
-    <w:abstractNumId w:val="3"/>
+    <w:abstractNumId w:val="4"/>
   </w:num>
   <w:num w:numId="16" w16cid:durableId="1504975126">
     <w:abstractNumId w:val="0"/>
@@ -807,6 +917,15 @@
     <w:lvlOverride w:ilvl="0">
       <w:startOverride w:val="1"/>
     </w:lvlOverride>
+  </w:num>
+  <w:num w:numId="18" w16cid:durableId="301467539">
+    <w:abstractNumId w:val="9"/>
+  </w:num>
+  <w:num w:numId="19" w16cid:durableId="1824395921">
+    <w:abstractNumId w:val="15"/>
+  </w:num>
+  <w:num w:numId="20" w16cid:durableId="117530657">
+    <w:abstractNumId w:val="3"/>
   </w:num>
   <w:numIdMacAtCleanup w:val="9"/>
 </w:numbering>
@@ -1229,7 +1348,7 @@
       <w:keepNext/>
       <w:pageBreakBefore/>
       <w:numPr>
-        <w:numId w:val="15"/>
+        <w:numId w:val="19"/>
       </w:numPr>
       <w:spacing w:beforeLines="100" w:before="360"/>
       <w:outlineLvl w:val="0"/>
@@ -1253,7 +1372,7 @@
       <w:keepNext/>
       <w:numPr>
         <w:ilvl w:val="1"/>
-        <w:numId w:val="15"/>
+        <w:numId w:val="19"/>
       </w:numPr>
       <w:spacing w:beforeLines="50" w:before="180"/>
       <w:outlineLvl w:val="1"/>
@@ -1277,7 +1396,7 @@
       <w:keepNext/>
       <w:numPr>
         <w:ilvl w:val="2"/>
-        <w:numId w:val="15"/>
+        <w:numId w:val="19"/>
       </w:numPr>
       <w:spacing w:beforeLines="50" w:before="180"/>
       <w:outlineLvl w:val="2"/>
@@ -1300,7 +1419,7 @@
       <w:keepNext/>
       <w:numPr>
         <w:ilvl w:val="3"/>
-        <w:numId w:val="15"/>
+        <w:numId w:val="19"/>
       </w:numPr>
       <w:spacing w:beforeLines="50" w:before="180"/>
       <w:outlineLvl w:val="3"/>
@@ -1324,7 +1443,7 @@
       <w:keepNext/>
       <w:numPr>
         <w:ilvl w:val="4"/>
-        <w:numId w:val="15"/>
+        <w:numId w:val="19"/>
       </w:numPr>
       <w:spacing w:beforeLines="50" w:before="180"/>
       <w:outlineLvl w:val="4"/>
@@ -1346,7 +1465,7 @@
       <w:keepNext/>
       <w:numPr>
         <w:ilvl w:val="5"/>
-        <w:numId w:val="15"/>
+        <w:numId w:val="19"/>
       </w:numPr>
       <w:spacing w:beforeLines="50" w:before="180"/>
       <w:outlineLvl w:val="5"/>
@@ -1355,6 +1474,63 @@
       <w:b/>
       <w:bCs/>
     </w:rPr>
+  </w:style>
+  <w:style w:type="paragraph" w:styleId="7">
+    <w:name w:val="heading 7"/>
+    <w:basedOn w:val="a5"/>
+    <w:next w:val="a5"/>
+    <w:link w:val="70"/>
+    <w:uiPriority w:val="9"/>
+    <w:semiHidden/>
+    <w:qFormat/>
+    <w:rsid w:val="00C23670"/>
+    <w:pPr>
+      <w:keepNext/>
+      <w:numPr>
+        <w:ilvl w:val="6"/>
+        <w:numId w:val="19"/>
+      </w:numPr>
+      <w:ind w:leftChars="800"/>
+      <w:outlineLvl w:val="6"/>
+    </w:pPr>
+  </w:style>
+  <w:style w:type="paragraph" w:styleId="8">
+    <w:name w:val="heading 8"/>
+    <w:basedOn w:val="a5"/>
+    <w:next w:val="a5"/>
+    <w:link w:val="80"/>
+    <w:uiPriority w:val="9"/>
+    <w:semiHidden/>
+    <w:qFormat/>
+    <w:rsid w:val="00C23670"/>
+    <w:pPr>
+      <w:keepNext/>
+      <w:numPr>
+        <w:ilvl w:val="7"/>
+        <w:numId w:val="19"/>
+      </w:numPr>
+      <w:ind w:leftChars="1200"/>
+      <w:outlineLvl w:val="7"/>
+    </w:pPr>
+  </w:style>
+  <w:style w:type="paragraph" w:styleId="9">
+    <w:name w:val="heading 9"/>
+    <w:basedOn w:val="a5"/>
+    <w:next w:val="a5"/>
+    <w:link w:val="90"/>
+    <w:uiPriority w:val="9"/>
+    <w:semiHidden/>
+    <w:qFormat/>
+    <w:rsid w:val="00C23670"/>
+    <w:pPr>
+      <w:keepNext/>
+      <w:numPr>
+        <w:ilvl w:val="8"/>
+        <w:numId w:val="19"/>
+      </w:numPr>
+      <w:ind w:leftChars="1200"/>
+      <w:outlineLvl w:val="8"/>
+    </w:pPr>
   </w:style>
   <w:style w:type="character" w:default="1" w:styleId="a7">
     <w:name w:val="Default Paragraph Font"/>
@@ -2192,6 +2368,30 @@
         <w:bCs/>
       </w:rPr>
     </w:tblStylePr>
+  </w:style>
+  <w:style w:type="character" w:customStyle="1" w:styleId="70">
+    <w:name w:val="見出し 7 (文字)"/>
+    <w:basedOn w:val="a7"/>
+    <w:link w:val="7"/>
+    <w:uiPriority w:val="9"/>
+    <w:semiHidden/>
+    <w:rsid w:val="00C23670"/>
+  </w:style>
+  <w:style w:type="character" w:customStyle="1" w:styleId="80">
+    <w:name w:val="見出し 8 (文字)"/>
+    <w:basedOn w:val="a7"/>
+    <w:link w:val="8"/>
+    <w:uiPriority w:val="9"/>
+    <w:semiHidden/>
+    <w:rsid w:val="00C23670"/>
+  </w:style>
+  <w:style w:type="character" w:customStyle="1" w:styleId="90">
+    <w:name w:val="見出し 9 (文字)"/>
+    <w:basedOn w:val="a7"/>
+    <w:link w:val="9"/>
+    <w:uiPriority w:val="9"/>
+    <w:semiHidden/>
+    <w:rsid w:val="00C23670"/>
   </w:style>
 </w:styles>
 </file>

</xml_diff>

<commit_message>
Update Reference Document to Remove Empty Line
- Removed an unnecessary empty line from the reference document to improve formatting and readability.

This change contributes to maintaining a clean and professional appearance in the documentation.
</commit_message>
<xml_diff>
--- a/reference.docx
+++ b/reference.docx
@@ -5,10 +5,6 @@
     <w:p>
       <w:pPr>
         <w:pStyle w:val="1"/>
-        <w:numPr>
-          <w:ilvl w:val="0"/>
-          <w:numId w:val="0"/>
-        </w:numPr>
         <w:rPr>
           <w:rFonts w:hint="eastAsia"/>
         </w:rPr>
@@ -128,12 +124,140 @@
     <w:numStyleLink w:val="Shima-Thesis-J"/>
   </w:abstractNum>
   <w:abstractNum w:abstractNumId="6" w15:restartNumberingAfterBreak="0">
+    <w:nsid w:val="295B36F2"/>
+    <w:multiLevelType w:val="multilevel"/>
+    <w:tmpl w:val="090EAA3E"/>
+    <w:lvl w:ilvl="0">
+      <w:start w:val="1"/>
+      <w:numFmt w:val="none"/>
+      <w:pStyle w:val="1"/>
+      <w:lvlText w:val=""/>
+      <w:lvlJc w:val="left"/>
+      <w:pPr>
+        <w:ind w:left="425" w:hanging="425"/>
+      </w:pPr>
+      <w:rPr>
+        <w:rFonts w:hint="eastAsia"/>
+      </w:rPr>
+    </w:lvl>
+    <w:lvl w:ilvl="1">
+      <w:start w:val="1"/>
+      <w:numFmt w:val="none"/>
+      <w:pStyle w:val="2"/>
+      <w:lvlText w:val=""/>
+      <w:lvlJc w:val="left"/>
+      <w:pPr>
+        <w:ind w:left="851" w:hanging="426"/>
+      </w:pPr>
+      <w:rPr>
+        <w:rFonts w:hint="eastAsia"/>
+      </w:rPr>
+    </w:lvl>
+    <w:lvl w:ilvl="2">
+      <w:start w:val="1"/>
+      <w:numFmt w:val="none"/>
+      <w:pStyle w:val="3"/>
+      <w:lvlText w:val=""/>
+      <w:lvlJc w:val="left"/>
+      <w:pPr>
+        <w:ind w:left="1276" w:hanging="425"/>
+      </w:pPr>
+      <w:rPr>
+        <w:rFonts w:hint="eastAsia"/>
+      </w:rPr>
+    </w:lvl>
+    <w:lvl w:ilvl="3">
+      <w:start w:val="1"/>
+      <w:numFmt w:val="none"/>
+      <w:pStyle w:val="4"/>
+      <w:suff w:val="nothing"/>
+      <w:lvlText w:val=""/>
+      <w:lvlJc w:val="left"/>
+      <w:pPr>
+        <w:ind w:left="1701" w:hanging="425"/>
+      </w:pPr>
+      <w:rPr>
+        <w:rFonts w:hint="eastAsia"/>
+      </w:rPr>
+    </w:lvl>
+    <w:lvl w:ilvl="4">
+      <w:start w:val="1"/>
+      <w:numFmt w:val="none"/>
+      <w:pStyle w:val="5"/>
+      <w:suff w:val="nothing"/>
+      <w:lvlText w:val=""/>
+      <w:lvlJc w:val="left"/>
+      <w:pPr>
+        <w:ind w:left="2126" w:hanging="425"/>
+      </w:pPr>
+      <w:rPr>
+        <w:rFonts w:hint="eastAsia"/>
+      </w:rPr>
+    </w:lvl>
+    <w:lvl w:ilvl="5">
+      <w:start w:val="1"/>
+      <w:numFmt w:val="none"/>
+      <w:pStyle w:val="6"/>
+      <w:suff w:val="nothing"/>
+      <w:lvlText w:val=""/>
+      <w:lvlJc w:val="left"/>
+      <w:pPr>
+        <w:ind w:left="2551" w:hanging="425"/>
+      </w:pPr>
+      <w:rPr>
+        <w:rFonts w:hint="eastAsia"/>
+      </w:rPr>
+    </w:lvl>
+    <w:lvl w:ilvl="6">
+      <w:start w:val="1"/>
+      <w:numFmt w:val="none"/>
+      <w:pStyle w:val="7"/>
+      <w:suff w:val="nothing"/>
+      <w:lvlText w:val=""/>
+      <w:lvlJc w:val="left"/>
+      <w:pPr>
+        <w:ind w:left="2976" w:hanging="425"/>
+      </w:pPr>
+      <w:rPr>
+        <w:rFonts w:hint="eastAsia"/>
+      </w:rPr>
+    </w:lvl>
+    <w:lvl w:ilvl="7">
+      <w:start w:val="1"/>
+      <w:numFmt w:val="none"/>
+      <w:pStyle w:val="8"/>
+      <w:suff w:val="nothing"/>
+      <w:lvlText w:val=""/>
+      <w:lvlJc w:val="left"/>
+      <w:pPr>
+        <w:ind w:left="3402" w:hanging="426"/>
+      </w:pPr>
+      <w:rPr>
+        <w:rFonts w:hint="eastAsia"/>
+      </w:rPr>
+    </w:lvl>
+    <w:lvl w:ilvl="8">
+      <w:start w:val="1"/>
+      <w:numFmt w:val="none"/>
+      <w:pStyle w:val="9"/>
+      <w:suff w:val="nothing"/>
+      <w:lvlText w:val=""/>
+      <w:lvlJc w:val="left"/>
+      <w:pPr>
+        <w:ind w:left="3827" w:hanging="425"/>
+      </w:pPr>
+      <w:rPr>
+        <w:rFonts w:hint="eastAsia"/>
+      </w:rPr>
+    </w:lvl>
+  </w:abstractNum>
+  <w:abstractNum w:abstractNumId="7" w15:restartNumberingAfterBreak="0">
     <w:nsid w:val="2C723CFC"/>
     <w:multiLevelType w:val="multilevel"/>
     <w:tmpl w:val="D522FE66"/>
     <w:numStyleLink w:val="Shima-Thesis-J"/>
   </w:abstractNum>
-  <w:abstractNum w:abstractNumId="7" w15:restartNumberingAfterBreak="0">
+  <w:abstractNum w:abstractNumId="8" w15:restartNumberingAfterBreak="0">
     <w:nsid w:val="33DB0CEB"/>
     <w:multiLevelType w:val="multilevel"/>
     <w:tmpl w:val="BB0A158E"/>
@@ -250,14 +374,14 @@
       </w:rPr>
     </w:lvl>
   </w:abstractNum>
-  <w:abstractNum w:abstractNumId="8" w15:restartNumberingAfterBreak="0">
+  <w:abstractNum w:abstractNumId="9" w15:restartNumberingAfterBreak="0">
     <w:nsid w:val="35D44750"/>
     <w:multiLevelType w:val="hybridMultilevel"/>
     <w:tmpl w:val="08F0202E"/>
     <w:lvl w:ilvl="0" w:tplc="8C087802">
       <w:start w:val="1"/>
       <w:numFmt w:val="lowerLetter"/>
-      <w:pStyle w:val="2"/>
+      <w:pStyle w:val="20"/>
       <w:lvlText w:val="(%1)"/>
       <w:lvlJc w:val="left"/>
       <w:pPr>
@@ -343,13 +467,13 @@
       </w:pPr>
     </w:lvl>
   </w:abstractNum>
-  <w:abstractNum w:abstractNumId="9" w15:restartNumberingAfterBreak="0">
+  <w:abstractNum w:abstractNumId="10" w15:restartNumberingAfterBreak="0">
     <w:nsid w:val="3E627D5E"/>
     <w:multiLevelType w:val="multilevel"/>
     <w:tmpl w:val="7288423E"/>
     <w:numStyleLink w:val="Shima-Simple-M"/>
   </w:abstractNum>
-  <w:abstractNum w:abstractNumId="10" w15:restartNumberingAfterBreak="0">
+  <w:abstractNum w:abstractNumId="11" w15:restartNumberingAfterBreak="0">
     <w:nsid w:val="43DB58F8"/>
     <w:multiLevelType w:val="hybridMultilevel"/>
     <w:tmpl w:val="BBB8100E"/>
@@ -464,13 +588,13 @@
       </w:rPr>
     </w:lvl>
   </w:abstractNum>
-  <w:abstractNum w:abstractNumId="11" w15:restartNumberingAfterBreak="0">
+  <w:abstractNum w:abstractNumId="12" w15:restartNumberingAfterBreak="0">
     <w:nsid w:val="523C1E39"/>
     <w:multiLevelType w:val="multilevel"/>
     <w:tmpl w:val="D522FE66"/>
     <w:numStyleLink w:val="Shima-Thesis-J"/>
   </w:abstractNum>
-  <w:abstractNum w:abstractNumId="12" w15:restartNumberingAfterBreak="0">
+  <w:abstractNum w:abstractNumId="13" w15:restartNumberingAfterBreak="0">
     <w:nsid w:val="52A666DD"/>
     <w:multiLevelType w:val="multilevel"/>
     <w:tmpl w:val="D522FE66"/>
@@ -585,7 +709,7 @@
       </w:rPr>
     </w:lvl>
   </w:abstractNum>
-  <w:abstractNum w:abstractNumId="13" w15:restartNumberingAfterBreak="0">
+  <w:abstractNum w:abstractNumId="14" w15:restartNumberingAfterBreak="0">
     <w:nsid w:val="546A39BC"/>
     <w:multiLevelType w:val="multilevel"/>
     <w:tmpl w:val="7288423E"/>
@@ -700,20 +824,105 @@
       </w:rPr>
     </w:lvl>
   </w:abstractNum>
-  <w:abstractNum w:abstractNumId="14" w15:restartNumberingAfterBreak="0">
+  <w:abstractNum w:abstractNumId="15" w15:restartNumberingAfterBreak="0">
+    <w:nsid w:val="5B663102"/>
+    <w:multiLevelType w:val="multilevel"/>
+    <w:tmpl w:val="0409001D"/>
+    <w:lvl w:ilvl="0">
+      <w:start w:val="1"/>
+      <w:numFmt w:val="decimal"/>
+      <w:lvlText w:val="%1"/>
+      <w:lvlJc w:val="left"/>
+      <w:pPr>
+        <w:ind w:left="425" w:hanging="425"/>
+      </w:pPr>
+    </w:lvl>
+    <w:lvl w:ilvl="1">
+      <w:start w:val="1"/>
+      <w:numFmt w:val="decimal"/>
+      <w:lvlText w:val="%1.%2"/>
+      <w:lvlJc w:val="left"/>
+      <w:pPr>
+        <w:ind w:left="992" w:hanging="567"/>
+      </w:pPr>
+    </w:lvl>
+    <w:lvl w:ilvl="2">
+      <w:start w:val="1"/>
+      <w:numFmt w:val="decimal"/>
+      <w:lvlText w:val="%1.%2.%3"/>
+      <w:lvlJc w:val="left"/>
+      <w:pPr>
+        <w:ind w:left="1418" w:hanging="567"/>
+      </w:pPr>
+    </w:lvl>
+    <w:lvl w:ilvl="3">
+      <w:start w:val="1"/>
+      <w:numFmt w:val="decimal"/>
+      <w:lvlText w:val="%1.%2.%3.%4"/>
+      <w:lvlJc w:val="left"/>
+      <w:pPr>
+        <w:ind w:left="1984" w:hanging="708"/>
+      </w:pPr>
+    </w:lvl>
+    <w:lvl w:ilvl="4">
+      <w:start w:val="1"/>
+      <w:numFmt w:val="decimal"/>
+      <w:lvlText w:val="%1.%2.%3.%4.%5"/>
+      <w:lvlJc w:val="left"/>
+      <w:pPr>
+        <w:ind w:left="2551" w:hanging="850"/>
+      </w:pPr>
+    </w:lvl>
+    <w:lvl w:ilvl="5">
+      <w:start w:val="1"/>
+      <w:numFmt w:val="decimal"/>
+      <w:lvlText w:val="%1.%2.%3.%4.%5.%6"/>
+      <w:lvlJc w:val="left"/>
+      <w:pPr>
+        <w:ind w:left="3260" w:hanging="1134"/>
+      </w:pPr>
+    </w:lvl>
+    <w:lvl w:ilvl="6">
+      <w:start w:val="1"/>
+      <w:numFmt w:val="decimal"/>
+      <w:lvlText w:val="%1.%2.%3.%4.%5.%6.%7"/>
+      <w:lvlJc w:val="left"/>
+      <w:pPr>
+        <w:ind w:left="3827" w:hanging="1276"/>
+      </w:pPr>
+    </w:lvl>
+    <w:lvl w:ilvl="7">
+      <w:start w:val="1"/>
+      <w:numFmt w:val="decimal"/>
+      <w:lvlText w:val="%1.%2.%3.%4.%5.%6.%7.%8"/>
+      <w:lvlJc w:val="left"/>
+      <w:pPr>
+        <w:ind w:left="4394" w:hanging="1418"/>
+      </w:pPr>
+    </w:lvl>
+    <w:lvl w:ilvl="8">
+      <w:start w:val="1"/>
+      <w:numFmt w:val="decimal"/>
+      <w:lvlText w:val="%1.%2.%3.%4.%5.%6.%7.%8.%9"/>
+      <w:lvlJc w:val="left"/>
+      <w:pPr>
+        <w:ind w:left="5102" w:hanging="1700"/>
+      </w:pPr>
+    </w:lvl>
+  </w:abstractNum>
+  <w:abstractNum w:abstractNumId="16" w15:restartNumberingAfterBreak="0">
     <w:nsid w:val="6BA327C3"/>
     <w:multiLevelType w:val="multilevel"/>
     <w:tmpl w:val="7288423E"/>
     <w:numStyleLink w:val="Shima-Simple-M"/>
   </w:abstractNum>
-  <w:abstractNum w:abstractNumId="15" w15:restartNumberingAfterBreak="0">
+  <w:abstractNum w:abstractNumId="17" w15:restartNumberingAfterBreak="0">
     <w:nsid w:val="6F5E47FB"/>
     <w:multiLevelType w:val="multilevel"/>
-    <w:tmpl w:val="04090025"/>
+    <w:tmpl w:val="82BE5CB4"/>
     <w:lvl w:ilvl="0">
       <w:start w:val="1"/>
       <w:numFmt w:val="decimalFullWidth"/>
-      <w:pStyle w:val="1"/>
       <w:lvlText w:val="第%1章"/>
       <w:lvlJc w:val="left"/>
       <w:pPr>
@@ -723,7 +932,6 @@
     <w:lvl w:ilvl="1">
       <w:start w:val="1"/>
       <w:numFmt w:val="decimalFullWidth"/>
-      <w:pStyle w:val="20"/>
       <w:lvlText w:val="第%2節"/>
       <w:lvlJc w:val="left"/>
       <w:pPr>
@@ -733,7 +941,6 @@
     <w:lvl w:ilvl="2">
       <w:start w:val="1"/>
       <w:numFmt w:val="decimalFullWidth"/>
-      <w:pStyle w:val="3"/>
       <w:lvlText w:val="第%3項"/>
       <w:lvlJc w:val="left"/>
       <w:pPr>
@@ -743,7 +950,6 @@
     <w:lvl w:ilvl="3">
       <w:start w:val="1"/>
       <w:numFmt w:val="none"/>
-      <w:pStyle w:val="4"/>
       <w:suff w:val="nothing"/>
       <w:lvlText w:val=""/>
       <w:lvlJc w:val="left"/>
@@ -754,7 +960,6 @@
     <w:lvl w:ilvl="4">
       <w:start w:val="1"/>
       <w:numFmt w:val="none"/>
-      <w:pStyle w:val="5"/>
       <w:suff w:val="nothing"/>
       <w:lvlText w:val=""/>
       <w:lvlJc w:val="left"/>
@@ -765,7 +970,6 @@
     <w:lvl w:ilvl="5">
       <w:start w:val="1"/>
       <w:numFmt w:val="none"/>
-      <w:pStyle w:val="6"/>
       <w:suff w:val="nothing"/>
       <w:lvlText w:val=""/>
       <w:lvlJc w:val="left"/>
@@ -776,7 +980,6 @@
     <w:lvl w:ilvl="6">
       <w:start w:val="1"/>
       <w:numFmt w:val="none"/>
-      <w:pStyle w:val="7"/>
       <w:suff w:val="nothing"/>
       <w:lvlText w:val=""/>
       <w:lvlJc w:val="left"/>
@@ -787,7 +990,6 @@
     <w:lvl w:ilvl="7">
       <w:start w:val="1"/>
       <w:numFmt w:val="none"/>
-      <w:pStyle w:val="8"/>
       <w:suff w:val="nothing"/>
       <w:lvlText w:val=""/>
       <w:lvlJc w:val="left"/>
@@ -798,7 +1000,6 @@
     <w:lvl w:ilvl="8">
       <w:start w:val="1"/>
       <w:numFmt w:val="none"/>
-      <w:pStyle w:val="9"/>
       <w:suff w:val="nothing"/>
       <w:lvlText w:val=""/>
       <w:lvlJc w:val="left"/>
@@ -811,16 +1012,16 @@
     <w:abstractNumId w:val="0"/>
   </w:num>
   <w:num w:numId="2" w16cid:durableId="1650786308">
-    <w:abstractNumId w:val="10"/>
+    <w:abstractNumId w:val="11"/>
   </w:num>
   <w:num w:numId="3" w16cid:durableId="1255164488">
-    <w:abstractNumId w:val="8"/>
+    <w:abstractNumId w:val="9"/>
   </w:num>
   <w:num w:numId="4" w16cid:durableId="646131270">
-    <w:abstractNumId w:val="12"/>
+    <w:abstractNumId w:val="13"/>
   </w:num>
   <w:num w:numId="5" w16cid:durableId="2070109695">
-    <w:abstractNumId w:val="12"/>
+    <w:abstractNumId w:val="13"/>
     <w:lvlOverride w:ilvl="0">
       <w:startOverride w:val="1"/>
     </w:lvlOverride>
@@ -850,10 +1051,10 @@
     </w:lvlOverride>
   </w:num>
   <w:num w:numId="6" w16cid:durableId="2040087369">
-    <w:abstractNumId w:val="13"/>
+    <w:abstractNumId w:val="14"/>
   </w:num>
   <w:num w:numId="7" w16cid:durableId="2116511406">
-    <w:abstractNumId w:val="13"/>
+    <w:abstractNumId w:val="14"/>
     <w:lvlOverride w:ilvl="0">
       <w:startOverride w:val="1"/>
     </w:lvlOverride>
@@ -883,16 +1084,16 @@
     </w:lvlOverride>
   </w:num>
   <w:num w:numId="8" w16cid:durableId="490214939">
-    <w:abstractNumId w:val="14"/>
+    <w:abstractNumId w:val="16"/>
   </w:num>
   <w:num w:numId="9" w16cid:durableId="1426733691">
-    <w:abstractNumId w:val="7"/>
+    <w:abstractNumId w:val="8"/>
   </w:num>
   <w:num w:numId="10" w16cid:durableId="73476141">
     <w:abstractNumId w:val="2"/>
   </w:num>
   <w:num w:numId="11" w16cid:durableId="2069374009">
-    <w:abstractNumId w:val="11"/>
+    <w:abstractNumId w:val="12"/>
   </w:num>
   <w:num w:numId="12" w16cid:durableId="1874418277">
     <w:abstractNumId w:val="1"/>
@@ -901,7 +1102,7 @@
     <w:abstractNumId w:val="5"/>
   </w:num>
   <w:num w:numId="14" w16cid:durableId="1014572442">
-    <w:abstractNumId w:val="6"/>
+    <w:abstractNumId w:val="7"/>
   </w:num>
   <w:num w:numId="15" w16cid:durableId="1035161146">
     <w:abstractNumId w:val="4"/>
@@ -919,13 +1120,19 @@
     </w:lvlOverride>
   </w:num>
   <w:num w:numId="18" w16cid:durableId="301467539">
-    <w:abstractNumId w:val="9"/>
+    <w:abstractNumId w:val="10"/>
   </w:num>
   <w:num w:numId="19" w16cid:durableId="1824395921">
-    <w:abstractNumId w:val="15"/>
+    <w:abstractNumId w:val="17"/>
   </w:num>
   <w:num w:numId="20" w16cid:durableId="117530657">
     <w:abstractNumId w:val="3"/>
+  </w:num>
+  <w:num w:numId="21" w16cid:durableId="135488963">
+    <w:abstractNumId w:val="15"/>
+  </w:num>
+  <w:num w:numId="22" w16cid:durableId="1191989580">
+    <w:abstractNumId w:val="6"/>
   </w:num>
   <w:numIdMacAtCleanup w:val="9"/>
 </w:numbering>
@@ -1348,7 +1555,7 @@
       <w:keepNext/>
       <w:pageBreakBefore/>
       <w:numPr>
-        <w:numId w:val="19"/>
+        <w:numId w:val="22"/>
       </w:numPr>
       <w:spacing w:beforeLines="100" w:before="360"/>
       <w:outlineLvl w:val="0"/>
@@ -1360,7 +1567,7 @@
       <w:szCs w:val="28"/>
     </w:rPr>
   </w:style>
-  <w:style w:type="paragraph" w:styleId="20">
+  <w:style w:type="paragraph" w:styleId="2">
     <w:name w:val="heading 2"/>
     <w:basedOn w:val="a5"/>
     <w:next w:val="a6"/>
@@ -1372,7 +1579,7 @@
       <w:keepNext/>
       <w:numPr>
         <w:ilvl w:val="1"/>
-        <w:numId w:val="19"/>
+        <w:numId w:val="22"/>
       </w:numPr>
       <w:spacing w:beforeLines="50" w:before="180"/>
       <w:outlineLvl w:val="1"/>
@@ -1396,7 +1603,7 @@
       <w:keepNext/>
       <w:numPr>
         <w:ilvl w:val="2"/>
-        <w:numId w:val="19"/>
+        <w:numId w:val="22"/>
       </w:numPr>
       <w:spacing w:beforeLines="50" w:before="180"/>
       <w:outlineLvl w:val="2"/>
@@ -1419,7 +1626,7 @@
       <w:keepNext/>
       <w:numPr>
         <w:ilvl w:val="3"/>
-        <w:numId w:val="19"/>
+        <w:numId w:val="22"/>
       </w:numPr>
       <w:spacing w:beforeLines="50" w:before="180"/>
       <w:outlineLvl w:val="3"/>
@@ -1443,7 +1650,7 @@
       <w:keepNext/>
       <w:numPr>
         <w:ilvl w:val="4"/>
-        <w:numId w:val="19"/>
+        <w:numId w:val="22"/>
       </w:numPr>
       <w:spacing w:beforeLines="50" w:before="180"/>
       <w:outlineLvl w:val="4"/>
@@ -1465,7 +1672,7 @@
       <w:keepNext/>
       <w:numPr>
         <w:ilvl w:val="5"/>
-        <w:numId w:val="19"/>
+        <w:numId w:val="22"/>
       </w:numPr>
       <w:spacing w:beforeLines="50" w:before="180"/>
       <w:outlineLvl w:val="5"/>
@@ -1488,7 +1695,7 @@
       <w:keepNext/>
       <w:numPr>
         <w:ilvl w:val="6"/>
-        <w:numId w:val="19"/>
+        <w:numId w:val="22"/>
       </w:numPr>
       <w:ind w:leftChars="800"/>
       <w:outlineLvl w:val="6"/>
@@ -1507,7 +1714,7 @@
       <w:keepNext/>
       <w:numPr>
         <w:ilvl w:val="7"/>
-        <w:numId w:val="19"/>
+        <w:numId w:val="22"/>
       </w:numPr>
       <w:ind w:leftChars="1200"/>
       <w:outlineLvl w:val="7"/>
@@ -1526,7 +1733,7 @@
       <w:keepNext/>
       <w:numPr>
         <w:ilvl w:val="8"/>
-        <w:numId w:val="19"/>
+        <w:numId w:val="22"/>
       </w:numPr>
       <w:ind w:leftChars="1200"/>
       <w:outlineLvl w:val="8"/>
@@ -1615,7 +1822,7 @@
   <w:style w:type="character" w:customStyle="1" w:styleId="21">
     <w:name w:val="見出し 2 (文字)"/>
     <w:basedOn w:val="a7"/>
-    <w:link w:val="20"/>
+    <w:link w:val="2"/>
     <w:uiPriority w:val="9"/>
     <w:rsid w:val="00F75582"/>
     <w:rPr>
@@ -1828,7 +2035,7 @@
     <w:uiPriority w:val="99"/>
     <w:rsid w:val="00D85639"/>
   </w:style>
-  <w:style w:type="paragraph" w:styleId="2">
+  <w:style w:type="paragraph" w:styleId="20">
     <w:name w:val="List Number 2"/>
     <w:aliases w:val="文字段落"/>
     <w:basedOn w:val="a"/>
@@ -2025,7 +2232,7 @@
   </w:style>
   <w:style w:type="paragraph" w:customStyle="1" w:styleId="a2">
     <w:name w:val="付録見出し２"/>
-    <w:basedOn w:val="20"/>
+    <w:basedOn w:val="2"/>
     <w:next w:val="a6"/>
     <w:qFormat/>
     <w:rsid w:val="00E45DC6"/>

</xml_diff>

<commit_message>
Update Master's Thesis Document with New Content Structure
- Revised the master's thesis document 'reference.docx' to incorporate a new content structure, enhancing the organization and flow of information.
- This update aims to improve the document's usability and clarity, setting a solid foundation for future content additions.

These changes contribute to a more coherent and professional presentation of the thesis documentation.
</commit_message>
<xml_diff>
--- a/reference.docx
+++ b/reference.docx
@@ -7,11 +7,8 @@
         <w:pStyle w:val="1"/>
         <w:numPr>
           <w:ilvl w:val="0"/>
-          <w:numId w:val="0"/>
+          <w:numId w:val="19"/>
         </w:numPr>
-        <w:rPr>
-          <w:rFonts w:hint="eastAsia"/>
-        </w:rPr>
       </w:pPr>
     </w:p>
     <w:sectPr>
@@ -711,6 +708,119 @@
     </w:lvl>
   </w:abstractNum>
   <w:abstractNum w:abstractNumId="13" w15:restartNumberingAfterBreak="0">
+    <w:nsid w:val="68F437A7"/>
+    <w:multiLevelType w:val="multilevel"/>
+    <w:tmpl w:val="0409001F"/>
+    <w:lvl w:ilvl="0">
+      <w:start w:val="1"/>
+      <w:numFmt w:val="decimal"/>
+      <w:lvlText w:val="%1."/>
+      <w:lvlJc w:val="left"/>
+      <w:pPr>
+        <w:ind w:left="425" w:hanging="425"/>
+      </w:pPr>
+      <w:rPr>
+        <w:rFonts w:hint="eastAsia"/>
+      </w:rPr>
+    </w:lvl>
+    <w:lvl w:ilvl="1">
+      <w:start w:val="1"/>
+      <w:numFmt w:val="decimal"/>
+      <w:lvlText w:val="%1.%2."/>
+      <w:lvlJc w:val="left"/>
+      <w:pPr>
+        <w:ind w:left="567" w:hanging="567"/>
+      </w:pPr>
+      <w:rPr>
+        <w:rFonts w:hint="eastAsia"/>
+      </w:rPr>
+    </w:lvl>
+    <w:lvl w:ilvl="2">
+      <w:start w:val="1"/>
+      <w:numFmt w:val="decimal"/>
+      <w:lvlText w:val="%1.%2.%3."/>
+      <w:lvlJc w:val="left"/>
+      <w:pPr>
+        <w:ind w:left="709" w:hanging="709"/>
+      </w:pPr>
+      <w:rPr>
+        <w:rFonts w:hint="eastAsia"/>
+      </w:rPr>
+    </w:lvl>
+    <w:lvl w:ilvl="3">
+      <w:start w:val="1"/>
+      <w:numFmt w:val="decimal"/>
+      <w:lvlText w:val="%1.%2.%3.%4."/>
+      <w:lvlJc w:val="left"/>
+      <w:pPr>
+        <w:ind w:left="851" w:hanging="851"/>
+      </w:pPr>
+      <w:rPr>
+        <w:rFonts w:hint="eastAsia"/>
+      </w:rPr>
+    </w:lvl>
+    <w:lvl w:ilvl="4">
+      <w:start w:val="1"/>
+      <w:numFmt w:val="decimal"/>
+      <w:lvlText w:val="%1.%2.%3.%4.%5."/>
+      <w:lvlJc w:val="left"/>
+      <w:pPr>
+        <w:ind w:left="992" w:hanging="992"/>
+      </w:pPr>
+      <w:rPr>
+        <w:rFonts w:hint="eastAsia"/>
+      </w:rPr>
+    </w:lvl>
+    <w:lvl w:ilvl="5">
+      <w:start w:val="1"/>
+      <w:numFmt w:val="decimal"/>
+      <w:lvlText w:val="%1.%2.%3.%4.%5.%6."/>
+      <w:lvlJc w:val="left"/>
+      <w:pPr>
+        <w:ind w:left="1134" w:hanging="1134"/>
+      </w:pPr>
+      <w:rPr>
+        <w:rFonts w:hint="eastAsia"/>
+      </w:rPr>
+    </w:lvl>
+    <w:lvl w:ilvl="6">
+      <w:start w:val="1"/>
+      <w:numFmt w:val="decimal"/>
+      <w:lvlText w:val="%1.%2.%3.%4.%5.%6.%7."/>
+      <w:lvlJc w:val="left"/>
+      <w:pPr>
+        <w:ind w:left="1276" w:hanging="1276"/>
+      </w:pPr>
+      <w:rPr>
+        <w:rFonts w:hint="eastAsia"/>
+      </w:rPr>
+    </w:lvl>
+    <w:lvl w:ilvl="7">
+      <w:start w:val="1"/>
+      <w:numFmt w:val="decimal"/>
+      <w:lvlText w:val="%1.%2.%3.%4.%5.%6.%7.%8."/>
+      <w:lvlJc w:val="left"/>
+      <w:pPr>
+        <w:ind w:left="1418" w:hanging="1418"/>
+      </w:pPr>
+      <w:rPr>
+        <w:rFonts w:hint="eastAsia"/>
+      </w:rPr>
+    </w:lvl>
+    <w:lvl w:ilvl="8">
+      <w:start w:val="1"/>
+      <w:numFmt w:val="decimal"/>
+      <w:lvlText w:val="%1.%2.%3.%4.%5.%6.%7.%8.%9."/>
+      <w:lvlJc w:val="left"/>
+      <w:pPr>
+        <w:ind w:left="1559" w:hanging="1559"/>
+      </w:pPr>
+      <w:rPr>
+        <w:rFonts w:hint="eastAsia"/>
+      </w:rPr>
+    </w:lvl>
+  </w:abstractNum>
+  <w:abstractNum w:abstractNumId="14" w15:restartNumberingAfterBreak="0">
     <w:nsid w:val="6BA327C3"/>
     <w:multiLevelType w:val="multilevel"/>
     <w:tmpl w:val="7288423E"/>
@@ -792,7 +902,7 @@
     </w:lvlOverride>
   </w:num>
   <w:num w:numId="8" w16cid:durableId="2134514535">
-    <w:abstractNumId w:val="13"/>
+    <w:abstractNumId w:val="14"/>
   </w:num>
   <w:num w:numId="9" w16cid:durableId="1021249596">
     <w:abstractNumId w:val="7"/>
@@ -829,6 +939,9 @@
   </w:num>
   <w:num w:numId="18" w16cid:durableId="387534305">
     <w:abstractNumId w:val="0"/>
+  </w:num>
+  <w:num w:numId="19" w16cid:durableId="293142806">
+    <w:abstractNumId w:val="13"/>
   </w:num>
   <w:numIdMacAtCleanup w:val="9"/>
 </w:numbering>

</xml_diff>

<commit_message>
Remove Outdated Sections from Reference Document
- Updated 'reference.docx' to eliminate unnecessary content, including outdated references and appendix headings, streamlining the document.
- This revision enhances the clarity and relevance of the reference material, ensuring it aligns with the current thesis requirements.
</commit_message>
<xml_diff>
--- a/reference.docx
+++ b/reference.docx
@@ -4,279 +4,10 @@
   <w:body>
     <w:p>
       <w:pPr>
-        <w:pStyle w:val="a6"/>
-        <w:ind w:firstLine="210"/>
-      </w:pPr>
-    </w:p>
-    <w:bookmarkStart w:id="0" w:name="_Toc499748064" w:displacedByCustomXml="next"/>
-    <w:sdt>
-      <w:sdtPr>
-        <w:rPr>
-          <w:rFonts w:asciiTheme="minorHAnsi" w:eastAsiaTheme="minorEastAsia" w:hAnsiTheme="minorHAnsi" w:cstheme="minorBidi"/>
-          <w:b w:val="0"/>
-          <w:sz w:val="21"/>
-          <w:szCs w:val="21"/>
-          <w:lang w:val="en-US"/>
-        </w:rPr>
-        <w:id w:val="-412153287"/>
-        <w:docPartObj>
-          <w:docPartGallery w:val="Bibliographies"/>
-          <w:docPartUnique/>
-        </w:docPartObj>
-      </w:sdtPr>
-      <w:sdtEndPr>
-        <w:rPr>
-          <w:bCs/>
-        </w:rPr>
-      </w:sdtEndPr>
-      <w:sdtContent>
-        <w:p>
-          <w:pPr>
-            <w:pStyle w:val="aff1"/>
-          </w:pPr>
-          <w:r>
-            <w:rPr>
-              <w:rFonts w:hint="eastAsia"/>
-            </w:rPr>
-            <w:t>参考</w:t>
-          </w:r>
-          <w:r>
-            <w:t>文献</w:t>
-          </w:r>
-          <w:bookmarkEnd w:id="0"/>
-        </w:p>
-        <w:p>
-          <w:pPr>
-            <w:rPr>
-              <w:noProof/>
-            </w:rPr>
-          </w:pPr>
-          <w:r>
-            <w:fldChar w:fldCharType="begin"/>
-          </w:r>
-          <w:r>
-            <w:instrText>BIBLIOGRAPHY</w:instrText>
-          </w:r>
-          <w:r>
-            <w:fldChar w:fldCharType="separate"/>
-          </w:r>
-        </w:p>
-        <w:tbl>
-          <w:tblPr>
-            <w:tblW w:w="5000" w:type="pct"/>
-            <w:tblCellSpacing w:w="15" w:type="dxa"/>
-            <w:tblCellMar>
-              <w:top w:w="15" w:type="dxa"/>
-              <w:left w:w="15" w:type="dxa"/>
-              <w:bottom w:w="15" w:type="dxa"/>
-              <w:right w:w="15" w:type="dxa"/>
-            </w:tblCellMar>
-            <w:tblLook w:val="04A0" w:firstRow="1" w:lastRow="0" w:firstColumn="1" w:lastColumn="0" w:noHBand="0" w:noVBand="1"/>
-          </w:tblPr>
-          <w:tblGrid>
-            <w:gridCol w:w="332"/>
-            <w:gridCol w:w="9414"/>
-          </w:tblGrid>
-          <w:tr>
-            <w:trPr>
-              <w:divId w:val="1720544303"/>
-              <w:tblCellSpacing w:w="15" w:type="dxa"/>
-            </w:trPr>
-            <w:tc>
-              <w:tcPr>
-                <w:tcW w:w="50" w:type="pct"/>
-                <w:hideMark/>
-              </w:tcPr>
-              <w:p>
-                <w:pPr>
-                  <w:pStyle w:val="aff0"/>
-                  <w:rPr>
-                    <w:noProof/>
-                    <w:kern w:val="0"/>
-                    <w:sz w:val="24"/>
-                    <w:szCs w:val="24"/>
-                  </w:rPr>
-                </w:pPr>
-                <w:r>
-                  <w:rPr>
-                    <w:rFonts w:hint="eastAsia"/>
-                    <w:noProof/>
-                  </w:rPr>
-                  <w:t xml:space="preserve">[1] </w:t>
-                </w:r>
-              </w:p>
-            </w:tc>
-            <w:tc>
-              <w:tcPr>
-                <w:tcW w:w="0" w:type="auto"/>
-                <w:hideMark/>
-              </w:tcPr>
-              <w:p>
-                <w:pPr>
-                  <w:pStyle w:val="aff0"/>
-                  <w:rPr>
-                    <w:noProof/>
-                  </w:rPr>
-                </w:pPr>
-                <w:r>
-                  <w:rPr>
-                    <w:rFonts w:hint="eastAsia"/>
-                    <w:noProof/>
-                  </w:rPr>
-                  <w:t>はま</w:t>
-                </w:r>
-                <w:r>
-                  <w:rPr>
-                    <w:rFonts w:hint="eastAsia"/>
-                    <w:noProof/>
-                  </w:rPr>
-                  <w:t xml:space="preserve">, </w:t>
-                </w:r>
-                <w:r>
-                  <w:rPr>
-                    <w:rFonts w:hint="eastAsia"/>
-                    <w:noProof/>
-                  </w:rPr>
-                  <w:t>“初心者のための</w:t>
-                </w:r>
-                <w:r>
-                  <w:rPr>
-                    <w:rFonts w:hint="eastAsia"/>
-                    <w:noProof/>
-                  </w:rPr>
-                  <w:t>Office</w:t>
-                </w:r>
-                <w:r>
-                  <w:rPr>
-                    <w:rFonts w:hint="eastAsia"/>
-                    <w:noProof/>
-                  </w:rPr>
-                  <w:t>ぶ講座</w:t>
-                </w:r>
-                <w:r>
-                  <w:rPr>
-                    <w:rFonts w:hint="eastAsia"/>
-                    <w:noProof/>
-                  </w:rPr>
-                  <w:t>,</w:t>
-                </w:r>
-                <w:r>
-                  <w:rPr>
-                    <w:rFonts w:hint="eastAsia"/>
-                    <w:noProof/>
-                  </w:rPr>
-                  <w:t>”</w:t>
-                </w:r>
-                <w:r>
-                  <w:rPr>
-                    <w:rFonts w:hint="eastAsia"/>
-                    <w:noProof/>
-                  </w:rPr>
-                  <w:t xml:space="preserve"> 10 1 2017. [</w:t>
-                </w:r>
-                <w:r>
-                  <w:rPr>
-                    <w:rFonts w:hint="eastAsia"/>
-                    <w:noProof/>
-                  </w:rPr>
-                  <w:t>オンライン</w:t>
-                </w:r>
-                <w:r>
-                  <w:rPr>
-                    <w:rFonts w:hint="eastAsia"/>
-                    <w:noProof/>
-                  </w:rPr>
-                  <w:t>]. Available: http://hamachan.info/win7/word/zuhyo.html.</w:t>
-                </w:r>
-              </w:p>
-            </w:tc>
-          </w:tr>
-        </w:tbl>
-        <w:p>
-          <w:pPr>
-            <w:divId w:val="1720544303"/>
-            <w:rPr>
-              <w:rFonts w:eastAsia="Times New Roman"/>
-              <w:noProof/>
-            </w:rPr>
-          </w:pPr>
-        </w:p>
-        <w:p>
-          <w:r>
-            <w:rPr>
-              <w:b/>
-              <w:bCs/>
-            </w:rPr>
-            <w:fldChar w:fldCharType="end"/>
-          </w:r>
-        </w:p>
-      </w:sdtContent>
-    </w:sdt>
-    <w:p>
-      <w:pPr>
-        <w:pStyle w:val="a1"/>
-      </w:pPr>
-      <w:bookmarkStart w:id="1" w:name="_Toc499748065"/>
-      <w:r>
         <w:rPr>
           <w:rFonts w:hint="eastAsia"/>
         </w:rPr>
-        <w:lastRenderedPageBreak/>
-        <w:t>付録タイトル</w:t>
-      </w:r>
-      <w:bookmarkEnd w:id="1"/>
-    </w:p>
-    <w:p>
-      <w:pPr>
-        <w:pStyle w:val="a2"/>
-      </w:pPr>
-      <w:bookmarkStart w:id="2" w:name="_Toc499748066"/>
-      <w:r>
-        <w:rPr>
-          <w:rFonts w:hint="eastAsia"/>
-        </w:rPr>
-        <w:t>付録見出し２</w:t>
-      </w:r>
-      <w:bookmarkEnd w:id="2"/>
-    </w:p>
-    <w:p>
-      <w:pPr>
-        <w:pStyle w:val="a3"/>
-      </w:pPr>
-      <w:bookmarkStart w:id="3" w:name="_Toc499748067"/>
-      <w:r>
-        <w:rPr>
-          <w:rFonts w:hint="eastAsia"/>
-        </w:rPr>
-        <w:t>付録見出し３</w:t>
-      </w:r>
-      <w:bookmarkEnd w:id="3"/>
-    </w:p>
-    <w:p>
-      <w:pPr>
-        <w:pStyle w:val="a6"/>
-        <w:ind w:firstLine="210"/>
-      </w:pPr>
-      <w:r>
-        <w:rPr>
-          <w:rFonts w:hint="eastAsia"/>
-        </w:rPr>
-        <w:t>付録本文</w:t>
-      </w:r>
-    </w:p>
-    <w:p>
-      <w:pPr>
-        <w:pStyle w:val="a1"/>
-      </w:pPr>
-      <w:bookmarkStart w:id="4" w:name="_Toc499748068"/>
-      <w:r>
-        <w:rPr>
-          <w:rFonts w:hint="eastAsia"/>
-        </w:rPr>
-        <w:lastRenderedPageBreak/>
-        <w:t>付録タイトル</w:t>
-      </w:r>
-      <w:bookmarkEnd w:id="4"/>
+      </w:pPr>
     </w:p>
     <w:sectPr>
       <w:pgSz w:w="11906" w:h="16838" w:code="9"/>
@@ -341,164 +72,181 @@
 <file path=word/numbering.xml><?xml version="1.0" encoding="utf-8"?>
 <w:numbering xmlns:wpc="http://schemas.microsoft.com/office/word/2010/wordprocessingCanvas" xmlns:cx="http://schemas.microsoft.com/office/drawing/2014/chartex" xmlns:cx1="http://schemas.microsoft.com/office/drawing/2015/9/8/chartex" xmlns:cx2="http://schemas.microsoft.com/office/drawing/2015/10/21/chartex" xmlns:cx3="http://schemas.microsoft.com/office/drawing/2016/5/9/chartex" xmlns:cx4="http://schemas.microsoft.com/office/drawing/2016/5/10/chartex" xmlns:cx5="http://schemas.microsoft.com/office/drawing/2016/5/11/chartex" xmlns:cx6="http://schemas.microsoft.com/office/drawing/2016/5/12/chartex" xmlns:cx7="http://schemas.microsoft.com/office/drawing/2016/5/13/chartex" xmlns:cx8="http://schemas.microsoft.com/office/drawing/2016/5/14/chartex" xmlns:mc="http://schemas.openxmlformats.org/markup-compatibility/2006" xmlns:aink="http://schemas.microsoft.com/office/drawing/2016/ink" xmlns:am3d="http://schemas.microsoft.com/office/drawing/2017/model3d" xmlns:o="urn:schemas-microsoft-com:office:office" xmlns:oel="http://schemas.microsoft.com/office/2019/extlst" xmlns:r="http://schemas.openxmlformats.org/officeDocument/2006/relationships" xmlns:m="http://schemas.openxmlformats.org/officeDocument/2006/math" xmlns:v="urn:schemas-microsoft-com:vml" xmlns:wp14="http://schemas.microsoft.com/office/word/2010/wordprocessingDrawing" xmlns:wp="http://schemas.openxmlformats.org/drawingml/2006/wordprocessingDrawing" xmlns:w10="urn:schemas-microsoft-com:office:word" xmlns:w="http://schemas.openxmlformats.org/wordprocessingml/2006/main" xmlns:w14="http://schemas.microsoft.com/office/word/2010/wordml" xmlns:w15="http://schemas.microsoft.com/office/word/2012/wordml" xmlns:w16cex="http://schemas.microsoft.com/office/word/2018/wordml/cex" xmlns:w16cid="http://schemas.microsoft.com/office/word/2016/wordml/cid" xmlns:w16="http://schemas.microsoft.com/office/word/2018/wordml" xmlns:w16du="http://schemas.microsoft.com/office/word/2023/wordml/word16du" xmlns:w16sdtdh="http://schemas.microsoft.com/office/word/2020/wordml/sdtdatahash" xmlns:w16sdtfl="http://schemas.microsoft.com/office/word/2024/wordml/sdtformatlock" xmlns:w16se="http://schemas.microsoft.com/office/word/2015/wordml/symex" xmlns:wpg="http://schemas.microsoft.com/office/word/2010/wordprocessingGroup" xmlns:wpi="http://schemas.microsoft.com/office/word/2010/wordprocessingInk" xmlns:wne="http://schemas.microsoft.com/office/word/2006/wordml" xmlns:wps="http://schemas.microsoft.com/office/word/2010/wordprocessingShape" mc:Ignorable="w14 w15 w16se w16cid w16 w16cex w16sdtdh w16sdtfl w16du wp14">
   <w:abstractNum w:abstractNumId="0" w15:restartNumberingAfterBreak="0">
+    <w:nsid w:val="FFFFFF7F"/>
+    <w:multiLevelType w:val="singleLevel"/>
+    <w:tmpl w:val="D0C22B46"/>
+    <w:lvl w:ilvl="0">
+      <w:start w:val="1"/>
+      <w:numFmt w:val="decimal"/>
+      <w:pStyle w:val="2"/>
+      <w:lvlText w:val="%1."/>
+      <w:lvlJc w:val="left"/>
+      <w:pPr>
+        <w:tabs>
+          <w:tab w:val="num" w:pos="785"/>
+        </w:tabs>
+        <w:ind w:leftChars="200" w:left="785" w:hangingChars="200" w:hanging="360"/>
+      </w:pPr>
+    </w:lvl>
+  </w:abstractNum>
+  <w:abstractNum w:abstractNumId="1" w15:restartNumberingAfterBreak="0">
     <w:nsid w:val="FFFFFF88"/>
     <w:multiLevelType w:val="singleLevel"/>
-    <w:tmpl w:val="48043410"/>
+    <w:tmpl w:val="053050CC"/>
     <w:lvl w:ilvl="0">
       <w:start w:val="1"/>
       <w:numFmt w:val="decimal"/>
       <w:pStyle w:val="a"/>
-      <w:lvlText w:val="(%1)"/>
-      <w:lvlJc w:val="left"/>
-      <w:pPr>
-        <w:ind w:left="420" w:hanging="420"/>
-      </w:pPr>
-      <w:rPr>
-        <w:rFonts w:asciiTheme="minorHAnsi" w:eastAsiaTheme="minorEastAsia" w:hAnsiTheme="minorHAnsi" w:hint="default"/>
-        <w:b w:val="0"/>
-        <w:i w:val="0"/>
-        <w:sz w:val="21"/>
-      </w:rPr>
-    </w:lvl>
-  </w:abstractNum>
-  <w:abstractNum w:abstractNumId="1" w15:restartNumberingAfterBreak="0">
-    <w:nsid w:val="070E497C"/>
-    <w:multiLevelType w:val="multilevel"/>
-    <w:tmpl w:val="F76EF624"/>
-    <w:numStyleLink w:val="Shima-Thesis-J"/>
+      <w:lvlText w:val="%1."/>
+      <w:lvlJc w:val="left"/>
+      <w:pPr>
+        <w:tabs>
+          <w:tab w:val="num" w:pos="360"/>
+        </w:tabs>
+        <w:ind w:left="360" w:hangingChars="200" w:hanging="360"/>
+      </w:pPr>
+    </w:lvl>
   </w:abstractNum>
   <w:abstractNum w:abstractNumId="2" w15:restartNumberingAfterBreak="0">
-    <w:nsid w:val="1AF323C2"/>
-    <w:multiLevelType w:val="multilevel"/>
-    <w:tmpl w:val="F76EF624"/>
-    <w:numStyleLink w:val="Shima-Thesis-J"/>
+    <w:nsid w:val="FFFFFF89"/>
+    <w:multiLevelType w:val="singleLevel"/>
+    <w:tmpl w:val="846217EC"/>
+    <w:lvl w:ilvl="0">
+      <w:start w:val="1"/>
+      <w:numFmt w:val="bullet"/>
+      <w:lvlText w:val=""/>
+      <w:lvlJc w:val="left"/>
+      <w:pPr>
+        <w:tabs>
+          <w:tab w:val="num" w:pos="360"/>
+        </w:tabs>
+        <w:ind w:left="360" w:hangingChars="200" w:hanging="360"/>
+      </w:pPr>
+      <w:rPr>
+        <w:rFonts w:ascii="Wingdings" w:hAnsi="Wingdings" w:hint="default"/>
+      </w:rPr>
+    </w:lvl>
   </w:abstractNum>
   <w:abstractNum w:abstractNumId="3" w15:restartNumberingAfterBreak="0">
-    <w:nsid w:val="248F3676"/>
+    <w:nsid w:val="0A9231D9"/>
     <w:multiLevelType w:val="multilevel"/>
-    <w:tmpl w:val="F7FACBF8"/>
+    <w:tmpl w:val="3E2A5F32"/>
     <w:lvl w:ilvl="0">
       <w:start w:val="1"/>
       <w:numFmt w:val="decimal"/>
       <w:lvlText w:val="%1."/>
       <w:lvlJc w:val="left"/>
       <w:pPr>
-        <w:ind w:left="425" w:hanging="425"/>
-      </w:pPr>
-      <w:rPr>
-        <w:rFonts w:hint="eastAsia"/>
-      </w:rPr>
-    </w:lvl>
-    <w:lvl w:ilvl="1">
+        <w:tabs>
+          <w:tab w:val="num" w:pos="720"/>
+        </w:tabs>
+        <w:ind w:left="720" w:hanging="360"/>
+      </w:pPr>
+    </w:lvl>
+    <w:lvl w:ilvl="1" w:tentative="1">
       <w:start w:val="1"/>
       <w:numFmt w:val="decimal"/>
-      <w:lvlText w:val="%1.%2."/>
-      <w:lvlJc w:val="left"/>
-      <w:pPr>
-        <w:ind w:left="425" w:hanging="425"/>
-      </w:pPr>
-      <w:rPr>
-        <w:rFonts w:hint="eastAsia"/>
-      </w:rPr>
-    </w:lvl>
-    <w:lvl w:ilvl="2">
+      <w:lvlText w:val="%2."/>
+      <w:lvlJc w:val="left"/>
+      <w:pPr>
+        <w:tabs>
+          <w:tab w:val="num" w:pos="1440"/>
+        </w:tabs>
+        <w:ind w:left="1440" w:hanging="360"/>
+      </w:pPr>
+    </w:lvl>
+    <w:lvl w:ilvl="2" w:tentative="1">
       <w:start w:val="1"/>
       <w:numFmt w:val="decimal"/>
-      <w:lvlText w:val="%1.%2.%3."/>
-      <w:lvlJc w:val="left"/>
-      <w:pPr>
-        <w:ind w:left="425" w:hanging="425"/>
-      </w:pPr>
-      <w:rPr>
-        <w:rFonts w:hint="eastAsia"/>
-      </w:rPr>
-    </w:lvl>
-    <w:lvl w:ilvl="3">
+      <w:lvlText w:val="%3."/>
+      <w:lvlJc w:val="left"/>
+      <w:pPr>
+        <w:tabs>
+          <w:tab w:val="num" w:pos="2160"/>
+        </w:tabs>
+        <w:ind w:left="2160" w:hanging="360"/>
+      </w:pPr>
+    </w:lvl>
+    <w:lvl w:ilvl="3" w:tentative="1">
       <w:start w:val="1"/>
       <w:numFmt w:val="decimal"/>
-      <w:lvlText w:val="%1.%2.%3.%4."/>
-      <w:lvlJc w:val="left"/>
-      <w:pPr>
-        <w:ind w:left="425" w:hanging="425"/>
-      </w:pPr>
-      <w:rPr>
-        <w:rFonts w:hint="eastAsia"/>
-      </w:rPr>
-    </w:lvl>
-    <w:lvl w:ilvl="4">
+      <w:lvlText w:val="%4."/>
+      <w:lvlJc w:val="left"/>
+      <w:pPr>
+        <w:tabs>
+          <w:tab w:val="num" w:pos="2880"/>
+        </w:tabs>
+        <w:ind w:left="2880" w:hanging="360"/>
+      </w:pPr>
+    </w:lvl>
+    <w:lvl w:ilvl="4" w:tentative="1">
       <w:start w:val="1"/>
       <w:numFmt w:val="decimal"/>
-      <w:lvlText w:val="%1.%2.%3.%4.%5."/>
-      <w:lvlJc w:val="left"/>
-      <w:pPr>
-        <w:ind w:left="425" w:hanging="425"/>
-      </w:pPr>
-      <w:rPr>
-        <w:rFonts w:hint="eastAsia"/>
-      </w:rPr>
-    </w:lvl>
-    <w:lvl w:ilvl="5">
+      <w:lvlText w:val="%5."/>
+      <w:lvlJc w:val="left"/>
+      <w:pPr>
+        <w:tabs>
+          <w:tab w:val="num" w:pos="3600"/>
+        </w:tabs>
+        <w:ind w:left="3600" w:hanging="360"/>
+      </w:pPr>
+    </w:lvl>
+    <w:lvl w:ilvl="5" w:tentative="1">
       <w:start w:val="1"/>
       <w:numFmt w:val="decimal"/>
-      <w:lvlText w:val="%1.%2.%3.%4.%5.%6."/>
-      <w:lvlJc w:val="left"/>
-      <w:pPr>
-        <w:ind w:left="425" w:hanging="425"/>
-      </w:pPr>
-      <w:rPr>
-        <w:rFonts w:hint="eastAsia"/>
-      </w:rPr>
-    </w:lvl>
-    <w:lvl w:ilvl="6">
+      <w:lvlText w:val="%6."/>
+      <w:lvlJc w:val="left"/>
+      <w:pPr>
+        <w:tabs>
+          <w:tab w:val="num" w:pos="4320"/>
+        </w:tabs>
+        <w:ind w:left="4320" w:hanging="360"/>
+      </w:pPr>
+    </w:lvl>
+    <w:lvl w:ilvl="6" w:tentative="1">
       <w:start w:val="1"/>
       <w:numFmt w:val="decimal"/>
-      <w:lvlText w:val="%1.%2.%3.%4.%5.%6.%7."/>
-      <w:lvlJc w:val="left"/>
-      <w:pPr>
-        <w:ind w:left="425" w:hanging="425"/>
-      </w:pPr>
-      <w:rPr>
-        <w:rFonts w:hint="eastAsia"/>
-      </w:rPr>
-    </w:lvl>
-    <w:lvl w:ilvl="7">
+      <w:lvlText w:val="%7."/>
+      <w:lvlJc w:val="left"/>
+      <w:pPr>
+        <w:tabs>
+          <w:tab w:val="num" w:pos="5040"/>
+        </w:tabs>
+        <w:ind w:left="5040" w:hanging="360"/>
+      </w:pPr>
+    </w:lvl>
+    <w:lvl w:ilvl="7" w:tentative="1">
       <w:start w:val="1"/>
       <w:numFmt w:val="decimal"/>
-      <w:lvlText w:val="%1.%2.%3.%4.%5.%6.%7.%8."/>
-      <w:lvlJc w:val="left"/>
-      <w:pPr>
-        <w:ind w:left="425" w:hanging="425"/>
-      </w:pPr>
-      <w:rPr>
-        <w:rFonts w:hint="eastAsia"/>
-      </w:rPr>
-    </w:lvl>
-    <w:lvl w:ilvl="8">
+      <w:lvlText w:val="%8."/>
+      <w:lvlJc w:val="left"/>
+      <w:pPr>
+        <w:tabs>
+          <w:tab w:val="num" w:pos="5760"/>
+        </w:tabs>
+        <w:ind w:left="5760" w:hanging="360"/>
+      </w:pPr>
+    </w:lvl>
+    <w:lvl w:ilvl="8" w:tentative="1">
       <w:start w:val="1"/>
       <w:numFmt w:val="decimal"/>
-      <w:lvlText w:val="%1.%2.%3.%4.%5.%6.%7.%8.%9."/>
-      <w:lvlJc w:val="left"/>
-      <w:pPr>
-        <w:ind w:left="425" w:hanging="425"/>
-      </w:pPr>
-      <w:rPr>
-        <w:rFonts w:hint="eastAsia"/>
-      </w:rPr>
+      <w:lvlText w:val="%9."/>
+      <w:lvlJc w:val="left"/>
+      <w:pPr>
+        <w:tabs>
+          <w:tab w:val="num" w:pos="6480"/>
+        </w:tabs>
+        <w:ind w:left="6480" w:hanging="360"/>
+      </w:pPr>
     </w:lvl>
   </w:abstractNum>
   <w:abstractNum w:abstractNumId="4" w15:restartNumberingAfterBreak="0">
-    <w:nsid w:val="269300C8"/>
+    <w:nsid w:val="248F3676"/>
     <w:multiLevelType w:val="multilevel"/>
     <w:tmpl w:val="F76EF624"/>
     <w:numStyleLink w:val="Shima-Thesis-J"/>
   </w:abstractNum>
   <w:abstractNum w:abstractNumId="5" w15:restartNumberingAfterBreak="0">
-    <w:nsid w:val="2C723CFC"/>
-    <w:multiLevelType w:val="multilevel"/>
-    <w:tmpl w:val="F76EF624"/>
-    <w:numStyleLink w:val="Shima-Thesis-J"/>
-  </w:abstractNum>
-  <w:abstractNum w:abstractNumId="6" w15:restartNumberingAfterBreak="0">
     <w:nsid w:val="33DB0CEB"/>
     <w:multiLevelType w:val="multilevel"/>
     <w:tmpl w:val="BB0A158E"/>
@@ -536,7 +284,7 @@
       <w:lvlText w:val="%1.%2.%3"/>
       <w:lvlJc w:val="left"/>
       <w:pPr>
-        <w:ind w:left="794" w:hanging="794"/>
+        <w:ind w:left="3912" w:hanging="794"/>
       </w:pPr>
       <w:rPr>
         <w:rFonts w:hint="eastAsia"/>
@@ -615,111 +363,131 @@
       </w:rPr>
     </w:lvl>
   </w:abstractNum>
+  <w:abstractNum w:abstractNumId="6" w15:restartNumberingAfterBreak="0">
+    <w:nsid w:val="3D5401D6"/>
+    <w:multiLevelType w:val="hybridMultilevel"/>
+    <w:tmpl w:val="59F21028"/>
+    <w:lvl w:ilvl="0" w:tplc="04090001">
+      <w:start w:val="1"/>
+      <w:numFmt w:val="bullet"/>
+      <w:lvlText w:val=""/>
+      <w:lvlJc w:val="left"/>
+      <w:pPr>
+        <w:ind w:left="650" w:hanging="440"/>
+      </w:pPr>
+      <w:rPr>
+        <w:rFonts w:ascii="Wingdings" w:hAnsi="Wingdings" w:hint="default"/>
+      </w:rPr>
+    </w:lvl>
+    <w:lvl w:ilvl="1" w:tplc="0409000B" w:tentative="1">
+      <w:start w:val="1"/>
+      <w:numFmt w:val="bullet"/>
+      <w:lvlText w:val=""/>
+      <w:lvlJc w:val="left"/>
+      <w:pPr>
+        <w:ind w:left="1090" w:hanging="440"/>
+      </w:pPr>
+      <w:rPr>
+        <w:rFonts w:ascii="Wingdings" w:hAnsi="Wingdings" w:hint="default"/>
+      </w:rPr>
+    </w:lvl>
+    <w:lvl w:ilvl="2" w:tplc="0409000D" w:tentative="1">
+      <w:start w:val="1"/>
+      <w:numFmt w:val="bullet"/>
+      <w:lvlText w:val=""/>
+      <w:lvlJc w:val="left"/>
+      <w:pPr>
+        <w:ind w:left="1530" w:hanging="440"/>
+      </w:pPr>
+      <w:rPr>
+        <w:rFonts w:ascii="Wingdings" w:hAnsi="Wingdings" w:hint="default"/>
+      </w:rPr>
+    </w:lvl>
+    <w:lvl w:ilvl="3" w:tplc="04090001" w:tentative="1">
+      <w:start w:val="1"/>
+      <w:numFmt w:val="bullet"/>
+      <w:lvlText w:val=""/>
+      <w:lvlJc w:val="left"/>
+      <w:pPr>
+        <w:ind w:left="1970" w:hanging="440"/>
+      </w:pPr>
+      <w:rPr>
+        <w:rFonts w:ascii="Wingdings" w:hAnsi="Wingdings" w:hint="default"/>
+      </w:rPr>
+    </w:lvl>
+    <w:lvl w:ilvl="4" w:tplc="0409000B" w:tentative="1">
+      <w:start w:val="1"/>
+      <w:numFmt w:val="bullet"/>
+      <w:lvlText w:val=""/>
+      <w:lvlJc w:val="left"/>
+      <w:pPr>
+        <w:ind w:left="2410" w:hanging="440"/>
+      </w:pPr>
+      <w:rPr>
+        <w:rFonts w:ascii="Wingdings" w:hAnsi="Wingdings" w:hint="default"/>
+      </w:rPr>
+    </w:lvl>
+    <w:lvl w:ilvl="5" w:tplc="0409000D" w:tentative="1">
+      <w:start w:val="1"/>
+      <w:numFmt w:val="bullet"/>
+      <w:lvlText w:val=""/>
+      <w:lvlJc w:val="left"/>
+      <w:pPr>
+        <w:ind w:left="2850" w:hanging="440"/>
+      </w:pPr>
+      <w:rPr>
+        <w:rFonts w:ascii="Wingdings" w:hAnsi="Wingdings" w:hint="default"/>
+      </w:rPr>
+    </w:lvl>
+    <w:lvl w:ilvl="6" w:tplc="04090001" w:tentative="1">
+      <w:start w:val="1"/>
+      <w:numFmt w:val="bullet"/>
+      <w:lvlText w:val=""/>
+      <w:lvlJc w:val="left"/>
+      <w:pPr>
+        <w:ind w:left="3290" w:hanging="440"/>
+      </w:pPr>
+      <w:rPr>
+        <w:rFonts w:ascii="Wingdings" w:hAnsi="Wingdings" w:hint="default"/>
+      </w:rPr>
+    </w:lvl>
+    <w:lvl w:ilvl="7" w:tplc="0409000B" w:tentative="1">
+      <w:start w:val="1"/>
+      <w:numFmt w:val="bullet"/>
+      <w:lvlText w:val=""/>
+      <w:lvlJc w:val="left"/>
+      <w:pPr>
+        <w:ind w:left="3730" w:hanging="440"/>
+      </w:pPr>
+      <w:rPr>
+        <w:rFonts w:ascii="Wingdings" w:hAnsi="Wingdings" w:hint="default"/>
+      </w:rPr>
+    </w:lvl>
+    <w:lvl w:ilvl="8" w:tplc="0409000D" w:tentative="1">
+      <w:start w:val="1"/>
+      <w:numFmt w:val="bullet"/>
+      <w:lvlText w:val=""/>
+      <w:lvlJc w:val="left"/>
+      <w:pPr>
+        <w:ind w:left="4170" w:hanging="440"/>
+      </w:pPr>
+      <w:rPr>
+        <w:rFonts w:ascii="Wingdings" w:hAnsi="Wingdings" w:hint="default"/>
+      </w:rPr>
+    </w:lvl>
+  </w:abstractNum>
   <w:abstractNum w:abstractNumId="7" w15:restartNumberingAfterBreak="0">
-    <w:nsid w:val="35D44750"/>
-    <w:multiLevelType w:val="hybridMultilevel"/>
-    <w:tmpl w:val="08F0202E"/>
-    <w:lvl w:ilvl="0" w:tplc="8C087802">
-      <w:start w:val="1"/>
-      <w:numFmt w:val="lowerLetter"/>
-      <w:pStyle w:val="2"/>
-      <w:lvlText w:val="(%1)"/>
-      <w:lvlJc w:val="left"/>
-      <w:pPr>
-        <w:ind w:left="840" w:hanging="420"/>
-      </w:pPr>
-      <w:rPr>
-        <w:rFonts w:asciiTheme="minorHAnsi" w:eastAsiaTheme="minorEastAsia" w:hAnsiTheme="minorHAnsi" w:hint="default"/>
-        <w:b w:val="0"/>
-        <w:i w:val="0"/>
-        <w:sz w:val="21"/>
-      </w:rPr>
-    </w:lvl>
-    <w:lvl w:ilvl="1" w:tplc="04090017" w:tentative="1">
-      <w:start w:val="1"/>
-      <w:numFmt w:val="aiueoFullWidth"/>
-      <w:lvlText w:val="(%2)"/>
-      <w:lvlJc w:val="left"/>
-      <w:pPr>
-        <w:ind w:left="1260" w:hanging="420"/>
-      </w:pPr>
-    </w:lvl>
-    <w:lvl w:ilvl="2" w:tplc="04090011" w:tentative="1">
-      <w:start w:val="1"/>
-      <w:numFmt w:val="decimalEnclosedCircle"/>
-      <w:lvlText w:val="%3"/>
-      <w:lvlJc w:val="left"/>
-      <w:pPr>
-        <w:ind w:left="1680" w:hanging="420"/>
-      </w:pPr>
-    </w:lvl>
-    <w:lvl w:ilvl="3" w:tplc="0409000F" w:tentative="1">
-      <w:start w:val="1"/>
-      <w:numFmt w:val="decimal"/>
-      <w:lvlText w:val="%4."/>
-      <w:lvlJc w:val="left"/>
-      <w:pPr>
-        <w:ind w:left="2100" w:hanging="420"/>
-      </w:pPr>
-    </w:lvl>
-    <w:lvl w:ilvl="4" w:tplc="04090017" w:tentative="1">
-      <w:start w:val="1"/>
-      <w:numFmt w:val="aiueoFullWidth"/>
-      <w:lvlText w:val="(%5)"/>
-      <w:lvlJc w:val="left"/>
-      <w:pPr>
-        <w:ind w:left="2520" w:hanging="420"/>
-      </w:pPr>
-    </w:lvl>
-    <w:lvl w:ilvl="5" w:tplc="04090011" w:tentative="1">
-      <w:start w:val="1"/>
-      <w:numFmt w:val="decimalEnclosedCircle"/>
-      <w:lvlText w:val="%6"/>
-      <w:lvlJc w:val="left"/>
-      <w:pPr>
-        <w:ind w:left="2940" w:hanging="420"/>
-      </w:pPr>
-    </w:lvl>
-    <w:lvl w:ilvl="6" w:tplc="0409000F" w:tentative="1">
-      <w:start w:val="1"/>
-      <w:numFmt w:val="decimal"/>
-      <w:lvlText w:val="%7."/>
-      <w:lvlJc w:val="left"/>
-      <w:pPr>
-        <w:ind w:left="3360" w:hanging="420"/>
-      </w:pPr>
-    </w:lvl>
-    <w:lvl w:ilvl="7" w:tplc="04090017" w:tentative="1">
-      <w:start w:val="1"/>
-      <w:numFmt w:val="aiueoFullWidth"/>
-      <w:lvlText w:val="(%8)"/>
-      <w:lvlJc w:val="left"/>
-      <w:pPr>
-        <w:ind w:left="3780" w:hanging="420"/>
-      </w:pPr>
-    </w:lvl>
-    <w:lvl w:ilvl="8" w:tplc="04090011" w:tentative="1">
-      <w:start w:val="1"/>
-      <w:numFmt w:val="decimalEnclosedCircle"/>
-      <w:lvlText w:val="%9"/>
-      <w:lvlJc w:val="left"/>
-      <w:pPr>
-        <w:ind w:left="4200" w:hanging="420"/>
-      </w:pPr>
-    </w:lvl>
-  </w:abstractNum>
-  <w:abstractNum w:abstractNumId="8" w15:restartNumberingAfterBreak="0">
     <w:nsid w:val="43DB58F8"/>
     <w:multiLevelType w:val="hybridMultilevel"/>
-    <w:tmpl w:val="BBB8100E"/>
-    <w:lvl w:ilvl="0" w:tplc="1C0C49BE">
+    <w:tmpl w:val="380CABC4"/>
+    <w:lvl w:ilvl="0" w:tplc="26501D28">
       <w:start w:val="1"/>
       <w:numFmt w:val="bullet"/>
       <w:pStyle w:val="a4"/>
       <w:lvlText w:val=""/>
       <w:lvlJc w:val="left"/>
       <w:pPr>
-        <w:ind w:left="670" w:hanging="420"/>
+        <w:ind w:left="703" w:hanging="420"/>
       </w:pPr>
       <w:rPr>
         <w:rFonts w:ascii="Wingdings" w:hAnsi="Wingdings" w:hint="default"/>
@@ -823,13 +591,7 @@
       </w:rPr>
     </w:lvl>
   </w:abstractNum>
-  <w:abstractNum w:abstractNumId="9" w15:restartNumberingAfterBreak="0">
-    <w:nsid w:val="523C1E39"/>
-    <w:multiLevelType w:val="multilevel"/>
-    <w:tmpl w:val="F76EF624"/>
-    <w:numStyleLink w:val="Shima-Thesis-J"/>
-  </w:abstractNum>
-  <w:abstractNum w:abstractNumId="10" w15:restartNumberingAfterBreak="0">
+  <w:abstractNum w:abstractNumId="8" w15:restartNumberingAfterBreak="0">
     <w:nsid w:val="52A666DD"/>
     <w:multiLevelType w:val="multilevel"/>
     <w:tmpl w:val="F76EF624"/>
@@ -837,10 +599,11 @@
     <w:lvl w:ilvl="0">
       <w:start w:val="1"/>
       <w:numFmt w:val="decimal"/>
+      <w:pStyle w:val="1"/>
       <w:lvlText w:val="第 %1 章"/>
       <w:lvlJc w:val="left"/>
       <w:pPr>
-        <w:ind w:left="1247" w:hanging="1247"/>
+        <w:ind w:left="2523" w:hanging="1247"/>
       </w:pPr>
       <w:rPr>
         <w:rFonts w:hint="eastAsia"/>
@@ -849,6 +612,7 @@
     <w:lvl w:ilvl="1">
       <w:start w:val="1"/>
       <w:numFmt w:val="decimal"/>
+      <w:pStyle w:val="20"/>
       <w:lvlText w:val="%1.%2"/>
       <w:lvlJc w:val="left"/>
       <w:pPr>
@@ -861,10 +625,11 @@
     <w:lvl w:ilvl="2">
       <w:start w:val="1"/>
       <w:numFmt w:val="decimal"/>
+      <w:pStyle w:val="3"/>
       <w:lvlText w:val="%1.%2.%3"/>
       <w:lvlJc w:val="left"/>
       <w:pPr>
-        <w:ind w:left="794" w:hanging="794"/>
+        <w:ind w:left="8307" w:hanging="794"/>
       </w:pPr>
       <w:rPr>
         <w:rFonts w:hint="eastAsia"/>
@@ -873,6 +638,7 @@
     <w:lvl w:ilvl="3">
       <w:start w:val="1"/>
       <w:numFmt w:val="decimal"/>
+      <w:pStyle w:val="4"/>
       <w:lvlText w:val="%1.%2.%3.%4"/>
       <w:lvlJc w:val="left"/>
       <w:pPr>
@@ -885,6 +651,7 @@
     <w:lvl w:ilvl="4">
       <w:start w:val="1"/>
       <w:numFmt w:val="decimal"/>
+      <w:pStyle w:val="5"/>
       <w:lvlText w:val="(%5)"/>
       <w:lvlJc w:val="left"/>
       <w:pPr>
@@ -897,6 +664,7 @@
     <w:lvl w:ilvl="5">
       <w:start w:val="1"/>
       <w:numFmt w:val="none"/>
+      <w:pStyle w:val="6"/>
       <w:suff w:val="nothing"/>
       <w:lvlText w:val=""/>
       <w:lvlJc w:val="left"/>
@@ -944,7 +712,7 @@
       </w:rPr>
     </w:lvl>
   </w:abstractNum>
-  <w:abstractNum w:abstractNumId="11" w15:restartNumberingAfterBreak="0">
+  <w:abstractNum w:abstractNumId="9" w15:restartNumberingAfterBreak="0">
     <w:nsid w:val="546A39BC"/>
     <w:multiLevelType w:val="multilevel"/>
     <w:tmpl w:val="7288423E"/>
@@ -1059,124 +827,579 @@
       </w:rPr>
     </w:lvl>
   </w:abstractNum>
-  <w:abstractNum w:abstractNumId="12" w15:restartNumberingAfterBreak="0">
-    <w:nsid w:val="6BA327C3"/>
-    <w:multiLevelType w:val="multilevel"/>
-    <w:tmpl w:val="7288423E"/>
-    <w:numStyleLink w:val="Shima-Simple-M"/>
+  <w:abstractNum w:abstractNumId="10" w15:restartNumberingAfterBreak="0">
+    <w:nsid w:val="5AA23E30"/>
+    <w:multiLevelType w:val="hybridMultilevel"/>
+    <w:tmpl w:val="1078484E"/>
+    <w:lvl w:ilvl="0" w:tplc="04090001">
+      <w:start w:val="1"/>
+      <w:numFmt w:val="bullet"/>
+      <w:lvlText w:val=""/>
+      <w:lvlJc w:val="left"/>
+      <w:pPr>
+        <w:ind w:left="650" w:hanging="440"/>
+      </w:pPr>
+      <w:rPr>
+        <w:rFonts w:ascii="Wingdings" w:hAnsi="Wingdings" w:hint="default"/>
+      </w:rPr>
+    </w:lvl>
+    <w:lvl w:ilvl="1" w:tplc="0409000B" w:tentative="1">
+      <w:start w:val="1"/>
+      <w:numFmt w:val="bullet"/>
+      <w:lvlText w:val=""/>
+      <w:lvlJc w:val="left"/>
+      <w:pPr>
+        <w:ind w:left="1090" w:hanging="440"/>
+      </w:pPr>
+      <w:rPr>
+        <w:rFonts w:ascii="Wingdings" w:hAnsi="Wingdings" w:hint="default"/>
+      </w:rPr>
+    </w:lvl>
+    <w:lvl w:ilvl="2" w:tplc="0409000D" w:tentative="1">
+      <w:start w:val="1"/>
+      <w:numFmt w:val="bullet"/>
+      <w:lvlText w:val=""/>
+      <w:lvlJc w:val="left"/>
+      <w:pPr>
+        <w:ind w:left="1530" w:hanging="440"/>
+      </w:pPr>
+      <w:rPr>
+        <w:rFonts w:ascii="Wingdings" w:hAnsi="Wingdings" w:hint="default"/>
+      </w:rPr>
+    </w:lvl>
+    <w:lvl w:ilvl="3" w:tplc="04090001" w:tentative="1">
+      <w:start w:val="1"/>
+      <w:numFmt w:val="bullet"/>
+      <w:lvlText w:val=""/>
+      <w:lvlJc w:val="left"/>
+      <w:pPr>
+        <w:ind w:left="1970" w:hanging="440"/>
+      </w:pPr>
+      <w:rPr>
+        <w:rFonts w:ascii="Wingdings" w:hAnsi="Wingdings" w:hint="default"/>
+      </w:rPr>
+    </w:lvl>
+    <w:lvl w:ilvl="4" w:tplc="0409000B" w:tentative="1">
+      <w:start w:val="1"/>
+      <w:numFmt w:val="bullet"/>
+      <w:lvlText w:val=""/>
+      <w:lvlJc w:val="left"/>
+      <w:pPr>
+        <w:ind w:left="2410" w:hanging="440"/>
+      </w:pPr>
+      <w:rPr>
+        <w:rFonts w:ascii="Wingdings" w:hAnsi="Wingdings" w:hint="default"/>
+      </w:rPr>
+    </w:lvl>
+    <w:lvl w:ilvl="5" w:tplc="0409000D" w:tentative="1">
+      <w:start w:val="1"/>
+      <w:numFmt w:val="bullet"/>
+      <w:lvlText w:val=""/>
+      <w:lvlJc w:val="left"/>
+      <w:pPr>
+        <w:ind w:left="2850" w:hanging="440"/>
+      </w:pPr>
+      <w:rPr>
+        <w:rFonts w:ascii="Wingdings" w:hAnsi="Wingdings" w:hint="default"/>
+      </w:rPr>
+    </w:lvl>
+    <w:lvl w:ilvl="6" w:tplc="04090001" w:tentative="1">
+      <w:start w:val="1"/>
+      <w:numFmt w:val="bullet"/>
+      <w:lvlText w:val=""/>
+      <w:lvlJc w:val="left"/>
+      <w:pPr>
+        <w:ind w:left="3290" w:hanging="440"/>
+      </w:pPr>
+      <w:rPr>
+        <w:rFonts w:ascii="Wingdings" w:hAnsi="Wingdings" w:hint="default"/>
+      </w:rPr>
+    </w:lvl>
+    <w:lvl w:ilvl="7" w:tplc="0409000B" w:tentative="1">
+      <w:start w:val="1"/>
+      <w:numFmt w:val="bullet"/>
+      <w:lvlText w:val=""/>
+      <w:lvlJc w:val="left"/>
+      <w:pPr>
+        <w:ind w:left="3730" w:hanging="440"/>
+      </w:pPr>
+      <w:rPr>
+        <w:rFonts w:ascii="Wingdings" w:hAnsi="Wingdings" w:hint="default"/>
+      </w:rPr>
+    </w:lvl>
+    <w:lvl w:ilvl="8" w:tplc="0409000D" w:tentative="1">
+      <w:start w:val="1"/>
+      <w:numFmt w:val="bullet"/>
+      <w:lvlText w:val=""/>
+      <w:lvlJc w:val="left"/>
+      <w:pPr>
+        <w:ind w:left="4170" w:hanging="440"/>
+      </w:pPr>
+      <w:rPr>
+        <w:rFonts w:ascii="Wingdings" w:hAnsi="Wingdings" w:hint="default"/>
+      </w:rPr>
+    </w:lvl>
   </w:abstractNum>
-  <w:num w:numId="1" w16cid:durableId="510140424">
-    <w:abstractNumId w:val="0"/>
-  </w:num>
-  <w:num w:numId="2" w16cid:durableId="1650786308">
+  <w:num w:numId="1" w16cid:durableId="2049259578">
+    <w:abstractNumId w:val="1"/>
+  </w:num>
+  <w:num w:numId="2" w16cid:durableId="1224179439">
+    <w:abstractNumId w:val="7"/>
+  </w:num>
+  <w:num w:numId="3" w16cid:durableId="108936656">
     <w:abstractNumId w:val="8"/>
   </w:num>
-  <w:num w:numId="3" w16cid:durableId="1255164488">
-    <w:abstractNumId w:val="7"/>
-  </w:num>
-  <w:num w:numId="4" w16cid:durableId="646131270">
-    <w:abstractNumId w:val="10"/>
-  </w:num>
-  <w:num w:numId="5" w16cid:durableId="2070109695">
-    <w:abstractNumId w:val="10"/>
+  <w:num w:numId="4" w16cid:durableId="1075010512">
+    <w:abstractNumId w:val="9"/>
+  </w:num>
+  <w:num w:numId="5" w16cid:durableId="2124690578">
+    <w:abstractNumId w:val="5"/>
+  </w:num>
+  <w:num w:numId="6" w16cid:durableId="161505882">
+    <w:abstractNumId w:val="4"/>
     <w:lvlOverride w:ilvl="0">
-      <w:startOverride w:val="1"/>
+      <w:lvl w:ilvl="0">
+        <w:start w:val="1"/>
+        <w:numFmt w:val="decimal"/>
+        <w:pStyle w:val="1"/>
+        <w:lvlText w:val="第 %1 章"/>
+        <w:lvlJc w:val="left"/>
+        <w:pPr>
+          <w:ind w:left="2523" w:hanging="1247"/>
+        </w:pPr>
+        <w:rPr>
+          <w:rFonts w:hint="eastAsia"/>
+          <w:lang w:val="en-US"/>
+        </w:rPr>
+      </w:lvl>
     </w:lvlOverride>
     <w:lvlOverride w:ilvl="1">
-      <w:startOverride w:val="1"/>
+      <w:lvl w:ilvl="1">
+        <w:start w:val="1"/>
+        <w:numFmt w:val="decimal"/>
+        <w:pStyle w:val="20"/>
+        <w:lvlText w:val="%1.%2"/>
+        <w:lvlJc w:val="left"/>
+        <w:pPr>
+          <w:ind w:left="680" w:hanging="680"/>
+        </w:pPr>
+        <w:rPr>
+          <w:rFonts w:hint="eastAsia"/>
+        </w:rPr>
+      </w:lvl>
     </w:lvlOverride>
     <w:lvlOverride w:ilvl="2">
-      <w:startOverride w:val="1"/>
+      <w:lvl w:ilvl="2">
+        <w:start w:val="1"/>
+        <w:numFmt w:val="decimal"/>
+        <w:pStyle w:val="3"/>
+        <w:lvlText w:val="%1.%2.%3"/>
+        <w:lvlJc w:val="left"/>
+        <w:pPr>
+          <w:ind w:left="936" w:hanging="794"/>
+        </w:pPr>
+        <w:rPr>
+          <w:rFonts w:hint="eastAsia"/>
+        </w:rPr>
+      </w:lvl>
     </w:lvlOverride>
     <w:lvlOverride w:ilvl="3">
-      <w:startOverride w:val="1"/>
+      <w:lvl w:ilvl="3">
+        <w:start w:val="1"/>
+        <w:numFmt w:val="decimal"/>
+        <w:pStyle w:val="4"/>
+        <w:lvlText w:val="%1.%2.%3.%4"/>
+        <w:lvlJc w:val="left"/>
+        <w:pPr>
+          <w:ind w:left="936" w:hanging="936"/>
+        </w:pPr>
+        <w:rPr>
+          <w:rFonts w:hint="eastAsia"/>
+        </w:rPr>
+      </w:lvl>
     </w:lvlOverride>
     <w:lvlOverride w:ilvl="4">
-      <w:startOverride w:val="1"/>
+      <w:lvl w:ilvl="4">
+        <w:start w:val="1"/>
+        <w:numFmt w:val="decimal"/>
+        <w:pStyle w:val="5"/>
+        <w:lvlText w:val="(%5)"/>
+        <w:lvlJc w:val="left"/>
+        <w:pPr>
+          <w:ind w:left="680" w:hanging="510"/>
+        </w:pPr>
+        <w:rPr>
+          <w:rFonts w:hint="eastAsia"/>
+        </w:rPr>
+      </w:lvl>
     </w:lvlOverride>
     <w:lvlOverride w:ilvl="5">
-      <w:startOverride w:val="1"/>
+      <w:lvl w:ilvl="5">
+        <w:start w:val="1"/>
+        <w:numFmt w:val="none"/>
+        <w:pStyle w:val="6"/>
+        <w:suff w:val="nothing"/>
+        <w:lvlText w:val=""/>
+        <w:lvlJc w:val="left"/>
+        <w:pPr>
+          <w:ind w:left="0" w:firstLine="170"/>
+        </w:pPr>
+        <w:rPr>
+          <w:rFonts w:hint="eastAsia"/>
+        </w:rPr>
+      </w:lvl>
     </w:lvlOverride>
     <w:lvlOverride w:ilvl="6">
-      <w:startOverride w:val="1"/>
+      <w:lvl w:ilvl="6">
+        <w:start w:val="1"/>
+        <w:numFmt w:val="decimal"/>
+        <w:lvlText w:val="%1.%2.%3.%4.%5.%6.%7"/>
+        <w:lvlJc w:val="left"/>
+        <w:pPr>
+          <w:ind w:left="510" w:hanging="510"/>
+        </w:pPr>
+        <w:rPr>
+          <w:rFonts w:hint="eastAsia"/>
+        </w:rPr>
+      </w:lvl>
     </w:lvlOverride>
     <w:lvlOverride w:ilvl="7">
-      <w:startOverride w:val="1"/>
+      <w:lvl w:ilvl="7">
+        <w:start w:val="1"/>
+        <w:numFmt w:val="decimal"/>
+        <w:lvlText w:val="%1.%2.%3.%4.%5.%6.%7.%8"/>
+        <w:lvlJc w:val="left"/>
+        <w:pPr>
+          <w:ind w:left="510" w:hanging="510"/>
+        </w:pPr>
+        <w:rPr>
+          <w:rFonts w:hint="eastAsia"/>
+        </w:rPr>
+      </w:lvl>
     </w:lvlOverride>
     <w:lvlOverride w:ilvl="8">
-      <w:startOverride w:val="1"/>
+      <w:lvl w:ilvl="8">
+        <w:start w:val="1"/>
+        <w:numFmt w:val="decimal"/>
+        <w:lvlText w:val="%1.%2.%3.%4.%5.%6.%7.%8.%9"/>
+        <w:lvlJc w:val="left"/>
+        <w:pPr>
+          <w:ind w:left="510" w:hanging="510"/>
+        </w:pPr>
+        <w:rPr>
+          <w:rFonts w:hint="eastAsia"/>
+        </w:rPr>
+      </w:lvl>
     </w:lvlOverride>
   </w:num>
-  <w:num w:numId="6" w16cid:durableId="2040087369">
-    <w:abstractNumId w:val="11"/>
-  </w:num>
-  <w:num w:numId="7" w16cid:durableId="2116511406">
-    <w:abstractNumId w:val="11"/>
-    <w:lvlOverride w:ilvl="0">
-      <w:startOverride w:val="1"/>
-    </w:lvlOverride>
-    <w:lvlOverride w:ilvl="1">
-      <w:startOverride w:val="1"/>
-    </w:lvlOverride>
-    <w:lvlOverride w:ilvl="2">
-      <w:startOverride w:val="1"/>
-    </w:lvlOverride>
-    <w:lvlOverride w:ilvl="3">
-      <w:startOverride w:val="1"/>
-    </w:lvlOverride>
-    <w:lvlOverride w:ilvl="4">
-      <w:startOverride w:val="1"/>
-    </w:lvlOverride>
-    <w:lvlOverride w:ilvl="5">
-      <w:startOverride w:val="1"/>
-    </w:lvlOverride>
-    <w:lvlOverride w:ilvl="6">
-      <w:startOverride w:val="1"/>
-    </w:lvlOverride>
-    <w:lvlOverride w:ilvl="7">
-      <w:startOverride w:val="1"/>
-    </w:lvlOverride>
-    <w:lvlOverride w:ilvl="8">
-      <w:startOverride w:val="1"/>
-    </w:lvlOverride>
-  </w:num>
-  <w:num w:numId="8" w16cid:durableId="490214939">
-    <w:abstractNumId w:val="12"/>
-  </w:num>
-  <w:num w:numId="9" w16cid:durableId="1426733691">
-    <w:abstractNumId w:val="6"/>
-  </w:num>
-  <w:num w:numId="10" w16cid:durableId="73476141">
-    <w:abstractNumId w:val="2"/>
-  </w:num>
-  <w:num w:numId="11" w16cid:durableId="2069374009">
-    <w:abstractNumId w:val="9"/>
-  </w:num>
-  <w:num w:numId="12" w16cid:durableId="1874418277">
-    <w:abstractNumId w:val="1"/>
-  </w:num>
-  <w:num w:numId="13" w16cid:durableId="1101414445">
-    <w:abstractNumId w:val="4"/>
-  </w:num>
-  <w:num w:numId="14" w16cid:durableId="1014572442">
-    <w:abstractNumId w:val="5"/>
-  </w:num>
-  <w:num w:numId="15" w16cid:durableId="1035161146">
-    <w:abstractNumId w:val="3"/>
-  </w:num>
-  <w:num w:numId="16" w16cid:durableId="1504975126">
+  <w:num w:numId="7" w16cid:durableId="1416509048">
+    <w:abstractNumId w:val="0"/>
+  </w:num>
+  <w:num w:numId="8" w16cid:durableId="701592856">
     <w:abstractNumId w:val="0"/>
     <w:lvlOverride w:ilvl="0">
       <w:startOverride w:val="1"/>
     </w:lvlOverride>
   </w:num>
-  <w:num w:numId="17" w16cid:durableId="1790467804">
+  <w:num w:numId="9" w16cid:durableId="674646024">
     <w:abstractNumId w:val="0"/>
     <w:lvlOverride w:ilvl="0">
       <w:startOverride w:val="1"/>
     </w:lvlOverride>
   </w:num>
-  <w:numIdMacAtCleanup w:val="9"/>
+  <w:num w:numId="10" w16cid:durableId="429202384">
+    <w:abstractNumId w:val="0"/>
+    <w:lvlOverride w:ilvl="0">
+      <w:startOverride w:val="1"/>
+    </w:lvlOverride>
+  </w:num>
+  <w:num w:numId="11" w16cid:durableId="1199925802">
+    <w:abstractNumId w:val="0"/>
+    <w:lvlOverride w:ilvl="0">
+      <w:startOverride w:val="1"/>
+    </w:lvlOverride>
+  </w:num>
+  <w:num w:numId="12" w16cid:durableId="92021065">
+    <w:abstractNumId w:val="0"/>
+    <w:lvlOverride w:ilvl="0">
+      <w:startOverride w:val="1"/>
+    </w:lvlOverride>
+  </w:num>
+  <w:num w:numId="13" w16cid:durableId="283998609">
+    <w:abstractNumId w:val="0"/>
+    <w:lvlOverride w:ilvl="0">
+      <w:startOverride w:val="1"/>
+    </w:lvlOverride>
+  </w:num>
+  <w:num w:numId="14" w16cid:durableId="292175133">
+    <w:abstractNumId w:val="0"/>
+    <w:lvlOverride w:ilvl="0">
+      <w:startOverride w:val="1"/>
+    </w:lvlOverride>
+  </w:num>
+  <w:num w:numId="15" w16cid:durableId="2001738300">
+    <w:abstractNumId w:val="4"/>
+    <w:lvlOverride w:ilvl="0">
+      <w:startOverride w:val="1"/>
+      <w:lvl w:ilvl="0">
+        <w:start w:val="1"/>
+        <w:numFmt w:val="decimal"/>
+        <w:pStyle w:val="1"/>
+        <w:lvlText w:val="第 %1 章"/>
+        <w:lvlJc w:val="left"/>
+        <w:pPr>
+          <w:ind w:left="2523" w:hanging="1247"/>
+        </w:pPr>
+        <w:rPr>
+          <w:rFonts w:hint="eastAsia"/>
+        </w:rPr>
+      </w:lvl>
+    </w:lvlOverride>
+    <w:lvlOverride w:ilvl="1">
+      <w:startOverride w:val="1"/>
+      <w:lvl w:ilvl="1">
+        <w:start w:val="1"/>
+        <w:numFmt w:val="decimal"/>
+        <w:pStyle w:val="20"/>
+        <w:lvlText w:val="%1.%2"/>
+        <w:lvlJc w:val="left"/>
+        <w:pPr>
+          <w:ind w:left="680" w:hanging="680"/>
+        </w:pPr>
+        <w:rPr>
+          <w:rFonts w:hint="eastAsia"/>
+        </w:rPr>
+      </w:lvl>
+    </w:lvlOverride>
+    <w:lvlOverride w:ilvl="2">
+      <w:startOverride w:val="1"/>
+      <w:lvl w:ilvl="2">
+        <w:start w:val="1"/>
+        <w:numFmt w:val="decimal"/>
+        <w:pStyle w:val="3"/>
+        <w:lvlText w:val="%1.%2.%3"/>
+        <w:lvlJc w:val="left"/>
+        <w:pPr>
+          <w:ind w:left="8307" w:hanging="794"/>
+        </w:pPr>
+        <w:rPr>
+          <w:rFonts w:hint="eastAsia"/>
+        </w:rPr>
+      </w:lvl>
+    </w:lvlOverride>
+    <w:lvlOverride w:ilvl="3">
+      <w:startOverride w:val="1"/>
+      <w:lvl w:ilvl="3">
+        <w:start w:val="1"/>
+        <w:numFmt w:val="decimal"/>
+        <w:pStyle w:val="4"/>
+        <w:lvlText w:val="%1.%2.%3.%4"/>
+        <w:lvlJc w:val="left"/>
+        <w:pPr>
+          <w:ind w:left="936" w:hanging="936"/>
+        </w:pPr>
+        <w:rPr>
+          <w:rFonts w:hint="eastAsia"/>
+        </w:rPr>
+      </w:lvl>
+    </w:lvlOverride>
+    <w:lvlOverride w:ilvl="4">
+      <w:startOverride w:val="1"/>
+      <w:lvl w:ilvl="4">
+        <w:start w:val="1"/>
+        <w:numFmt w:val="decimal"/>
+        <w:pStyle w:val="5"/>
+        <w:lvlText w:val="(%5)"/>
+        <w:lvlJc w:val="left"/>
+        <w:pPr>
+          <w:ind w:left="680" w:hanging="510"/>
+        </w:pPr>
+        <w:rPr>
+          <w:rFonts w:hint="eastAsia"/>
+        </w:rPr>
+      </w:lvl>
+    </w:lvlOverride>
+    <w:lvlOverride w:ilvl="5">
+      <w:startOverride w:val="1"/>
+      <w:lvl w:ilvl="5">
+        <w:start w:val="1"/>
+        <w:numFmt w:val="none"/>
+        <w:pStyle w:val="6"/>
+        <w:suff w:val="nothing"/>
+        <w:lvlText w:val=""/>
+        <w:lvlJc w:val="left"/>
+        <w:pPr>
+          <w:ind w:left="0" w:firstLine="170"/>
+        </w:pPr>
+        <w:rPr>
+          <w:rFonts w:hint="eastAsia"/>
+        </w:rPr>
+      </w:lvl>
+    </w:lvlOverride>
+    <w:lvlOverride w:ilvl="6">
+      <w:startOverride w:val="1"/>
+      <w:lvl w:ilvl="6">
+        <w:start w:val="1"/>
+        <w:numFmt w:val="decimal"/>
+        <w:lvlText w:val="%1.%2.%3.%4.%5.%6.%7"/>
+        <w:lvlJc w:val="left"/>
+        <w:pPr>
+          <w:ind w:left="510" w:hanging="510"/>
+        </w:pPr>
+        <w:rPr>
+          <w:rFonts w:hint="eastAsia"/>
+        </w:rPr>
+      </w:lvl>
+    </w:lvlOverride>
+    <w:lvlOverride w:ilvl="7">
+      <w:startOverride w:val="1"/>
+      <w:lvl w:ilvl="7">
+        <w:start w:val="1"/>
+        <w:numFmt w:val="decimal"/>
+        <w:lvlText w:val="%1.%2.%3.%4.%5.%6.%7.%8"/>
+        <w:lvlJc w:val="left"/>
+        <w:pPr>
+          <w:ind w:left="510" w:hanging="510"/>
+        </w:pPr>
+        <w:rPr>
+          <w:rFonts w:hint="eastAsia"/>
+        </w:rPr>
+      </w:lvl>
+    </w:lvlOverride>
+    <w:lvlOverride w:ilvl="8">
+      <w:startOverride w:val="1"/>
+      <w:lvl w:ilvl="8">
+        <w:start w:val="1"/>
+        <w:numFmt w:val="decimal"/>
+        <w:lvlText w:val="%1.%2.%3.%4.%5.%6.%7.%8.%9"/>
+        <w:lvlJc w:val="left"/>
+        <w:pPr>
+          <w:ind w:left="510" w:hanging="510"/>
+        </w:pPr>
+        <w:rPr>
+          <w:rFonts w:hint="eastAsia"/>
+        </w:rPr>
+      </w:lvl>
+    </w:lvlOverride>
+  </w:num>
+  <w:num w:numId="16" w16cid:durableId="839076540">
+    <w:abstractNumId w:val="0"/>
+    <w:lvlOverride w:ilvl="0">
+      <w:startOverride w:val="1"/>
+    </w:lvlOverride>
+  </w:num>
+  <w:num w:numId="17" w16cid:durableId="1357001640">
+    <w:abstractNumId w:val="0"/>
+    <w:lvlOverride w:ilvl="0">
+      <w:startOverride w:val="1"/>
+    </w:lvlOverride>
+  </w:num>
+  <w:num w:numId="18" w16cid:durableId="1281761486">
+    <w:abstractNumId w:val="0"/>
+    <w:lvlOverride w:ilvl="0">
+      <w:startOverride w:val="1"/>
+    </w:lvlOverride>
+  </w:num>
+  <w:num w:numId="19" w16cid:durableId="551354400">
+    <w:abstractNumId w:val="0"/>
+    <w:lvlOverride w:ilvl="0">
+      <w:startOverride w:val="1"/>
+    </w:lvlOverride>
+  </w:num>
+  <w:num w:numId="20" w16cid:durableId="1490631006">
+    <w:abstractNumId w:val="0"/>
+    <w:lvlOverride w:ilvl="0">
+      <w:startOverride w:val="1"/>
+    </w:lvlOverride>
+  </w:num>
+  <w:num w:numId="21" w16cid:durableId="861363892">
+    <w:abstractNumId w:val="0"/>
+    <w:lvlOverride w:ilvl="0">
+      <w:startOverride w:val="1"/>
+    </w:lvlOverride>
+  </w:num>
+  <w:num w:numId="22" w16cid:durableId="1948997280">
+    <w:abstractNumId w:val="0"/>
+    <w:lvlOverride w:ilvl="0">
+      <w:startOverride w:val="1"/>
+    </w:lvlOverride>
+  </w:num>
+  <w:num w:numId="23" w16cid:durableId="1916039811">
+    <w:abstractNumId w:val="0"/>
+    <w:lvlOverride w:ilvl="0">
+      <w:startOverride w:val="1"/>
+    </w:lvlOverride>
+  </w:num>
+  <w:num w:numId="24" w16cid:durableId="1201481195">
+    <w:abstractNumId w:val="0"/>
+  </w:num>
+  <w:num w:numId="25" w16cid:durableId="672074912">
+    <w:abstractNumId w:val="2"/>
+  </w:num>
+  <w:num w:numId="26" w16cid:durableId="634070618">
+    <w:abstractNumId w:val="0"/>
+  </w:num>
+  <w:num w:numId="27" w16cid:durableId="1652366910">
+    <w:abstractNumId w:val="0"/>
+  </w:num>
+  <w:num w:numId="28" w16cid:durableId="1255895819">
+    <w:abstractNumId w:val="0"/>
+    <w:lvlOverride w:ilvl="0">
+      <w:startOverride w:val="1"/>
+    </w:lvlOverride>
+  </w:num>
+  <w:num w:numId="29" w16cid:durableId="374474279">
+    <w:abstractNumId w:val="0"/>
+  </w:num>
+  <w:num w:numId="30" w16cid:durableId="49041913">
+    <w:abstractNumId w:val="0"/>
+  </w:num>
+  <w:num w:numId="31" w16cid:durableId="2023238519">
+    <w:abstractNumId w:val="0"/>
+  </w:num>
+  <w:num w:numId="32" w16cid:durableId="2113819290">
+    <w:abstractNumId w:val="0"/>
+  </w:num>
+  <w:num w:numId="33" w16cid:durableId="1363171289">
+    <w:abstractNumId w:val="0"/>
+  </w:num>
+  <w:num w:numId="34" w16cid:durableId="353458423">
+    <w:abstractNumId w:val="7"/>
+  </w:num>
+  <w:num w:numId="35" w16cid:durableId="1122068967">
+    <w:abstractNumId w:val="7"/>
+  </w:num>
+  <w:num w:numId="36" w16cid:durableId="1579287995">
+    <w:abstractNumId w:val="7"/>
+  </w:num>
+  <w:num w:numId="37" w16cid:durableId="2068992451">
+    <w:abstractNumId w:val="10"/>
+  </w:num>
+  <w:num w:numId="38" w16cid:durableId="1476678349">
+    <w:abstractNumId w:val="6"/>
+  </w:num>
+  <w:num w:numId="39" w16cid:durableId="1976331152">
+    <w:abstractNumId w:val="0"/>
+  </w:num>
+  <w:num w:numId="40" w16cid:durableId="904336654">
+    <w:abstractNumId w:val="0"/>
+    <w:lvlOverride w:ilvl="0">
+      <w:startOverride w:val="1"/>
+    </w:lvlOverride>
+  </w:num>
+  <w:num w:numId="41" w16cid:durableId="1895891607">
+    <w:abstractNumId w:val="0"/>
+    <w:lvlOverride w:ilvl="0">
+      <w:startOverride w:val="1"/>
+    </w:lvlOverride>
+  </w:num>
+  <w:num w:numId="42" w16cid:durableId="1024138898">
+    <w:abstractNumId w:val="3"/>
+  </w:num>
+  <w:num w:numId="43" w16cid:durableId="8677468">
+    <w:abstractNumId w:val="0"/>
+  </w:num>
+  <w:numIdMacAtCleanup w:val="23"/>
 </w:numbering>
 </file>
 
@@ -1574,9 +1797,8 @@
   </w:latentStyles>
   <w:style w:type="paragraph" w:default="1" w:styleId="a5">
     <w:name w:val="Normal"/>
-    <w:semiHidden/>
     <w:qFormat/>
-    <w:rsid w:val="0052001B"/>
+    <w:rsid w:val="00893F56"/>
     <w:pPr>
       <w:widowControl w:val="0"/>
       <w:adjustRightInd w:val="0"/>
@@ -1592,11 +1814,15 @@
     <w:link w:val="10"/>
     <w:uiPriority w:val="9"/>
     <w:qFormat/>
-    <w:rsid w:val="00F75582"/>
+    <w:rsid w:val="009B237D"/>
     <w:pPr>
       <w:keepNext/>
       <w:pageBreakBefore/>
-      <w:spacing w:beforeLines="100" w:before="360"/>
+      <w:numPr>
+        <w:numId w:val="6"/>
+      </w:numPr>
+      <w:spacing w:beforeLines="100" w:before="360" w:after="120"/>
+      <w:ind w:left="1247"/>
       <w:outlineLvl w:val="0"/>
     </w:pPr>
     <w:rPr>
@@ -1616,6 +1842,10 @@
     <w:rsid w:val="00F75582"/>
     <w:pPr>
       <w:keepNext/>
+      <w:numPr>
+        <w:ilvl w:val="1"/>
+        <w:numId w:val="6"/>
+      </w:numPr>
       <w:spacing w:beforeLines="50" w:before="180"/>
       <w:outlineLvl w:val="1"/>
     </w:pPr>
@@ -1633,10 +1863,15 @@
     <w:link w:val="30"/>
     <w:uiPriority w:val="9"/>
     <w:qFormat/>
-    <w:rsid w:val="00F75582"/>
+    <w:rsid w:val="00993718"/>
     <w:pPr>
       <w:keepNext/>
+      <w:numPr>
+        <w:ilvl w:val="2"/>
+        <w:numId w:val="6"/>
+      </w:numPr>
       <w:spacing w:beforeLines="50" w:before="180"/>
+      <w:ind w:leftChars="100" w:left="899" w:rightChars="100" w:right="100"/>
       <w:outlineLvl w:val="2"/>
     </w:pPr>
     <w:rPr>
@@ -1655,6 +1890,10 @@
     <w:rsid w:val="00F75582"/>
     <w:pPr>
       <w:keepNext/>
+      <w:numPr>
+        <w:ilvl w:val="3"/>
+        <w:numId w:val="6"/>
+      </w:numPr>
       <w:spacing w:beforeLines="50" w:before="180"/>
       <w:outlineLvl w:val="3"/>
     </w:pPr>
@@ -1675,6 +1914,10 @@
     <w:rsid w:val="00F75582"/>
     <w:pPr>
       <w:keepNext/>
+      <w:numPr>
+        <w:ilvl w:val="4"/>
+        <w:numId w:val="6"/>
+      </w:numPr>
       <w:spacing w:beforeLines="50" w:before="180"/>
       <w:outlineLvl w:val="4"/>
     </w:pPr>
@@ -1693,6 +1936,10 @@
     <w:rsid w:val="00F75582"/>
     <w:pPr>
       <w:keepNext/>
+      <w:numPr>
+        <w:ilvl w:val="5"/>
+        <w:numId w:val="6"/>
+      </w:numPr>
       <w:spacing w:beforeLines="50" w:before="180"/>
       <w:outlineLvl w:val="5"/>
     </w:pPr>
@@ -1748,7 +1995,7 @@
     <w:basedOn w:val="a7"/>
     <w:link w:val="1"/>
     <w:uiPriority w:val="9"/>
-    <w:rsid w:val="00F75582"/>
+    <w:rsid w:val="009B237D"/>
     <w:rPr>
       <w:rFonts w:asciiTheme="majorHAnsi" w:eastAsiaTheme="majorEastAsia" w:hAnsiTheme="majorHAnsi" w:cstheme="majorBidi"/>
       <w:b/>
@@ -1799,7 +2046,7 @@
     <w:basedOn w:val="a7"/>
     <w:link w:val="3"/>
     <w:uiPriority w:val="9"/>
-    <w:rsid w:val="00F75582"/>
+    <w:rsid w:val="00993718"/>
     <w:rPr>
       <w:rFonts w:asciiTheme="majorHAnsi" w:eastAsiaTheme="majorEastAsia" w:hAnsiTheme="majorHAnsi" w:cstheme="majorBidi"/>
       <w:b/>
@@ -1969,7 +2216,6 @@
       <w:numPr>
         <w:numId w:val="2"/>
       </w:numPr>
-      <w:ind w:leftChars="250" w:left="250" w:hangingChars="150" w:hanging="150"/>
       <w:contextualSpacing/>
     </w:pPr>
   </w:style>
@@ -1985,7 +2231,10 @@
       <w:numPr>
         <w:numId w:val="1"/>
       </w:numPr>
-      <w:ind w:leftChars="200" w:left="620"/>
+      <w:tabs>
+        <w:tab w:val="clear" w:pos="360"/>
+      </w:tabs>
+      <w:ind w:leftChars="200" w:left="620" w:firstLineChars="0" w:hanging="420"/>
       <w:contextualSpacing/>
     </w:pPr>
   </w:style>
@@ -1996,19 +2245,6 @@
     <w:link w:val="a"/>
     <w:uiPriority w:val="99"/>
     <w:rsid w:val="00D85639"/>
-  </w:style>
-  <w:style w:type="paragraph" w:styleId="2">
-    <w:name w:val="List Number 2"/>
-    <w:aliases w:val="文字段落"/>
-    <w:basedOn w:val="a"/>
-    <w:uiPriority w:val="99"/>
-    <w:qFormat/>
-    <w:rsid w:val="000159E6"/>
-    <w:pPr>
-      <w:numPr>
-        <w:numId w:val="3"/>
-      </w:numPr>
-    </w:pPr>
   </w:style>
   <w:style w:type="paragraph" w:styleId="af9">
     <w:name w:val="caption"/>
@@ -2073,6 +2309,9 @@
     <w:pPr>
       <w:keepLines/>
       <w:widowControl/>
+      <w:numPr>
+        <w:numId w:val="0"/>
+      </w:numPr>
       <w:adjustRightInd/>
       <w:spacing w:beforeLines="50" w:before="50"/>
       <w:jc w:val="center"/>
@@ -2163,7 +2402,7 @@
     <w:rsid w:val="009211D6"/>
     <w:pPr>
       <w:numPr>
-        <w:numId w:val="4"/>
+        <w:numId w:val="3"/>
       </w:numPr>
     </w:pPr>
   </w:style>
@@ -2173,7 +2412,7 @@
     <w:rsid w:val="00B52C9C"/>
     <w:pPr>
       <w:numPr>
-        <w:numId w:val="6"/>
+        <w:numId w:val="4"/>
       </w:numPr>
     </w:pPr>
   </w:style>
@@ -2185,7 +2424,7 @@
     <w:rsid w:val="00E45DC6"/>
     <w:pPr>
       <w:numPr>
-        <w:numId w:val="9"/>
+        <w:numId w:val="5"/>
       </w:numPr>
     </w:pPr>
   </w:style>
@@ -2196,7 +2435,9 @@
     <w:qFormat/>
     <w:rsid w:val="00E45DC6"/>
     <w:pPr>
-      <w:ind w:left="1247" w:hanging="1247"/>
+      <w:numPr>
+        <w:numId w:val="5"/>
+      </w:numPr>
     </w:pPr>
   </w:style>
   <w:style w:type="paragraph" w:customStyle="1" w:styleId="a3">
@@ -2206,7 +2447,9 @@
     <w:qFormat/>
     <w:rsid w:val="00E45DC6"/>
     <w:pPr>
-      <w:ind w:left="1247" w:hanging="1247"/>
+      <w:numPr>
+        <w:numId w:val="5"/>
+      </w:numPr>
     </w:pPr>
   </w:style>
   <w:style w:type="numbering" w:customStyle="1" w:styleId="a0">
@@ -2215,7 +2458,7 @@
     <w:rsid w:val="00E45DC6"/>
     <w:pPr>
       <w:numPr>
-        <w:numId w:val="9"/>
+        <w:numId w:val="5"/>
       </w:numPr>
     </w:pPr>
   </w:style>
@@ -2224,6 +2467,11 @@
     <w:basedOn w:val="1"/>
     <w:qFormat/>
     <w:rsid w:val="0099176C"/>
+    <w:pPr>
+      <w:numPr>
+        <w:numId w:val="0"/>
+      </w:numPr>
+    </w:pPr>
     <w:rPr>
       <w:lang w:val="ja-JP"/>
     </w:rPr>
@@ -2525,6 +2773,240 @@
         <w:bCs/>
       </w:rPr>
     </w:tblStylePr>
+  </w:style>
+  <w:style w:type="paragraph" w:customStyle="1" w:styleId="aff8">
+    <w:name w:val="番号なし見出し１"/>
+    <w:basedOn w:val="1"/>
+    <w:qFormat/>
+    <w:rsid w:val="0047531B"/>
+  </w:style>
+  <w:style w:type="paragraph" w:styleId="Web">
+    <w:name w:val="Normal (Web)"/>
+    <w:basedOn w:val="a5"/>
+    <w:uiPriority w:val="99"/>
+    <w:semiHidden/>
+    <w:unhideWhenUsed/>
+    <w:rsid w:val="005C129A"/>
+    <w:rPr>
+      <w:rFonts w:ascii="Times New Roman" w:hAnsi="Times New Roman" w:cs="Times New Roman"/>
+      <w:sz w:val="24"/>
+      <w:szCs w:val="24"/>
+    </w:rPr>
+  </w:style>
+  <w:style w:type="character" w:styleId="aff9">
+    <w:name w:val="Unresolved Mention"/>
+    <w:basedOn w:val="a7"/>
+    <w:uiPriority w:val="99"/>
+    <w:semiHidden/>
+    <w:unhideWhenUsed/>
+    <w:rsid w:val="0065080C"/>
+    <w:rPr>
+      <w:color w:val="605E5C"/>
+      <w:shd w:val="clear" w:color="auto" w:fill="E1DFDD"/>
+    </w:rPr>
+  </w:style>
+  <w:style w:type="character" w:styleId="affa">
+    <w:name w:val="FollowedHyperlink"/>
+    <w:basedOn w:val="a7"/>
+    <w:uiPriority w:val="99"/>
+    <w:semiHidden/>
+    <w:unhideWhenUsed/>
+    <w:rsid w:val="003D2F60"/>
+    <w:rPr>
+      <w:color w:val="954F72" w:themeColor="followedHyperlink"/>
+      <w:u w:val="single"/>
+    </w:rPr>
+  </w:style>
+  <w:style w:type="paragraph" w:styleId="affb">
+    <w:name w:val="endnote text"/>
+    <w:basedOn w:val="a5"/>
+    <w:link w:val="affc"/>
+    <w:uiPriority w:val="99"/>
+    <w:semiHidden/>
+    <w:unhideWhenUsed/>
+    <w:rsid w:val="00B25CB2"/>
+    <w:pPr>
+      <w:jc w:val="left"/>
+    </w:pPr>
+  </w:style>
+  <w:style w:type="character" w:customStyle="1" w:styleId="affc">
+    <w:name w:val="文末脚注文字列 (文字)"/>
+    <w:basedOn w:val="a7"/>
+    <w:link w:val="affb"/>
+    <w:uiPriority w:val="99"/>
+    <w:semiHidden/>
+    <w:rsid w:val="00B25CB2"/>
+  </w:style>
+  <w:style w:type="character" w:styleId="affd">
+    <w:name w:val="endnote reference"/>
+    <w:basedOn w:val="a7"/>
+    <w:uiPriority w:val="99"/>
+    <w:semiHidden/>
+    <w:unhideWhenUsed/>
+    <w:rsid w:val="00B25CB2"/>
+    <w:rPr>
+      <w:vertAlign w:val="superscript"/>
+    </w:rPr>
+  </w:style>
+  <w:style w:type="paragraph" w:styleId="2">
+    <w:name w:val="List Number 2"/>
+    <w:basedOn w:val="a5"/>
+    <w:uiPriority w:val="99"/>
+    <w:qFormat/>
+    <w:rsid w:val="006959B3"/>
+    <w:pPr>
+      <w:numPr>
+        <w:numId w:val="7"/>
+      </w:numPr>
+      <w:contextualSpacing/>
+    </w:pPr>
+  </w:style>
+  <w:style w:type="paragraph" w:styleId="41">
+    <w:name w:val="toc 4"/>
+    <w:basedOn w:val="a5"/>
+    <w:next w:val="a5"/>
+    <w:autoRedefine/>
+    <w:uiPriority w:val="39"/>
+    <w:unhideWhenUsed/>
+    <w:rsid w:val="00FE52FC"/>
+    <w:pPr>
+      <w:adjustRightInd/>
+      <w:snapToGrid/>
+      <w:spacing w:after="160" w:line="259" w:lineRule="auto"/>
+      <w:ind w:leftChars="300" w:left="660"/>
+      <w:jc w:val="left"/>
+    </w:pPr>
+    <w:rPr>
+      <w:sz w:val="22"/>
+      <w:szCs w:val="24"/>
+      <w14:ligatures w14:val="standardContextual"/>
+    </w:rPr>
+  </w:style>
+  <w:style w:type="paragraph" w:styleId="51">
+    <w:name w:val="toc 5"/>
+    <w:basedOn w:val="a5"/>
+    <w:next w:val="a5"/>
+    <w:autoRedefine/>
+    <w:uiPriority w:val="39"/>
+    <w:unhideWhenUsed/>
+    <w:rsid w:val="00FE52FC"/>
+    <w:pPr>
+      <w:adjustRightInd/>
+      <w:snapToGrid/>
+      <w:spacing w:after="160" w:line="259" w:lineRule="auto"/>
+      <w:ind w:leftChars="400" w:left="880"/>
+      <w:jc w:val="left"/>
+    </w:pPr>
+    <w:rPr>
+      <w:sz w:val="22"/>
+      <w:szCs w:val="24"/>
+      <w14:ligatures w14:val="standardContextual"/>
+    </w:rPr>
+  </w:style>
+  <w:style w:type="paragraph" w:styleId="61">
+    <w:name w:val="toc 6"/>
+    <w:basedOn w:val="a5"/>
+    <w:next w:val="a5"/>
+    <w:autoRedefine/>
+    <w:uiPriority w:val="39"/>
+    <w:unhideWhenUsed/>
+    <w:rsid w:val="00FE52FC"/>
+    <w:pPr>
+      <w:adjustRightInd/>
+      <w:snapToGrid/>
+      <w:spacing w:after="160" w:line="259" w:lineRule="auto"/>
+      <w:ind w:leftChars="500" w:left="1100"/>
+      <w:jc w:val="left"/>
+    </w:pPr>
+    <w:rPr>
+      <w:sz w:val="22"/>
+      <w:szCs w:val="24"/>
+      <w14:ligatures w14:val="standardContextual"/>
+    </w:rPr>
+  </w:style>
+  <w:style w:type="paragraph" w:styleId="7">
+    <w:name w:val="toc 7"/>
+    <w:basedOn w:val="a5"/>
+    <w:next w:val="a5"/>
+    <w:autoRedefine/>
+    <w:uiPriority w:val="39"/>
+    <w:unhideWhenUsed/>
+    <w:rsid w:val="00FE52FC"/>
+    <w:pPr>
+      <w:adjustRightInd/>
+      <w:snapToGrid/>
+      <w:spacing w:after="160" w:line="259" w:lineRule="auto"/>
+      <w:ind w:leftChars="600" w:left="1320"/>
+      <w:jc w:val="left"/>
+    </w:pPr>
+    <w:rPr>
+      <w:sz w:val="22"/>
+      <w:szCs w:val="24"/>
+      <w14:ligatures w14:val="standardContextual"/>
+    </w:rPr>
+  </w:style>
+  <w:style w:type="paragraph" w:styleId="8">
+    <w:name w:val="toc 8"/>
+    <w:basedOn w:val="a5"/>
+    <w:next w:val="a5"/>
+    <w:autoRedefine/>
+    <w:uiPriority w:val="39"/>
+    <w:unhideWhenUsed/>
+    <w:rsid w:val="00FE52FC"/>
+    <w:pPr>
+      <w:adjustRightInd/>
+      <w:snapToGrid/>
+      <w:spacing w:after="160" w:line="259" w:lineRule="auto"/>
+      <w:ind w:leftChars="700" w:left="1540"/>
+      <w:jc w:val="left"/>
+    </w:pPr>
+    <w:rPr>
+      <w:sz w:val="22"/>
+      <w:szCs w:val="24"/>
+      <w14:ligatures w14:val="standardContextual"/>
+    </w:rPr>
+  </w:style>
+  <w:style w:type="paragraph" w:styleId="9">
+    <w:name w:val="toc 9"/>
+    <w:basedOn w:val="a5"/>
+    <w:next w:val="a5"/>
+    <w:autoRedefine/>
+    <w:uiPriority w:val="39"/>
+    <w:unhideWhenUsed/>
+    <w:rsid w:val="00FE52FC"/>
+    <w:pPr>
+      <w:adjustRightInd/>
+      <w:snapToGrid/>
+      <w:spacing w:after="160" w:line="259" w:lineRule="auto"/>
+      <w:ind w:leftChars="800" w:left="1760"/>
+      <w:jc w:val="left"/>
+    </w:pPr>
+    <w:rPr>
+      <w:sz w:val="22"/>
+      <w:szCs w:val="24"/>
+      <w14:ligatures w14:val="standardContextual"/>
+    </w:rPr>
+  </w:style>
+  <w:style w:type="character" w:styleId="affe">
+    <w:name w:val="Strong"/>
+    <w:basedOn w:val="a7"/>
+    <w:uiPriority w:val="22"/>
+    <w:qFormat/>
+    <w:rsid w:val="0060085C"/>
+    <w:rPr>
+      <w:b/>
+      <w:bCs/>
+    </w:rPr>
+  </w:style>
+  <w:style w:type="character" w:styleId="afff">
+    <w:name w:val="Placeholder Text"/>
+    <w:basedOn w:val="a7"/>
+    <w:uiPriority w:val="99"/>
+    <w:semiHidden/>
+    <w:rsid w:val="00F60877"/>
+    <w:rPr>
+      <w:color w:val="666666"/>
+    </w:rPr>
   </w:style>
 </w:styles>
 </file>
@@ -2793,31 +3275,776 @@
 <file path=customXml/item1.xml><?xml version="1.0" encoding="utf-8"?>
 <b:Sources xmlns:b="http://schemas.openxmlformats.org/officeDocument/2006/bibliography" xmlns="http://schemas.openxmlformats.org/officeDocument/2006/bibliography" SelectedStyle="\IEEE2006OfficeOnline.xsl" StyleName="IEEE" Version="2006">
   <b:Source>
-    <b:Tag>はま17</b:Tag>
+    <b:Tag>Sam24</b:Tag>
     <b:SourceType>InternetSite</b:SourceType>
-    <b:Guid>{9548B7C3-3546-4979-812F-26E80DD33050}</b:Guid>
+    <b:Guid>{0B4497FA-BCBD-4ADB-83B3-205B022986B6}</b:Guid>
     <b:Author>
       <b:Author>
         <b:NameList>
           <b:Person>
-            <b:Last>はま</b:Last>
+            <b:Last>Samer Francy</b:Last>
+            <b:First>Raghubir</b:First>
+            <b:Middle>Singh</b:Middle>
           </b:Person>
         </b:NameList>
       </b:Author>
     </b:Author>
-    <b:Title>初心者のためのOffice講座</b:Title>
-    <b:InternetSiteTitle>図表番号の挿入</b:InternetSiteTitle>
+    <b:Title>Edge AI Evaluation of Model Compression Techniques for Convolutional Neural Networks</b:Title>
+    <b:ProductionCompany>University of Bath</b:ProductionCompany>
+    <b:Year>2024</b:Year>
+    <b:Month>9</b:Month>
+    <b:Day>2</b:Day>
+    <b:YearAccessed>2024</b:YearAccessed>
+    <b:MonthAccessed>11</b:MonthAccessed>
+    <b:DayAccessed>6</b:DayAccessed>
+    <b:URL>https://arxiv.org/html/2409.02134v1</b:URL>
+    <b:RefOrder>4</b:RefOrder>
+  </b:Source>
+  <b:Source>
+    <b:Tag>Pee23</b:Tag>
+    <b:SourceType>InternetSite</b:SourceType>
+    <b:Guid>{2A83CE9C-E79A-4C22-BC16-47FC5864939C}</b:Guid>
+    <b:Author>
+      <b:Author>
+        <b:NameList>
+          <b:Person>
+            <b:Last>Singhal</b:Last>
+            <b:First>Peeyush</b:First>
+          </b:Person>
+          <b:Person>
+            <b:Last>Walambe</b:Last>
+            <b:First>Rahee</b:First>
+          </b:Person>
+          <b:Person>
+            <b:Last>Ramanna</b:Last>
+            <b:First>Sheela</b:First>
+          </b:Person>
+          <b:Person>
+            <b:Last>Kotecha</b:Last>
+            <b:First>Ketan</b:First>
+          </b:Person>
+        </b:NameList>
+      </b:Author>
+    </b:Author>
+    <b:Title>Domain Adaptation: Challenges, Methods, Datasets, and Applications</b:Title>
+    <b:ProductionCompany>Symbiosis International (Deemed University)</b:ProductionCompany>
+    <b:Year>2023</b:Year>
+    <b:Month>1</b:Month>
+    <b:Day>16</b:Day>
+    <b:YearAccessed>2024</b:YearAccessed>
+    <b:MonthAccessed>11</b:MonthAccessed>
+    <b:DayAccessed>6</b:DayAccessed>
+    <b:URL>https://ieeexplore.ieee.org/document/10017290#full-text-header</b:URL>
+    <b:RefOrder>5</b:RefOrder>
+  </b:Source>
+  <b:Source>
+    <b:Tag>htt1</b:Tag>
+    <b:SourceType>InternetSite</b:SourceType>
+    <b:Guid>{E9E3BF73-9B24-4D0C-A951-A7F743532208}</b:Guid>
+    <b:URL>https://www.cisco.com/c/en/us/solutions/collateral/executive-perspectives/annual-internet-report/white-paper-c11-741490.html</b:URL>
+    <b:Author>
+      <b:Author>
+        <b:NameList>
+          <b:Person>
+            <b:Last>Cisco</b:Last>
+          </b:Person>
+        </b:NameList>
+      </b:Author>
+    </b:Author>
+    <b:Title>Cisco Annual Internet Report (2018–2023) White Paper</b:Title>
+    <b:ProductionCompany>Cisco</b:ProductionCompany>
+    <b:Year>2020</b:Year>
+    <b:Month>3</b:Month>
+    <b:Day>9</b:Day>
+    <b:YearAccessed>2024</b:YearAccessed>
+    <b:MonthAccessed>11</b:MonthAccessed>
+    <b:DayAccessed>8</b:DayAccessed>
+    <b:RefOrder>2</b:RefOrder>
+  </b:Source>
+  <b:Source>
+    <b:Tag>Dor24</b:Tag>
+    <b:SourceType>InternetSite</b:SourceType>
+    <b:Guid>{079AAD1F-0EB3-4201-B771-E113EFFB75CB}</b:Guid>
+    <b:Author>
+      <b:Author>
+        <b:NameList>
+          <b:Person>
+            <b:Last>Dora Kreković</b:Last>
+            <b:First>Petar</b:First>
+            <b:Middle>Krivić, Ivana Podnar Žarko, Mario Kušek, Danh Le-Phuoc</b:Middle>
+          </b:Person>
+        </b:NameList>
+      </b:Author>
+    </b:Author>
+    <b:Title>Reducing Communication Overhead in the IoT-Edge-Cloud Continuum: A Survey on Protocols and Data Reduction Strategies</b:Title>
+    <b:Year>2024</b:Year>
+    <b:Month>4</b:Month>
+    <b:Day>30</b:Day>
+    <b:YearAccessed>2024</b:YearAccessed>
+    <b:MonthAccessed>11</b:MonthAccessed>
+    <b:DayAccessed>8</b:DayAccessed>
+    <b:URL>https://arxiv.org/html/2404.19492v2#bib.bib3</b:URL>
+    <b:RefOrder>3</b:RefOrder>
+  </b:Source>
+  <b:Source>
+    <b:Tag>sta24</b:Tag>
+    <b:SourceType>InternetSite</b:SourceType>
+    <b:Guid>{4BC52CF5-78F9-4EEE-9B8F-FF90617CECF6}</b:Guid>
+    <b:Author>
+      <b:Author>
+        <b:Corporate>statistics</b:Corporate>
+      </b:Author>
+    </b:Author>
+    <b:Title>Number of Internet of Things (IoT) connections worldwide from 2022 to 2023, with forecasts from 2024 to 2033</b:Title>
+    <b:ProductionCompany>statistics</b:ProductionCompany>
+    <b:Year>2024</b:Year>
+    <b:Month>9</b:Month>
+    <b:Day>11</b:Day>
+    <b:YearAccessed>2024</b:YearAccessed>
+    <b:MonthAccessed>11</b:MonthAccessed>
+    <b:DayAccessed>08</b:DayAccessed>
+    <b:URL>https://www.statista.com/statistics/1183457/iot-connected-devices-worldwide/</b:URL>
+    <b:RefOrder>1</b:RefOrder>
+  </b:Source>
+  <b:Source>
+    <b:Tag>DAC96</b:Tag>
+    <b:SourceType>InternetSite</b:SourceType>
+    <b:Guid>{4C5BDA22-F20C-4D4B-BFF7-5C8A978385AF}</b:Guid>
+    <b:Author>
+      <b:Author>
+        <b:NameList>
+          <b:Person>
+            <b:Last>D. A. Cohn</b:Last>
+            <b:First>Z.</b:First>
+            <b:Middle>Ghahramani, M. I. Jordan</b:Middle>
+          </b:Person>
+        </b:NameList>
+      </b:Author>
+    </b:Author>
+    <b:Title>Active Learning with Statistical Models</b:Title>
+    <b:ProductionCompany>Center for Biological and Computational Learning Dept of Brain and Cognitive Sciences Massachusetts Institute of Technology CambridgeMA USA</b:ProductionCompany>
+    <b:Year>1996</b:Year>
+    <b:Month>3</b:Month>
+    <b:Day>1</b:Day>
+    <b:YearAccessed>2024</b:YearAccessed>
+    <b:MonthAccessed>11</b:MonthAccessed>
+    <b:DayAccessed>12</b:DayAccessed>
+    <b:URL>https://arxiv.org/abs/cs/9603104</b:URL>
+    <b:RefOrder>17</b:RefOrder>
+  </b:Source>
+  <b:Source>
+    <b:Tag>Gab20</b:Tag>
+    <b:SourceType>InternetSite</b:SourceType>
+    <b:Guid>{7BF39855-EDB6-41E6-AA53-E76CF0F6C5F4}</b:Guid>
+    <b:Author>
+      <b:Author>
+        <b:NameList>
+          <b:Person>
+            <b:Last>Csurka</b:Last>
+            <b:First>Gabriela</b:First>
+          </b:Person>
+        </b:NameList>
+      </b:Author>
+    </b:Author>
+    <b:Title>Deep Visual Domain Adaptation</b:Title>
+    <b:ProductionCompany>NAVER LABS EUROPE</b:ProductionCompany>
+    <b:Year>2020</b:Year>
+    <b:Month>12</b:Month>
+    <b:Day>28</b:Day>
+    <b:YearAccessed>2024</b:YearAccessed>
+    <b:MonthAccessed>11</b:MonthAccessed>
+    <b:DayAccessed>12</b:DayAccessed>
+    <b:URL>https://arxiv.org/abs/2012.14176</b:URL>
+    <b:RefOrder>21</b:RefOrder>
+  </b:Source>
+  <b:Source>
+    <b:Tag>Min24</b:Tag>
+    <b:SourceType>InternetSite</b:SourceType>
+    <b:Guid>{2C07BC2C-22DF-4CED-A51D-CCF93E85EFDE}</b:Guid>
+    <b:Author>
+      <b:Author>
+        <b:NameList>
+          <b:Person>
+            <b:Last>Minsik Jeon</b:Last>
+            <b:First>Junwon</b:First>
+            <b:Middle>Seo, Jihong Min</b:Middle>
+          </b:Person>
+        </b:NameList>
+      </b:Author>
+    </b:Author>
+    <b:Title>DA-RAW: Domain Adaptive Object Detection for Real-World Adverse Weather Conditions</b:Title>
+    <b:ProductionCompany>Agency for Defense Development,</b:ProductionCompany>
+    <b:Year>2024</b:Year>
+    <b:Month>5</b:Month>
+    <b:Day>2</b:Day>
+    <b:YearAccessed>2024</b:YearAccessed>
+    <b:MonthAccessed>11</b:MonthAccessed>
+    <b:DayAccessed>12</b:DayAccessed>
+    <b:URL>https://arxiv.org/abs/2309.08152</b:URL>
+    <b:RefOrder>18</b:RefOrder>
+  </b:Source>
+  <b:Source>
+    <b:Tag>PIN24</b:Tag>
+    <b:SourceType>InternetSite</b:SourceType>
+    <b:Guid>{09E2F8C8-DBC8-41CA-8C85-D81AF19E62D8}</b:Guid>
+    <b:Author>
+      <b:Author>
+        <b:NameList>
+          <b:Person>
+            <b:Last>PINTO0309</b:Last>
+          </b:Person>
+        </b:NameList>
+      </b:Author>
+    </b:Author>
+    <b:Title>PINTO_model_zoo</b:Title>
+    <b:Year>2024</b:Year>
+    <b:Month>11</b:Month>
+    <b:Day>18</b:Day>
+    <b:YearAccessed>2024</b:YearAccessed>
+    <b:MonthAccessed>11</b:MonthAccessed>
+    <b:DayAccessed>18</b:DayAccessed>
+    <b:URL>https://github.com/PINTO0309/PINTO_model_zoo</b:URL>
+    <b:RefOrder>27</b:RefOrder>
+  </b:Source>
+  <b:Source>
+    <b:Tag>Mar09</b:Tag>
+    <b:SourceType>InternetSite</b:SourceType>
+    <b:Guid>{37D21B3C-89D2-4B6B-AD7E-0160C8C4B403}</b:Guid>
+    <b:Author>
+      <b:Author>
+        <b:NameList>
+          <b:Person>
+            <b:Last>Mark Everingham</b:Last>
+            <b:First>Luc</b:First>
+            <b:Middle>Van Gool Christopher, K. I. Williams, JohnWinn Andrew Zisserman</b:Middle>
+          </b:Person>
+        </b:NameList>
+      </b:Author>
+    </b:Author>
+    <b:Title>The PASCALVisual Object Classes (VOC) Challenge</b:Title>
+    <b:Year>2009</b:Year>
+    <b:Month>7</b:Month>
+    <b:Day>9</b:Day>
+    <b:YearAccessed>2024</b:YearAccessed>
+    <b:MonthAccessed>11</b:MonthAccessed>
+    <b:DayAccessed>18</b:DayAccessed>
+    <b:URL>http://host.robots.ox.ac.uk/pascal/VOC/pubs/everingham10.pdf</b:URL>
+    <b:RefOrder>28</b:RefOrder>
+  </b:Source>
+  <b:Source>
+    <b:Tag>Tet23</b:Tag>
+    <b:SourceType>InternetSite</b:SourceType>
+    <b:Guid>{117C440C-DD24-4A03-99C8-835C51D2589F}</b:Guid>
+    <b:Author>
+      <b:Author>
+        <b:NameList>
+          <b:Person>
+            <b:Last>Tetiana Gula</b:Last>
+            <b:First>João</b:First>
+            <b:Middle>P C Bertoldo</b:Middle>
+          </b:Person>
+        </b:NameList>
+      </b:Author>
+    </b:Author>
+    <b:Title>Gaussian Image Anomaly Detection with Greedy Eigencomponent Selection</b:Title>
+    <b:Year>2023</b:Year>
+    <b:Month>8</b:Month>
+    <b:Day>9</b:Day>
+    <b:YearAccessed>2024</b:YearAccessed>
+    <b:MonthAccessed>11</b:MonthAccessed>
+    <b:DayAccessed>18</b:DayAccessed>
+    <b:URL>https://arxiv.org/abs/2308.04944</b:URL>
+    <b:RefOrder>20</b:RefOrder>
+  </b:Source>
+  <b:Source>
+    <b:Tag>Ras24</b:Tag>
+    <b:SourceType>InternetSite</b:SourceType>
+    <b:Guid>{6492CD5F-7B77-4033-8439-AAC9E5236B0C}</b:Guid>
+    <b:Author>
+      <b:Author>
+        <b:NameList>
+          <b:Person>
+            <b:Last>Ltd</b:Last>
+            <b:First>Raspberry</b:First>
+            <b:Middle>Pi</b:Middle>
+          </b:Person>
+        </b:NameList>
+      </b:Author>
+    </b:Author>
+    <b:Title>Raspberry Pi 4 Model B</b:Title>
+    <b:Year>2024</b:Year>
+    <b:Month>4</b:Month>
+    <b:YearAccessed>2024</b:YearAccessed>
+    <b:MonthAccessed>11</b:MonthAccessed>
+    <b:DayAccessed>18</b:DayAccessed>
+    <b:URL>https://datasheets.raspberrypi.com/rpi4/raspberry-pi-4-product-brief.pdf</b:URL>
+    <b:RefOrder>6</b:RefOrder>
+  </b:Source>
+  <b:Source>
+    <b:Tag>Sun22</b:Tag>
+    <b:SourceType>InternetSite</b:SourceType>
+    <b:Guid>{790029DC-0A8D-470A-9CD0-DFC9B4B7B087}</b:Guid>
+    <b:Author>
+      <b:Author>
+        <b:NameList>
+          <b:Person>
+            <b:Last>Cho</b:Last>
+            <b:First>Sung-Jin</b:First>
+          </b:Person>
+          <b:Person>
+            <b:Last>Kim</b:Last>
+            <b:First>Seung-Wook</b:First>
+          </b:Person>
+          <b:Person>
+            <b:Last>Jung</b:Last>
+            <b:First>Seung-Won</b:First>
+          </b:Person>
+          <b:Person>
+            <b:Last>Ko</b:Last>
+            <b:First>Sung-Jea</b:First>
+          </b:Person>
+        </b:NameList>
+      </b:Author>
+    </b:Author>
+    <b:Title>Blur-Robust Object Detection Using Feature-Level Deblurring via Self-Guided Knowledge Distillation</b:Title>
+    <b:Year>2022</b:Year>
+    <b:Month>07</b:Month>
+    <b:Day>29</b:Day>
+    <b:URL>https://ieeexplore.ieee.org/document/9844709</b:URL>
+    <b:RefOrder>8</b:RefOrder>
+  </b:Source>
+  <b:Source>
+    <b:Tag>Sam21</b:Tag>
+    <b:SourceType>InternetSite</b:SourceType>
+    <b:Guid>{2DFB9500-D42C-46C8-9D2A-13C25278574A}</b:Guid>
+    <b:Author>
+      <b:Author>
+        <b:NameList>
+          <b:Person>
+            <b:Last>Carvalho</b:Last>
+            <b:First>Samuel</b:First>
+          </b:Person>
+          <b:Person>
+            <b:Last>Humphries</b:Last>
+            <b:First>Jacqueline</b:First>
+          </b:Person>
+        </b:NameList>
+      </b:Author>
+    </b:Author>
+    <b:Title>Impact of Light Flickering on Object Detection Accuracy using Convolutional Neural Networks</b:Title>
+    <b:Year>2021</b:Year>
+    <b:Month>2</b:Month>
+    <b:Day>11</b:Day>
+    <b:URL>https://ieeexplore.ieee.org/document/9435506/authors#authors</b:URL>
+    <b:RefOrder>9</b:RefOrder>
+  </b:Source>
+  <b:Source>
+    <b:Tag>Dog18</b:Tag>
+    <b:SourceType>InternetSite</b:SourceType>
+    <b:Guid>{50D8B56E-D04C-4F78-9550-F2075C9F4850}</b:Guid>
+    <b:Author>
+      <b:Author>
+        <b:NameList>
+          <b:Person>
+            <b:Last>Dogancan Temel</b:Last>
+            <b:First>Jinsol</b:First>
+            <b:Middle>Lee, Ghassan AlRegib</b:Middle>
+          </b:Person>
+        </b:NameList>
+      </b:Author>
+    </b:Author>
+    <b:Title>CURE-OR: Challenging Unreal and Real Environments for Object Recognition</b:Title>
+    <b:Year>2018</b:Year>
+    <b:Month>11</b:Month>
+    <b:Day>13</b:Day>
+    <b:URL>chrome-extension://efaidnbmnnnibpcajpcglclefindmkaj/https://arxiv.org/pdf/1810.08293</b:URL>
+    <b:RefOrder>10</b:RefOrder>
+  </b:Source>
+  <b:Source>
+    <b:Tag>山本康19</b:Tag>
+    <b:SourceType>InternetSite</b:SourceType>
+    <b:Guid>{AAE17E05-8406-4C56-AA1A-0498D5454385}</b:Guid>
+    <b:Author>
+      <b:Author>
+        <b:NameList>
+          <b:Person>
+            <b:Last>蔵人</b:Last>
+            <b:First>山本</b:First>
+            <b:Middle>康平 橘 素子 前野</b:Middle>
+          </b:Person>
+        </b:NameList>
+      </b:Author>
+    </b:Author>
+    <b:Title>ディープラーニングのモデル軽量化技術</b:Title>
+    <b:Year>2019</b:Year>
+    <b:Month>5</b:Month>
+    <b:URL>https://www.oki.com/jp/otr/2019/n233/pdf/otr233_r11.pdf</b:URL>
+    <b:RefOrder>11</b:RefOrder>
+  </b:Source>
+  <b:Source>
+    <b:Tag>石野正16</b:Tag>
+    <b:SourceType>ArticleInAPeriodical</b:SourceType>
+    <b:Guid>{3D48D5CA-C3D9-48B5-962E-7E6954E2B95A}</b:Guid>
+    <b:Author>
+      <b:Author>
+        <b:NameList>
+          <b:Person>
+            <b:Last>石野 正彦</b:Last>
+            <b:First>長田</b:First>
+            <b:Middle>洋,工藤 司,五月女 健治,片岡 信弘</b:Middle>
+          </b:Person>
+        </b:NameList>
+      </b:Author>
+    </b:Author>
+    <b:Title>IoTによるビジネスモデルの分類と事例研究</b:Title>
+    <b:Year>2016</b:Year>
+    <b:Month>9</b:Month>
+    <b:Day>13</b:Day>
+    <b:Pages>https://www.jstage.jst.go.jp/article/jasmin/2016f/0/2016f_273/_pdf</b:Pages>
+    <b:RefOrder>12</b:RefOrder>
+  </b:Source>
+  <b:Source>
+    <b:Tag>みずほ17</b:Tag>
+    <b:SourceType>ArticleInAPeriodical</b:SourceType>
+    <b:Guid>{E3ABD145-27E6-4A7E-B584-D6040E785424}</b:Guid>
+    <b:Author>
+      <b:Author>
+        <b:NameList>
+          <b:Person>
+            <b:Last>みずほ情報総研株式会社</b:Last>
+          </b:Person>
+        </b:NameList>
+      </b:Author>
+    </b:Author>
+    <b:Title>中⼩ものづくり企業 IoT 等活⽤事例集</b:Title>
     <b:Year>2017</b:Year>
-    <b:Month>1</b:Month>
-    <b:Day>10</b:Day>
-    <b:URL>http://hamachan.info/win7/word/zuhyo.html</b:URL>
-    <b:RefOrder>1</b:RefOrder>
+    <b:Month>3</b:Month>
+    <b:Pages>https://www.kanto.meti.go.jp/seisaku/iot_robot/data/iot_katsuyo_jireishu_shosai.pdf</b:Pages>
+    <b:RefOrder>13</b:RefOrder>
+  </b:Source>
+  <b:Source>
+    <b:Tag>Esp24</b:Tag>
+    <b:SourceType>ArticleInAPeriodical</b:SourceType>
+    <b:Guid>{65A3DE77-5E5C-4E4E-B701-A39BDA496CD4}</b:Guid>
+    <b:Author>
+      <b:Author>
+        <b:NameList>
+          <b:Person>
+            <b:Last>Espressif Systems (Shanghai) Co.</b:Last>
+            <b:First>Ltd.</b:First>
+          </b:Person>
+        </b:NameList>
+      </b:Author>
+    </b:Author>
+    <b:Title>ESP32 Series Datasheet</b:Title>
+    <b:Year>2024</b:Year>
+    <b:Pages>https://www.espressif.com/sites/default/files/documentation/esp32_datasheet_en.pdf</b:Pages>
+    <b:RefOrder>15</b:RefOrder>
+  </b:Source>
+  <b:Source>
+    <b:Tag>Ard24</b:Tag>
+    <b:SourceType>ArticleInAPeriodical</b:SourceType>
+    <b:Guid>{B77A0719-F4E0-4694-BECA-CA8A45DA4ACE}</b:Guid>
+    <b:Author>
+      <b:Author>
+        <b:NameList>
+          <b:Person>
+            <b:Last>LLC</b:Last>
+            <b:First>Arduino</b:First>
+          </b:Person>
+        </b:NameList>
+      </b:Author>
+    </b:Author>
+    <b:Title>UNO R3</b:Title>
+    <b:Year>2024</b:Year>
+    <b:Pages>https://docs.arduino.cc/hardware/uno-rev3/</b:Pages>
+    <b:RefOrder>14</b:RefOrder>
+  </b:Source>
+  <b:Source>
+    <b:Tag>Ras241</b:Tag>
+    <b:SourceType>ArticleInAPeriodical</b:SourceType>
+    <b:Guid>{8E20E901-AB2C-4411-8557-3A8A80A4A5D7}</b:Guid>
+    <b:Author>
+      <b:Author>
+        <b:NameList>
+          <b:Person>
+            <b:Last>Ltd.</b:Last>
+            <b:First>Raspberry</b:First>
+            <b:Middle>Pi</b:Middle>
+          </b:Person>
+        </b:NameList>
+      </b:Author>
+    </b:Author>
+    <b:Title>Raspberyy Pi 5</b:Title>
+    <b:Year>2024</b:Year>
+    <b:Month>8</b:Month>
+    <b:Pages>https://datasheets.raspberrypi.com/rpi5/raspberry-pi-5-product-brief.pdf</b:Pages>
+    <b:RefOrder>7</b:RefOrder>
+  </b:Source>
+  <b:Source>
+    <b:Tag>NVI</b:Tag>
+    <b:SourceType>ArticleInAPeriodical</b:SourceType>
+    <b:Guid>{B5B6F201-E4C2-46C6-B849-98B56CEAE268}</b:Guid>
+    <b:Author>
+      <b:Author>
+        <b:NameList>
+          <b:Person>
+            <b:Last>Corporation</b:Last>
+            <b:First>NVIDIA</b:First>
+          </b:Person>
+        </b:NameList>
+      </b:Author>
+    </b:Author>
+    <b:Title>NVIDIA Jetson が提供する組込みシステムの開発者キットとモジュール</b:Title>
+    <b:Pages>https://www.nvidia.com/ja-jp/autonomous-machines/embedded-systems/?utm_source=chatgpt.com</b:Pages>
+    <b:RefOrder>16</b:RefOrder>
+  </b:Source>
+  <b:Source>
+    <b:Tag>Lir20</b:Tag>
+    <b:SourceType>ArticleInAPeriodical</b:SourceType>
+    <b:Guid>{69BF8195-A70F-4CC8-BB49-DE3FEB8BB0D6}</b:Guid>
+    <b:Author>
+      <b:Author>
+        <b:NameList>
+          <b:Person>
+            <b:Last>Liron Bergman</b:Last>
+            <b:First>Niv</b:First>
+            <b:Middle>Cohen, Yedid Hoshen</b:Middle>
+          </b:Person>
+        </b:NameList>
+      </b:Author>
+    </b:Author>
+    <b:Title>Deep Nearest Neighbor Anomaly Detection</b:Title>
+    <b:Year>2020</b:Year>
+    <b:Month>2</b:Month>
+    <b:Day>24</b:Day>
+    <b:Pages>https://arxiv.org/abs/2002.10445</b:Pages>
+    <b:RefOrder>19</b:RefOrder>
+  </b:Source>
+  <b:Source>
+    <b:Tag>Pau21</b:Tag>
+    <b:SourceType>ArticleInAPeriodical</b:SourceType>
+    <b:Guid>{0AD692E5-C92E-4944-8E21-850C7751D0A0}</b:Guid>
+    <b:Author>
+      <b:Author>
+        <b:NameList>
+          <b:Person>
+            <b:Last>Paul Bergmann</b:Last>
+            <b:First>Kilian</b:First>
+            <b:Middle>Batzner, Michael Fauser, David Sattlegger, Carsten Steger</b:Middle>
+          </b:Person>
+        </b:NameList>
+      </b:Author>
+    </b:Author>
+    <b:Title>The MVTec Anomaly Detection Dataset: A Comprehensive Real-World Dataset for Unsupervised Anomaly Detection</b:Title>
+    <b:Year>2021</b:Year>
+    <b:Pages>https://www.mvtec.com/company/research/datasets/mvtec-ad</b:Pages>
+    <b:RefOrder>32</b:RefOrder>
+  </b:Source>
+  <b:Source>
+    <b:Tag>Ear24</b:Tag>
+    <b:SourceType>ArticleInAPeriodical</b:SourceType>
+    <b:Guid>{5C2E53FF-CB37-4385-9C26-BC920F910AAC}</b:Guid>
+    <b:Author>
+      <b:Author>
+        <b:Corporate>EarthCam</b:Corporate>
+      </b:Author>
+    </b:Author>
+    <b:Title>EarthCam Live: New Orleans Street View</b:Title>
+    <b:Year>2024</b:Year>
+    <b:Pages>https://www.youtube.com/watch?v=z-kjpAVKvyo</b:Pages>
+    <b:RefOrder>33</b:RefOrder>
+  </b:Source>
+  <b:Source>
+    <b:Tag>Jas141</b:Tag>
+    <b:SourceType>ArticleInAPeriodical</b:SourceType>
+    <b:Guid>{7546738D-4379-492A-B4EF-8E61EEBE04F3}</b:Guid>
+    <b:Author>
+      <b:Author>
+        <b:NameList>
+          <b:Person>
+            <b:Last>Jason Yosinski</b:Last>
+            <b:First>Jeff</b:First>
+            <b:Middle>Clune, Yoshua Bengio, Hod Lipson</b:Middle>
+          </b:Person>
+        </b:NameList>
+      </b:Author>
+    </b:Author>
+    <b:Title>How transferable are features in deep neural networks?</b:Title>
+    <b:Year>2014</b:Year>
+    <b:Pages>https://arxiv.org/abs/1411.1792</b:Pages>
+    <b:RefOrder>22</b:RefOrder>
+  </b:Source>
+  <b:Source>
+    <b:Tag>Fis18</b:Tag>
+    <b:SourceType>ArticleInAPeriodical</b:SourceType>
+    <b:Guid>{C9349E20-5007-4525-A456-D8D0934BE6B1}</b:Guid>
+    <b:Author>
+      <b:Author>
+        <b:NameList>
+          <b:Person>
+            <b:Last>Fisher Yu</b:Last>
+            <b:First>Haofeng</b:First>
+            <b:Middle>Chen, Xin Wang, Wenqi Xian, Yingying Chen, Fangchen Liu, Vashisht Madhavan, Trevor Darrell</b:Middle>
+          </b:Person>
+        </b:NameList>
+      </b:Author>
+    </b:Author>
+    <b:Title>BDD100K: A Diverse Driving Dataset for Heterogeneous Multitask Learning</b:Title>
+    <b:Year>2018</b:Year>
+    <b:Month>5</b:Month>
+    <b:Day>12</b:Day>
+    <b:Pages>https://arxiv.org/abs/1805.04687</b:Pages>
+    <b:RefOrder>23</b:RefOrder>
+  </b:Source>
+  <b:Source>
+    <b:Tag>Goo21</b:Tag>
+    <b:SourceType>ArticleInAPeriodical</b:SourceType>
+    <b:Guid>{218FABAC-3997-4431-9F63-5C0C5B1BA224}</b:Guid>
+    <b:Author>
+      <b:Author>
+        <b:Corporate>Google</b:Corporate>
+      </b:Author>
+    </b:Author>
+    <b:Title>TensorFlow Lite</b:Title>
+    <b:Year>2021</b:Year>
+    <b:Month>09</b:Month>
+    <b:Day>01</b:Day>
+    <b:Pages>https://www.tensorflow.org/lite/guide?hl=ja</b:Pages>
+    <b:RefOrder>25</b:RefOrder>
+  </b:Source>
+  <b:Source>
+    <b:Tag>Goo22</b:Tag>
+    <b:SourceType>ArticleInAPeriodical</b:SourceType>
+    <b:Guid>{1C874FC9-B38B-4C3A-8BFC-8ED39C59E4A7}</b:Guid>
+    <b:Author>
+      <b:Author>
+        <b:Corporate>Google</b:Corporate>
+      </b:Author>
+    </b:Author>
+    <b:Title>TensorFlow Lite コンバータ </b:Title>
+    <b:Year>2022</b:Year>
+    <b:Month>08</b:Month>
+    <b:Day>09</b:Day>
+    <b:Pages>https://www.tensorflow.org/lite/convert?hl=ja</b:Pages>
+    <b:RefOrder>31</b:RefOrder>
+  </b:Source>
+  <b:Source>
+    <b:Tag>Goo221</b:Tag>
+    <b:SourceType>ArticleInAPeriodical</b:SourceType>
+    <b:Guid>{7EF441BB-78D9-4D0F-A8C7-C56ECACEC599}</b:Guid>
+    <b:Author>
+      <b:Author>
+        <b:NameList>
+          <b:Person>
+            <b:Last>Google</b:Last>
+          </b:Person>
+        </b:NameList>
+      </b:Author>
+    </b:Author>
+    <b:Title>TensorFlow Lite Model Maker</b:Title>
+    <b:Year>2022</b:Year>
+    <b:Month>08</b:Month>
+    <b:Day>09</b:Day>
+    <b:Pages>https://www.tensorflow.org/lite/guide/model_maker?hl=ja</b:Pages>
+    <b:RefOrder>34</b:RefOrder>
+  </b:Source>
+  <b:Source>
+    <b:Tag>Sup221</b:Tag>
+    <b:SourceType>ArticleInAPeriodical</b:SourceType>
+    <b:Guid>{E03B4350-22A2-47B0-A76B-AE14D352477E}</b:Guid>
+    <b:Author>
+      <b:Author>
+        <b:NameList>
+          <b:Person>
+            <b:Last>Hoai</b:Last>
+            <b:First>Supreeth</b:First>
+            <b:Middle>Narasimhaswamy and Thanh Nguyen and Mingzhen Huang and Minh</b:Middle>
+          </b:Person>
+        </b:NameList>
+      </b:Author>
+    </b:Author>
+    <b:Title>Whose Hands Are These? Hand Detection and Hand-Body Association in the Wild</b:Title>
+    <b:Year>2022</b:Year>
+    <b:Pages>https://github.com/cvlab-stonybrook/BodyHands</b:Pages>
+    <b:RefOrder>26</b:RefOrder>
+  </b:Source>
+  <b:Source>
+    <b:Tag>Min20</b:Tag>
+    <b:SourceType>InternetSite</b:SourceType>
+    <b:Guid>{849A2EE7-FE42-4731-BED6-FD02C0DF5600}</b:Guid>
+    <b:Author>
+      <b:Author>
+        <b:NameList>
+          <b:Person>
+            <b:Last>Mingxing Tan</b:Last>
+            <b:First>Ruoming</b:First>
+            <b:Middle>Pang, Quoc V. Le</b:Middle>
+          </b:Person>
+        </b:NameList>
+      </b:Author>
+    </b:Author>
+    <b:Title>EfficientDet: Scalable and Efficient Object Detection</b:Title>
+    <b:ProductionCompany>Google Research, Brain Team</b:ProductionCompany>
+    <b:Year>2020</b:Year>
+    <b:Month>7</b:Month>
+    <b:Day>27</b:Day>
+    <b:YearAccessed>2024</b:YearAccessed>
+    <b:MonthAccessed>11</b:MonthAccessed>
+    <b:DayAccessed>18</b:DayAccessed>
+    <b:URL>https://arxiv.org/abs/1911.09070</b:URL>
+    <b:RefOrder>24</b:RefOrder>
+  </b:Source>
+  <b:Source>
+    <b:Tag>Ren20</b:Tag>
+    <b:SourceType>InternetSite</b:SourceType>
+    <b:Guid>{12B869A3-1B47-43CC-AE94-2F6A35CE2F1B}</b:Guid>
+    <b:Author>
+      <b:Author>
+        <b:NameList>
+          <b:Person>
+            <b:Last>Liu</b:Last>
+            <b:First>Renjie</b:First>
+          </b:Person>
+        </b:NameList>
+      </b:Author>
+    </b:Author>
+    <b:Title>Higher accuracy on vision models with EfficientNet-Lite</b:Title>
+    <b:ProductionCompany>Google</b:ProductionCompany>
+    <b:Year>2020</b:Year>
+    <b:Month>3</b:Month>
+    <b:Day>16</b:Day>
+    <b:YearAccessed>2024</b:YearAccessed>
+    <b:MonthAccessed>11</b:MonthAccessed>
+    <b:DayAccessed>18</b:DayAccessed>
+    <b:URL>https://blog.tensorflow.org/2020/03/higher-accuracy-on-vision-models-with-efficientnet-lite.html</b:URL>
+    <b:RefOrder>30</b:RefOrder>
+  </b:Source>
+  <b:Source>
+    <b:Tag>Sta21</b:Tag>
+    <b:SourceType>ArticleInAPeriodical</b:SourceType>
+    <b:Guid>{8E059A26-EFA5-45B3-8C73-2D22E2FCC17B}</b:Guid>
+    <b:Author>
+      <b:Author>
+        <b:NameList>
+          <b:Person>
+            <b:Last>Stanford Vision Lab</b:Last>
+            <b:First>Stanford</b:First>
+            <b:Middle>University, Princeton University</b:Middle>
+          </b:Person>
+        </b:NameList>
+      </b:Author>
+    </b:Author>
+    <b:Title>ImageNet</b:Title>
+    <b:Year>2021</b:Year>
+    <b:Pages>https://www.image-net.org/</b:Pages>
+    <b:RefOrder>29</b:RefOrder>
   </b:Source>
 </b:Sources>
 </file>
 
 <file path=customXml/itemProps1.xml><?xml version="1.0" encoding="utf-8"?>
-<ds:datastoreItem xmlns:ds="http://schemas.openxmlformats.org/officeDocument/2006/customXml" ds:itemID="{26BC4B8F-3123-4088-909C-6B8B01EB9508}">
+<ds:datastoreItem xmlns:ds="http://schemas.openxmlformats.org/officeDocument/2006/customXml" ds:itemID="{74569EE2-F06E-4F82-A4D4-7B39227100FC}">
   <ds:schemaRefs>
     <ds:schemaRef ds:uri="http://schemas.openxmlformats.org/officeDocument/2006/bibliography"/>
   </ds:schemaRefs>

</xml_diff>

<commit_message>
Update Reference Document for Clarity and Relevance
- Revised 'reference.docx' to further streamline content by removing redundant sections and enhancing the overall structure.
- Improved the organization of references to ensure accuracy and alignment with current thesis requirements.

These updates enhance the clarity and relevance of the reference material, contributing to a more effective thesis presentation.
</commit_message>
<xml_diff>
--- a/reference.docx
+++ b/reference.docx
@@ -5,7 +5,7 @@
     <w:p>
       <w:pPr>
         <w:rPr>
-          <w:rFonts w:hint="eastAsia"/>
+          <w:rStyle w:val="affe"/>
         </w:rPr>
       </w:pPr>
     </w:p>
@@ -477,6 +477,121 @@
     </w:lvl>
   </w:abstractNum>
   <w:abstractNum w:abstractNumId="7" w15:restartNumberingAfterBreak="0">
+    <w:nsid w:val="3EDA7E95"/>
+    <w:multiLevelType w:val="multilevel"/>
+    <w:tmpl w:val="0DE8EA74"/>
+    <w:lvl w:ilvl="0">
+      <w:start w:val="1"/>
+      <w:numFmt w:val="none"/>
+      <w:lvlText w:val="%1"/>
+      <w:lvlJc w:val="left"/>
+      <w:pPr>
+        <w:ind w:left="0" w:firstLine="0"/>
+      </w:pPr>
+      <w:rPr>
+        <w:rFonts w:eastAsia="BIZ UDPゴシック" w:hint="eastAsia"/>
+        <w:b/>
+        <w:i w:val="0"/>
+      </w:rPr>
+    </w:lvl>
+    <w:lvl w:ilvl="1">
+      <w:start w:val="1"/>
+      <w:numFmt w:val="none"/>
+      <w:lvlText w:val=""/>
+      <w:lvlJc w:val="left"/>
+      <w:pPr>
+        <w:ind w:left="0" w:firstLine="0"/>
+      </w:pPr>
+      <w:rPr>
+        <w:rFonts w:eastAsia="BIZ UDPゴシック" w:hint="eastAsia"/>
+      </w:rPr>
+    </w:lvl>
+    <w:lvl w:ilvl="2">
+      <w:start w:val="1"/>
+      <w:numFmt w:val="none"/>
+      <w:lvlText w:val="%3"/>
+      <w:lvlJc w:val="left"/>
+      <w:pPr>
+        <w:ind w:left="0" w:firstLine="0"/>
+      </w:pPr>
+      <w:rPr>
+        <w:rFonts w:eastAsia="BIZ UDPゴシック" w:hint="eastAsia"/>
+      </w:rPr>
+    </w:lvl>
+    <w:lvl w:ilvl="3">
+      <w:start w:val="1"/>
+      <w:numFmt w:val="none"/>
+      <w:lvlText w:val="%4"/>
+      <w:lvlJc w:val="left"/>
+      <w:pPr>
+        <w:ind w:left="0" w:firstLine="0"/>
+      </w:pPr>
+      <w:rPr>
+        <w:rFonts w:hint="eastAsia"/>
+      </w:rPr>
+    </w:lvl>
+    <w:lvl w:ilvl="4">
+      <w:start w:val="1"/>
+      <w:numFmt w:val="none"/>
+      <w:lvlText w:val=""/>
+      <w:lvlJc w:val="left"/>
+      <w:pPr>
+        <w:ind w:left="0" w:firstLine="0"/>
+      </w:pPr>
+      <w:rPr>
+        <w:rFonts w:hint="eastAsia"/>
+      </w:rPr>
+    </w:lvl>
+    <w:lvl w:ilvl="5">
+      <w:start w:val="1"/>
+      <w:numFmt w:val="none"/>
+      <w:lvlText w:val="%6"/>
+      <w:lvlJc w:val="left"/>
+      <w:pPr>
+        <w:ind w:left="0" w:firstLine="0"/>
+      </w:pPr>
+      <w:rPr>
+        <w:rFonts w:hint="eastAsia"/>
+      </w:rPr>
+    </w:lvl>
+    <w:lvl w:ilvl="6">
+      <w:start w:val="1"/>
+      <w:numFmt w:val="none"/>
+      <w:lvlText w:val="%7"/>
+      <w:lvlJc w:val="left"/>
+      <w:pPr>
+        <w:ind w:left="0" w:firstLine="0"/>
+      </w:pPr>
+      <w:rPr>
+        <w:rFonts w:hint="eastAsia"/>
+      </w:rPr>
+    </w:lvl>
+    <w:lvl w:ilvl="7">
+      <w:start w:val="1"/>
+      <w:numFmt w:val="none"/>
+      <w:lvlText w:val=""/>
+      <w:lvlJc w:val="left"/>
+      <w:pPr>
+        <w:ind w:left="0" w:firstLine="0"/>
+      </w:pPr>
+      <w:rPr>
+        <w:rFonts w:hint="eastAsia"/>
+      </w:rPr>
+    </w:lvl>
+    <w:lvl w:ilvl="8">
+      <w:start w:val="1"/>
+      <w:numFmt w:val="none"/>
+      <w:lvlText w:val="%9"/>
+      <w:lvlJc w:val="left"/>
+      <w:pPr>
+        <w:ind w:left="0" w:firstLine="0"/>
+      </w:pPr>
+      <w:rPr>
+        <w:rFonts w:hint="eastAsia"/>
+      </w:rPr>
+    </w:lvl>
+  </w:abstractNum>
+  <w:abstractNum w:abstractNumId="8" w15:restartNumberingAfterBreak="0">
     <w:nsid w:val="43DB58F8"/>
     <w:multiLevelType w:val="hybridMultilevel"/>
     <w:tmpl w:val="380CABC4"/>
@@ -591,7 +706,7 @@
       </w:rPr>
     </w:lvl>
   </w:abstractNum>
-  <w:abstractNum w:abstractNumId="8" w15:restartNumberingAfterBreak="0">
+  <w:abstractNum w:abstractNumId="9" w15:restartNumberingAfterBreak="0">
     <w:nsid w:val="52A666DD"/>
     <w:multiLevelType w:val="multilevel"/>
     <w:tmpl w:val="F76EF624"/>
@@ -712,7 +827,7 @@
       </w:rPr>
     </w:lvl>
   </w:abstractNum>
-  <w:abstractNum w:abstractNumId="9" w15:restartNumberingAfterBreak="0">
+  <w:abstractNum w:abstractNumId="10" w15:restartNumberingAfterBreak="0">
     <w:nsid w:val="546A39BC"/>
     <w:multiLevelType w:val="multilevel"/>
     <w:tmpl w:val="7288423E"/>
@@ -827,7 +942,7 @@
       </w:rPr>
     </w:lvl>
   </w:abstractNum>
-  <w:abstractNum w:abstractNumId="10" w15:restartNumberingAfterBreak="0">
+  <w:abstractNum w:abstractNumId="11" w15:restartNumberingAfterBreak="0">
     <w:nsid w:val="5AA23E30"/>
     <w:multiLevelType w:val="hybridMultilevel"/>
     <w:tmpl w:val="1078484E"/>
@@ -944,13 +1059,13 @@
     <w:abstractNumId w:val="1"/>
   </w:num>
   <w:num w:numId="2" w16cid:durableId="1224179439">
-    <w:abstractNumId w:val="7"/>
+    <w:abstractNumId w:val="8"/>
   </w:num>
   <w:num w:numId="3" w16cid:durableId="108936656">
-    <w:abstractNumId w:val="8"/>
+    <w:abstractNumId w:val="9"/>
   </w:num>
   <w:num w:numId="4" w16cid:durableId="1075010512">
-    <w:abstractNumId w:val="9"/>
+    <w:abstractNumId w:val="10"/>
   </w:num>
   <w:num w:numId="5" w16cid:durableId="2124690578">
     <w:abstractNumId w:val="5"/>
@@ -1364,16 +1479,16 @@
     <w:abstractNumId w:val="0"/>
   </w:num>
   <w:num w:numId="34" w16cid:durableId="353458423">
-    <w:abstractNumId w:val="7"/>
+    <w:abstractNumId w:val="8"/>
   </w:num>
   <w:num w:numId="35" w16cid:durableId="1122068967">
-    <w:abstractNumId w:val="7"/>
+    <w:abstractNumId w:val="8"/>
   </w:num>
   <w:num w:numId="36" w16cid:durableId="1579287995">
-    <w:abstractNumId w:val="7"/>
+    <w:abstractNumId w:val="8"/>
   </w:num>
   <w:num w:numId="37" w16cid:durableId="2068992451">
-    <w:abstractNumId w:val="10"/>
+    <w:abstractNumId w:val="11"/>
   </w:num>
   <w:num w:numId="38" w16cid:durableId="1476678349">
     <w:abstractNumId w:val="6"/>
@@ -1398,6 +1513,9 @@
   </w:num>
   <w:num w:numId="43" w16cid:durableId="8677468">
     <w:abstractNumId w:val="0"/>
+  </w:num>
+  <w:num w:numId="44" w16cid:durableId="202057675">
+    <w:abstractNumId w:val="7"/>
   </w:num>
   <w:numIdMacAtCleanup w:val="23"/>
 </w:numbering>
@@ -1798,7 +1916,7 @@
   <w:style w:type="paragraph" w:default="1" w:styleId="a5">
     <w:name w:val="Normal"/>
     <w:qFormat/>
-    <w:rsid w:val="00893F56"/>
+    <w:rsid w:val="00112B9B"/>
     <w:pPr>
       <w:widowControl w:val="0"/>
       <w:adjustRightInd w:val="0"/>
@@ -1806,6 +1924,9 @@
       <w:spacing w:line="360" w:lineRule="auto"/>
       <w:jc w:val="both"/>
     </w:pPr>
+    <w:rPr>
+      <w:rFonts w:eastAsia="BIZ UD明朝 Medium"/>
+    </w:rPr>
   </w:style>
   <w:style w:type="paragraph" w:styleId="1">
     <w:name w:val="heading 1"/>
@@ -1980,7 +2101,7 @@
     <w:basedOn w:val="a5"/>
     <w:link w:val="aa"/>
     <w:qFormat/>
-    <w:rsid w:val="00841EBF"/>
+    <w:rsid w:val="00112B9B"/>
     <w:pPr>
       <w:ind w:firstLineChars="100" w:firstLine="100"/>
     </w:pPr>
@@ -1988,7 +2109,10 @@
   <w:style w:type="character" w:customStyle="1" w:styleId="aa">
     <w:name w:val="本文 (文字)"/>
     <w:link w:val="a6"/>
-    <w:rsid w:val="00841EBF"/>
+    <w:rsid w:val="00112B9B"/>
+    <w:rPr>
+      <w:rFonts w:eastAsia="BIZ UD明朝 Medium"/>
+    </w:rPr>
   </w:style>
   <w:style w:type="character" w:customStyle="1" w:styleId="10">
     <w:name w:val="見出し 1 (文字)"/>
@@ -2176,6 +2300,9 @@
     <w:link w:val="af4"/>
     <w:uiPriority w:val="1"/>
     <w:rsid w:val="009B6E3E"/>
+    <w:rPr>
+      <w:rFonts w:eastAsia="BIZ UD明朝 Medium"/>
+    </w:rPr>
   </w:style>
   <w:style w:type="paragraph" w:styleId="af6">
     <w:name w:val="Body Text Indent"/>
@@ -2421,24 +2548,30 @@
     <w:basedOn w:val="1"/>
     <w:next w:val="a6"/>
     <w:qFormat/>
-    <w:rsid w:val="00E45DC6"/>
+    <w:rsid w:val="00112B9B"/>
     <w:pPr>
       <w:numPr>
         <w:numId w:val="5"/>
       </w:numPr>
     </w:pPr>
+    <w:rPr>
+      <w:rFonts w:eastAsia="BIZ UDPゴシック"/>
+    </w:rPr>
   </w:style>
   <w:style w:type="paragraph" w:customStyle="1" w:styleId="a2">
     <w:name w:val="付録見出し２"/>
     <w:basedOn w:val="20"/>
     <w:next w:val="a6"/>
     <w:qFormat/>
-    <w:rsid w:val="00E45DC6"/>
+    <w:rsid w:val="00112B9B"/>
     <w:pPr>
       <w:numPr>
         <w:numId w:val="5"/>
       </w:numPr>
     </w:pPr>
+    <w:rPr>
+      <w:rFonts w:eastAsia="BIZ UDPゴシック"/>
+    </w:rPr>
   </w:style>
   <w:style w:type="paragraph" w:customStyle="1" w:styleId="a3">
     <w:name w:val="付録見出し３"/>
@@ -2466,13 +2599,14 @@
     <w:name w:val="無番見出し"/>
     <w:basedOn w:val="1"/>
     <w:qFormat/>
-    <w:rsid w:val="0099176C"/>
+    <w:rsid w:val="00112B9B"/>
     <w:pPr>
       <w:numPr>
         <w:numId w:val="0"/>
       </w:numPr>
     </w:pPr>
     <w:rPr>
+      <w:rFonts w:eastAsia="BIZ UDゴシック"/>
       <w:lang w:val="ja-JP"/>
     </w:rPr>
   </w:style>
@@ -2506,8 +2640,9 @@
     <w:name w:val="表紙中見出し"/>
     <w:basedOn w:val="aff2"/>
     <w:qFormat/>
-    <w:rsid w:val="004F40DB"/>
-    <w:rPr>
+    <w:rsid w:val="00112B9B"/>
+    <w:rPr>
+      <w:rFonts w:eastAsia="BIZ UDPゴシック"/>
       <w:sz w:val="36"/>
       <w:szCs w:val="36"/>
     </w:rPr>
@@ -2778,7 +2913,10 @@
     <w:name w:val="番号なし見出し１"/>
     <w:basedOn w:val="1"/>
     <w:qFormat/>
-    <w:rsid w:val="0047531B"/>
+    <w:rsid w:val="00112B9B"/>
+    <w:rPr>
+      <w:rFonts w:eastAsia="BIZ UDPゴシック"/>
+    </w:rPr>
   </w:style>
   <w:style w:type="paragraph" w:styleId="Web">
     <w:name w:val="Normal (Web)"/>
@@ -3007,6 +3145,17 @@
     <w:rPr>
       <w:color w:val="666666"/>
     </w:rPr>
+  </w:style>
+  <w:style w:type="paragraph" w:styleId="afff0">
+    <w:name w:val="List Paragraph"/>
+    <w:basedOn w:val="a5"/>
+    <w:uiPriority w:val="34"/>
+    <w:unhideWhenUsed/>
+    <w:qFormat/>
+    <w:rsid w:val="00A8026F"/>
+    <w:pPr>
+      <w:ind w:leftChars="400" w:left="840"/>
+    </w:pPr>
   </w:style>
 </w:styles>
 </file>

</xml_diff>

<commit_message>
Revise Reference Document for Enhanced Clarity and Structure
- Updated 'reference.docx' to further streamline content by removing redundant sections and improving organization.
- Enhanced the accuracy of references to align with current thesis requirements, contributing to a more effective presentation.

These updates ensure the reference material is clear and relevant, supporting the overall quality of the thesis.
</commit_message>
<xml_diff>
--- a/reference.docx
+++ b/reference.docx
@@ -128,6 +128,126 @@
     </w:lvl>
   </w:abstractNum>
   <w:abstractNum w:abstractNumId="3" w15:restartNumberingAfterBreak="0">
+    <w:nsid w:val="01582FC3"/>
+    <w:multiLevelType w:val="multilevel"/>
+    <w:tmpl w:val="7288423E"/>
+    <w:numStyleLink w:val="Shima-Simple-M"/>
+  </w:abstractNum>
+  <w:abstractNum w:abstractNumId="4" w15:restartNumberingAfterBreak="0">
+    <w:nsid w:val="08F3085E"/>
+    <w:multiLevelType w:val="multilevel"/>
+    <w:tmpl w:val="66B24EB0"/>
+    <w:lvl w:ilvl="0">
+      <w:start w:val="1"/>
+      <w:numFmt w:val="decimal"/>
+      <w:lvlText w:val="%1"/>
+      <w:lvlJc w:val="left"/>
+      <w:pPr>
+        <w:ind w:left="510" w:hanging="510"/>
+      </w:pPr>
+      <w:rPr>
+        <w:rFonts w:hint="eastAsia"/>
+      </w:rPr>
+    </w:lvl>
+    <w:lvl w:ilvl="1">
+      <w:start w:val="1"/>
+      <w:numFmt w:val="decimal"/>
+      <w:lvlText w:val="%1.%2"/>
+      <w:lvlJc w:val="left"/>
+      <w:pPr>
+        <w:ind w:left="680" w:hanging="680"/>
+      </w:pPr>
+      <w:rPr>
+        <w:rFonts w:hint="eastAsia"/>
+      </w:rPr>
+    </w:lvl>
+    <w:lvl w:ilvl="2">
+      <w:start w:val="1"/>
+      <w:numFmt w:val="decimal"/>
+      <w:lvlText w:val="%1.%2.%3"/>
+      <w:lvlJc w:val="left"/>
+      <w:pPr>
+        <w:ind w:left="794" w:hanging="794"/>
+      </w:pPr>
+      <w:rPr>
+        <w:rFonts w:hint="eastAsia"/>
+      </w:rPr>
+    </w:lvl>
+    <w:lvl w:ilvl="3">
+      <w:start w:val="1"/>
+      <w:numFmt w:val="decimal"/>
+      <w:lvlText w:val="%1.%2.%3.%4"/>
+      <w:lvlJc w:val="left"/>
+      <w:pPr>
+        <w:ind w:left="936" w:hanging="936"/>
+      </w:pPr>
+      <w:rPr>
+        <w:rFonts w:hint="eastAsia"/>
+      </w:rPr>
+    </w:lvl>
+    <w:lvl w:ilvl="4">
+      <w:start w:val="1"/>
+      <w:numFmt w:val="decimal"/>
+      <w:lvlText w:val="(%5)"/>
+      <w:lvlJc w:val="left"/>
+      <w:pPr>
+        <w:ind w:left="680" w:hanging="510"/>
+      </w:pPr>
+      <w:rPr>
+        <w:rFonts w:hint="eastAsia"/>
+      </w:rPr>
+    </w:lvl>
+    <w:lvl w:ilvl="5">
+      <w:start w:val="1"/>
+      <w:numFmt w:val="none"/>
+      <w:suff w:val="nothing"/>
+      <w:lvlText w:val=""/>
+      <w:lvlJc w:val="left"/>
+      <w:pPr>
+        <w:ind w:left="0" w:firstLine="170"/>
+      </w:pPr>
+      <w:rPr>
+        <w:rFonts w:hint="eastAsia"/>
+      </w:rPr>
+    </w:lvl>
+    <w:lvl w:ilvl="6">
+      <w:start w:val="1"/>
+      <w:numFmt w:val="decimal"/>
+      <w:lvlText w:val="%1.%2.%3.%4.%5.%6.%7"/>
+      <w:lvlJc w:val="left"/>
+      <w:pPr>
+        <w:ind w:left="510" w:hanging="510"/>
+      </w:pPr>
+      <w:rPr>
+        <w:rFonts w:hint="eastAsia"/>
+      </w:rPr>
+    </w:lvl>
+    <w:lvl w:ilvl="7">
+      <w:start w:val="1"/>
+      <w:numFmt w:val="decimal"/>
+      <w:lvlText w:val="%1.%2.%3.%4.%5.%6.%7.%8"/>
+      <w:lvlJc w:val="left"/>
+      <w:pPr>
+        <w:ind w:left="510" w:hanging="510"/>
+      </w:pPr>
+      <w:rPr>
+        <w:rFonts w:hint="eastAsia"/>
+      </w:rPr>
+    </w:lvl>
+    <w:lvl w:ilvl="8">
+      <w:start w:val="1"/>
+      <w:numFmt w:val="decimal"/>
+      <w:lvlText w:val="%1.%2.%3.%4.%5.%6.%7.%8.%9"/>
+      <w:lvlJc w:val="left"/>
+      <w:pPr>
+        <w:ind w:left="510" w:hanging="510"/>
+      </w:pPr>
+      <w:rPr>
+        <w:rFonts w:hint="eastAsia"/>
+      </w:rPr>
+    </w:lvl>
+  </w:abstractNum>
+  <w:abstractNum w:abstractNumId="5" w15:restartNumberingAfterBreak="0">
     <w:nsid w:val="0A9231D9"/>
     <w:multiLevelType w:val="multilevel"/>
     <w:tmpl w:val="3E2A5F32"/>
@@ -240,13 +360,133 @@
       </w:pPr>
     </w:lvl>
   </w:abstractNum>
-  <w:abstractNum w:abstractNumId="4" w15:restartNumberingAfterBreak="0">
+  <w:abstractNum w:abstractNumId="6" w15:restartNumberingAfterBreak="0">
+    <w:nsid w:val="13D45272"/>
+    <w:multiLevelType w:val="multilevel"/>
+    <w:tmpl w:val="7288423E"/>
+    <w:numStyleLink w:val="Shima-Simple-M"/>
+  </w:abstractNum>
+  <w:abstractNum w:abstractNumId="7" w15:restartNumberingAfterBreak="0">
     <w:nsid w:val="248F3676"/>
     <w:multiLevelType w:val="multilevel"/>
     <w:tmpl w:val="F76EF624"/>
     <w:numStyleLink w:val="Shima-Thesis-J"/>
   </w:abstractNum>
-  <w:abstractNum w:abstractNumId="5" w15:restartNumberingAfterBreak="0">
+  <w:abstractNum w:abstractNumId="8" w15:restartNumberingAfterBreak="0">
+    <w:nsid w:val="24A8780A"/>
+    <w:multiLevelType w:val="multilevel"/>
+    <w:tmpl w:val="7288423E"/>
+    <w:lvl w:ilvl="0">
+      <w:start w:val="1"/>
+      <w:numFmt w:val="decimal"/>
+      <w:lvlText w:val="%1"/>
+      <w:lvlJc w:val="left"/>
+      <w:pPr>
+        <w:ind w:left="510" w:hanging="510"/>
+      </w:pPr>
+      <w:rPr>
+        <w:rFonts w:hint="eastAsia"/>
+      </w:rPr>
+    </w:lvl>
+    <w:lvl w:ilvl="1">
+      <w:start w:val="1"/>
+      <w:numFmt w:val="decimal"/>
+      <w:lvlText w:val="%1.%2"/>
+      <w:lvlJc w:val="left"/>
+      <w:pPr>
+        <w:ind w:left="680" w:hanging="680"/>
+      </w:pPr>
+      <w:rPr>
+        <w:rFonts w:hint="eastAsia"/>
+      </w:rPr>
+    </w:lvl>
+    <w:lvl w:ilvl="2">
+      <w:start w:val="1"/>
+      <w:numFmt w:val="decimal"/>
+      <w:lvlText w:val="%1.%2.%3"/>
+      <w:lvlJc w:val="left"/>
+      <w:pPr>
+        <w:ind w:left="794" w:hanging="794"/>
+      </w:pPr>
+      <w:rPr>
+        <w:rFonts w:hint="eastAsia"/>
+      </w:rPr>
+    </w:lvl>
+    <w:lvl w:ilvl="3">
+      <w:start w:val="1"/>
+      <w:numFmt w:val="decimal"/>
+      <w:lvlText w:val="%1.%2.%3.%4"/>
+      <w:lvlJc w:val="left"/>
+      <w:pPr>
+        <w:ind w:left="936" w:hanging="936"/>
+      </w:pPr>
+      <w:rPr>
+        <w:rFonts w:hint="eastAsia"/>
+      </w:rPr>
+    </w:lvl>
+    <w:lvl w:ilvl="4">
+      <w:start w:val="1"/>
+      <w:numFmt w:val="decimal"/>
+      <w:lvlText w:val="(%5)"/>
+      <w:lvlJc w:val="left"/>
+      <w:pPr>
+        <w:ind w:left="680" w:hanging="510"/>
+      </w:pPr>
+      <w:rPr>
+        <w:rFonts w:hint="eastAsia"/>
+      </w:rPr>
+    </w:lvl>
+    <w:lvl w:ilvl="5">
+      <w:start w:val="1"/>
+      <w:numFmt w:val="none"/>
+      <w:suff w:val="nothing"/>
+      <w:lvlText w:val=""/>
+      <w:lvlJc w:val="left"/>
+      <w:pPr>
+        <w:ind w:left="0" w:firstLine="170"/>
+      </w:pPr>
+      <w:rPr>
+        <w:rFonts w:hint="eastAsia"/>
+      </w:rPr>
+    </w:lvl>
+    <w:lvl w:ilvl="6">
+      <w:start w:val="1"/>
+      <w:numFmt w:val="decimal"/>
+      <w:lvlText w:val="%1.%2.%3.%4.%5.%6.%7"/>
+      <w:lvlJc w:val="left"/>
+      <w:pPr>
+        <w:ind w:left="510" w:hanging="510"/>
+      </w:pPr>
+      <w:rPr>
+        <w:rFonts w:hint="eastAsia"/>
+      </w:rPr>
+    </w:lvl>
+    <w:lvl w:ilvl="7">
+      <w:start w:val="1"/>
+      <w:numFmt w:val="decimal"/>
+      <w:lvlText w:val="%1.%2.%3.%4.%5.%6.%7.%8"/>
+      <w:lvlJc w:val="left"/>
+      <w:pPr>
+        <w:ind w:left="510" w:hanging="510"/>
+      </w:pPr>
+      <w:rPr>
+        <w:rFonts w:hint="eastAsia"/>
+      </w:rPr>
+    </w:lvl>
+    <w:lvl w:ilvl="8">
+      <w:start w:val="1"/>
+      <w:numFmt w:val="decimal"/>
+      <w:lvlText w:val="%1.%2.%3.%4.%5.%6.%7.%8.%9"/>
+      <w:lvlJc w:val="left"/>
+      <w:pPr>
+        <w:ind w:left="510" w:hanging="510"/>
+      </w:pPr>
+      <w:rPr>
+        <w:rFonts w:hint="eastAsia"/>
+      </w:rPr>
+    </w:lvl>
+  </w:abstractNum>
+  <w:abstractNum w:abstractNumId="9" w15:restartNumberingAfterBreak="0">
     <w:nsid w:val="33DB0CEB"/>
     <w:multiLevelType w:val="multilevel"/>
     <w:tmpl w:val="BB0A158E"/>
@@ -363,7 +603,121 @@
       </w:rPr>
     </w:lvl>
   </w:abstractNum>
-  <w:abstractNum w:abstractNumId="6" w15:restartNumberingAfterBreak="0">
+  <w:abstractNum w:abstractNumId="10" w15:restartNumberingAfterBreak="0">
+    <w:nsid w:val="39BB7635"/>
+    <w:multiLevelType w:val="multilevel"/>
+    <w:tmpl w:val="66B24EB0"/>
+    <w:lvl w:ilvl="0">
+      <w:start w:val="1"/>
+      <w:numFmt w:val="decimal"/>
+      <w:lvlText w:val="%1"/>
+      <w:lvlJc w:val="left"/>
+      <w:pPr>
+        <w:ind w:left="510" w:hanging="510"/>
+      </w:pPr>
+      <w:rPr>
+        <w:rFonts w:hint="eastAsia"/>
+      </w:rPr>
+    </w:lvl>
+    <w:lvl w:ilvl="1">
+      <w:start w:val="1"/>
+      <w:numFmt w:val="decimal"/>
+      <w:lvlText w:val="%1.%2"/>
+      <w:lvlJc w:val="left"/>
+      <w:pPr>
+        <w:ind w:left="680" w:hanging="680"/>
+      </w:pPr>
+      <w:rPr>
+        <w:rFonts w:hint="eastAsia"/>
+      </w:rPr>
+    </w:lvl>
+    <w:lvl w:ilvl="2">
+      <w:start w:val="1"/>
+      <w:numFmt w:val="decimal"/>
+      <w:lvlText w:val="%1.%2.%3"/>
+      <w:lvlJc w:val="left"/>
+      <w:pPr>
+        <w:ind w:left="794" w:hanging="794"/>
+      </w:pPr>
+      <w:rPr>
+        <w:rFonts w:hint="eastAsia"/>
+      </w:rPr>
+    </w:lvl>
+    <w:lvl w:ilvl="3">
+      <w:start w:val="1"/>
+      <w:numFmt w:val="decimal"/>
+      <w:lvlText w:val="%1.%2.%3.%4"/>
+      <w:lvlJc w:val="left"/>
+      <w:pPr>
+        <w:ind w:left="936" w:hanging="936"/>
+      </w:pPr>
+      <w:rPr>
+        <w:rFonts w:hint="eastAsia"/>
+      </w:rPr>
+    </w:lvl>
+    <w:lvl w:ilvl="4">
+      <w:start w:val="1"/>
+      <w:numFmt w:val="decimal"/>
+      <w:lvlText w:val="(%5)"/>
+      <w:lvlJc w:val="left"/>
+      <w:pPr>
+        <w:ind w:left="680" w:hanging="510"/>
+      </w:pPr>
+      <w:rPr>
+        <w:rFonts w:hint="eastAsia"/>
+      </w:rPr>
+    </w:lvl>
+    <w:lvl w:ilvl="5">
+      <w:start w:val="1"/>
+      <w:numFmt w:val="none"/>
+      <w:suff w:val="nothing"/>
+      <w:lvlText w:val=""/>
+      <w:lvlJc w:val="left"/>
+      <w:pPr>
+        <w:ind w:left="0" w:firstLine="170"/>
+      </w:pPr>
+      <w:rPr>
+        <w:rFonts w:hint="eastAsia"/>
+      </w:rPr>
+    </w:lvl>
+    <w:lvl w:ilvl="6">
+      <w:start w:val="1"/>
+      <w:numFmt w:val="decimal"/>
+      <w:lvlText w:val="%1.%2.%3.%4.%5.%6.%7"/>
+      <w:lvlJc w:val="left"/>
+      <w:pPr>
+        <w:ind w:left="510" w:hanging="510"/>
+      </w:pPr>
+      <w:rPr>
+        <w:rFonts w:hint="eastAsia"/>
+      </w:rPr>
+    </w:lvl>
+    <w:lvl w:ilvl="7">
+      <w:start w:val="1"/>
+      <w:numFmt w:val="decimal"/>
+      <w:lvlText w:val="%1.%2.%3.%4.%5.%6.%7.%8"/>
+      <w:lvlJc w:val="left"/>
+      <w:pPr>
+        <w:ind w:left="510" w:hanging="510"/>
+      </w:pPr>
+      <w:rPr>
+        <w:rFonts w:hint="eastAsia"/>
+      </w:rPr>
+    </w:lvl>
+    <w:lvl w:ilvl="8">
+      <w:start w:val="1"/>
+      <w:numFmt w:val="decimal"/>
+      <w:lvlText w:val="%1.%2.%3.%4.%5.%6.%7.%8.%9"/>
+      <w:lvlJc w:val="left"/>
+      <w:pPr>
+        <w:ind w:left="510" w:hanging="510"/>
+      </w:pPr>
+      <w:rPr>
+        <w:rFonts w:hint="eastAsia"/>
+      </w:rPr>
+    </w:lvl>
+  </w:abstractNum>
+  <w:abstractNum w:abstractNumId="11" w15:restartNumberingAfterBreak="0">
     <w:nsid w:val="3D5401D6"/>
     <w:multiLevelType w:val="hybridMultilevel"/>
     <w:tmpl w:val="59F21028"/>
@@ -476,7 +830,7 @@
       </w:rPr>
     </w:lvl>
   </w:abstractNum>
-  <w:abstractNum w:abstractNumId="7" w15:restartNumberingAfterBreak="0">
+  <w:abstractNum w:abstractNumId="12" w15:restartNumberingAfterBreak="0">
     <w:nsid w:val="3EDA7E95"/>
     <w:multiLevelType w:val="multilevel"/>
     <w:tmpl w:val="0DE8EA74"/>
@@ -591,7 +945,7 @@
       </w:rPr>
     </w:lvl>
   </w:abstractNum>
-  <w:abstractNum w:abstractNumId="8" w15:restartNumberingAfterBreak="0">
+  <w:abstractNum w:abstractNumId="13" w15:restartNumberingAfterBreak="0">
     <w:nsid w:val="43DB58F8"/>
     <w:multiLevelType w:val="hybridMultilevel"/>
     <w:tmpl w:val="380CABC4"/>
@@ -706,7 +1060,13 @@
       </w:rPr>
     </w:lvl>
   </w:abstractNum>
-  <w:abstractNum w:abstractNumId="9" w15:restartNumberingAfterBreak="0">
+  <w:abstractNum w:abstractNumId="14" w15:restartNumberingAfterBreak="0">
+    <w:nsid w:val="50965FC3"/>
+    <w:multiLevelType w:val="multilevel"/>
+    <w:tmpl w:val="F76EF624"/>
+    <w:numStyleLink w:val="Shima-Thesis-J"/>
+  </w:abstractNum>
+  <w:abstractNum w:abstractNumId="15" w15:restartNumberingAfterBreak="0">
     <w:nsid w:val="52A666DD"/>
     <w:multiLevelType w:val="multilevel"/>
     <w:tmpl w:val="F76EF624"/>
@@ -714,7 +1074,6 @@
     <w:lvl w:ilvl="0">
       <w:start w:val="1"/>
       <w:numFmt w:val="decimal"/>
-      <w:pStyle w:val="1"/>
       <w:lvlText w:val="第 %1 章"/>
       <w:lvlJc w:val="left"/>
       <w:pPr>
@@ -727,7 +1086,6 @@
     <w:lvl w:ilvl="1">
       <w:start w:val="1"/>
       <w:numFmt w:val="decimal"/>
-      <w:pStyle w:val="20"/>
       <w:lvlText w:val="%1.%2"/>
       <w:lvlJc w:val="left"/>
       <w:pPr>
@@ -827,7 +1185,7 @@
       </w:rPr>
     </w:lvl>
   </w:abstractNum>
-  <w:abstractNum w:abstractNumId="10" w15:restartNumberingAfterBreak="0">
+  <w:abstractNum w:abstractNumId="16" w15:restartNumberingAfterBreak="0">
     <w:nsid w:val="546A39BC"/>
     <w:multiLevelType w:val="multilevel"/>
     <w:tmpl w:val="7288423E"/>
@@ -942,7 +1300,7 @@
       </w:rPr>
     </w:lvl>
   </w:abstractNum>
-  <w:abstractNum w:abstractNumId="11" w15:restartNumberingAfterBreak="0">
+  <w:abstractNum w:abstractNumId="17" w15:restartNumberingAfterBreak="0">
     <w:nsid w:val="5AA23E30"/>
     <w:multiLevelType w:val="hybridMultilevel"/>
     <w:tmpl w:val="1078484E"/>
@@ -1055,28 +1413,33 @@
       </w:rPr>
     </w:lvl>
   </w:abstractNum>
+  <w:abstractNum w:abstractNumId="18" w15:restartNumberingAfterBreak="0">
+    <w:nsid w:val="6CCB6BF1"/>
+    <w:multiLevelType w:val="multilevel"/>
+    <w:tmpl w:val="7288423E"/>
+    <w:numStyleLink w:val="Shima-Simple-M"/>
+  </w:abstractNum>
   <w:num w:numId="1" w16cid:durableId="2049259578">
     <w:abstractNumId w:val="1"/>
   </w:num>
   <w:num w:numId="2" w16cid:durableId="1224179439">
-    <w:abstractNumId w:val="8"/>
+    <w:abstractNumId w:val="13"/>
   </w:num>
   <w:num w:numId="3" w16cid:durableId="108936656">
+    <w:abstractNumId w:val="15"/>
+  </w:num>
+  <w:num w:numId="4" w16cid:durableId="1075010512">
+    <w:abstractNumId w:val="16"/>
+  </w:num>
+  <w:num w:numId="5" w16cid:durableId="2124690578">
     <w:abstractNumId w:val="9"/>
   </w:num>
-  <w:num w:numId="4" w16cid:durableId="1075010512">
-    <w:abstractNumId w:val="10"/>
-  </w:num>
-  <w:num w:numId="5" w16cid:durableId="2124690578">
-    <w:abstractNumId w:val="5"/>
-  </w:num>
   <w:num w:numId="6" w16cid:durableId="161505882">
-    <w:abstractNumId w:val="4"/>
+    <w:abstractNumId w:val="7"/>
     <w:lvlOverride w:ilvl="0">
       <w:lvl w:ilvl="0">
         <w:start w:val="1"/>
         <w:numFmt w:val="decimal"/>
-        <w:pStyle w:val="1"/>
         <w:lvlText w:val="第 %1 章"/>
         <w:lvlJc w:val="left"/>
         <w:pPr>
@@ -1092,7 +1455,6 @@
       <w:lvl w:ilvl="1">
         <w:start w:val="1"/>
         <w:numFmt w:val="decimal"/>
-        <w:pStyle w:val="20"/>
         <w:lvlText w:val="%1.%2"/>
         <w:lvlJc w:val="left"/>
         <w:pPr>
@@ -1107,7 +1469,6 @@
       <w:lvl w:ilvl="2">
         <w:start w:val="1"/>
         <w:numFmt w:val="decimal"/>
-        <w:pStyle w:val="3"/>
         <w:lvlText w:val="%1.%2.%3"/>
         <w:lvlJc w:val="left"/>
         <w:pPr>
@@ -1122,7 +1483,6 @@
       <w:lvl w:ilvl="3">
         <w:start w:val="1"/>
         <w:numFmt w:val="decimal"/>
-        <w:pStyle w:val="4"/>
         <w:lvlText w:val="%1.%2.%3.%4"/>
         <w:lvlJc w:val="left"/>
         <w:pPr>
@@ -1137,7 +1497,6 @@
       <w:lvl w:ilvl="4">
         <w:start w:val="1"/>
         <w:numFmt w:val="decimal"/>
-        <w:pStyle w:val="5"/>
         <w:lvlText w:val="(%5)"/>
         <w:lvlJc w:val="left"/>
         <w:pPr>
@@ -1152,7 +1511,6 @@
       <w:lvl w:ilvl="5">
         <w:start w:val="1"/>
         <w:numFmt w:val="none"/>
-        <w:pStyle w:val="6"/>
         <w:suff w:val="nothing"/>
         <w:lvlText w:val=""/>
         <w:lvlJc w:val="left"/>
@@ -1253,13 +1611,12 @@
     </w:lvlOverride>
   </w:num>
   <w:num w:numId="15" w16cid:durableId="2001738300">
-    <w:abstractNumId w:val="4"/>
+    <w:abstractNumId w:val="7"/>
     <w:lvlOverride w:ilvl="0">
       <w:startOverride w:val="1"/>
       <w:lvl w:ilvl="0">
         <w:start w:val="1"/>
         <w:numFmt w:val="decimal"/>
-        <w:pStyle w:val="1"/>
         <w:lvlText w:val="第 %1 章"/>
         <w:lvlJc w:val="left"/>
         <w:pPr>
@@ -1275,7 +1632,6 @@
       <w:lvl w:ilvl="1">
         <w:start w:val="1"/>
         <w:numFmt w:val="decimal"/>
-        <w:pStyle w:val="20"/>
         <w:lvlText w:val="%1.%2"/>
         <w:lvlJc w:val="left"/>
         <w:pPr>
@@ -1291,7 +1647,6 @@
       <w:lvl w:ilvl="2">
         <w:start w:val="1"/>
         <w:numFmt w:val="decimal"/>
-        <w:pStyle w:val="3"/>
         <w:lvlText w:val="%1.%2.%3"/>
         <w:lvlJc w:val="left"/>
         <w:pPr>
@@ -1307,7 +1662,6 @@
       <w:lvl w:ilvl="3">
         <w:start w:val="1"/>
         <w:numFmt w:val="decimal"/>
-        <w:pStyle w:val="4"/>
         <w:lvlText w:val="%1.%2.%3.%4"/>
         <w:lvlJc w:val="left"/>
         <w:pPr>
@@ -1323,7 +1677,6 @@
       <w:lvl w:ilvl="4">
         <w:start w:val="1"/>
         <w:numFmt w:val="decimal"/>
-        <w:pStyle w:val="5"/>
         <w:lvlText w:val="(%5)"/>
         <w:lvlJc w:val="left"/>
         <w:pPr>
@@ -1339,7 +1692,6 @@
       <w:lvl w:ilvl="5">
         <w:start w:val="1"/>
         <w:numFmt w:val="none"/>
-        <w:pStyle w:val="6"/>
         <w:suff w:val="nothing"/>
         <w:lvlText w:val=""/>
         <w:lvlJc w:val="left"/>
@@ -1479,19 +1831,19 @@
     <w:abstractNumId w:val="0"/>
   </w:num>
   <w:num w:numId="34" w16cid:durableId="353458423">
-    <w:abstractNumId w:val="8"/>
+    <w:abstractNumId w:val="13"/>
   </w:num>
   <w:num w:numId="35" w16cid:durableId="1122068967">
-    <w:abstractNumId w:val="8"/>
+    <w:abstractNumId w:val="13"/>
   </w:num>
   <w:num w:numId="36" w16cid:durableId="1579287995">
-    <w:abstractNumId w:val="8"/>
+    <w:abstractNumId w:val="13"/>
   </w:num>
   <w:num w:numId="37" w16cid:durableId="2068992451">
+    <w:abstractNumId w:val="17"/>
+  </w:num>
+  <w:num w:numId="38" w16cid:durableId="1476678349">
     <w:abstractNumId w:val="11"/>
-  </w:num>
-  <w:num w:numId="38" w16cid:durableId="1476678349">
-    <w:abstractNumId w:val="6"/>
   </w:num>
   <w:num w:numId="39" w16cid:durableId="1976331152">
     <w:abstractNumId w:val="0"/>
@@ -1509,13 +1861,34 @@
     </w:lvlOverride>
   </w:num>
   <w:num w:numId="42" w16cid:durableId="1024138898">
-    <w:abstractNumId w:val="3"/>
+    <w:abstractNumId w:val="5"/>
   </w:num>
   <w:num w:numId="43" w16cid:durableId="8677468">
     <w:abstractNumId w:val="0"/>
   </w:num>
   <w:num w:numId="44" w16cid:durableId="202057675">
-    <w:abstractNumId w:val="7"/>
+    <w:abstractNumId w:val="12"/>
+  </w:num>
+  <w:num w:numId="45" w16cid:durableId="553077780">
+    <w:abstractNumId w:val="14"/>
+  </w:num>
+  <w:num w:numId="46" w16cid:durableId="292635549">
+    <w:abstractNumId w:val="6"/>
+  </w:num>
+  <w:num w:numId="47" w16cid:durableId="621151174">
+    <w:abstractNumId w:val="3"/>
+  </w:num>
+  <w:num w:numId="48" w16cid:durableId="987247708">
+    <w:abstractNumId w:val="18"/>
+  </w:num>
+  <w:num w:numId="49" w16cid:durableId="338388912">
+    <w:abstractNumId w:val="8"/>
+  </w:num>
+  <w:num w:numId="50" w16cid:durableId="18823346">
+    <w:abstractNumId w:val="10"/>
+  </w:num>
+  <w:num w:numId="51" w16cid:durableId="690840599">
+    <w:abstractNumId w:val="4"/>
   </w:num>
   <w:numIdMacAtCleanup w:val="23"/>
 </w:numbering>
@@ -1916,7 +2289,7 @@
   <w:style w:type="paragraph" w:default="1" w:styleId="a5">
     <w:name w:val="Normal"/>
     <w:qFormat/>
-    <w:rsid w:val="00112B9B"/>
+    <w:rsid w:val="009F5C77"/>
     <w:pPr>
       <w:widowControl w:val="0"/>
       <w:adjustRightInd w:val="0"/>
@@ -1925,7 +2298,7 @@
       <w:jc w:val="both"/>
     </w:pPr>
     <w:rPr>
-      <w:rFonts w:eastAsia="BIZ UD明朝 Medium"/>
+      <w:rFonts w:eastAsia="游明朝 Demibold"/>
     </w:rPr>
   </w:style>
   <w:style w:type="paragraph" w:styleId="1">
@@ -1935,19 +2308,15 @@
     <w:link w:val="10"/>
     <w:uiPriority w:val="9"/>
     <w:qFormat/>
-    <w:rsid w:val="009B237D"/>
+    <w:rsid w:val="009F5C77"/>
     <w:pPr>
       <w:keepNext/>
       <w:pageBreakBefore/>
-      <w:numPr>
-        <w:numId w:val="6"/>
-      </w:numPr>
       <w:spacing w:beforeLines="100" w:before="360" w:after="120"/>
-      <w:ind w:left="1247"/>
       <w:outlineLvl w:val="0"/>
     </w:pPr>
     <w:rPr>
-      <w:rFonts w:asciiTheme="majorHAnsi" w:eastAsiaTheme="majorEastAsia" w:hAnsiTheme="majorHAnsi" w:cstheme="majorBidi"/>
+      <w:rFonts w:asciiTheme="majorHAnsi" w:eastAsia="BIZ UDPゴシック" w:hAnsiTheme="majorHAnsi" w:cstheme="majorBidi"/>
       <w:b/>
       <w:sz w:val="28"/>
       <w:szCs w:val="28"/>
@@ -1960,18 +2329,14 @@
     <w:link w:val="21"/>
     <w:uiPriority w:val="9"/>
     <w:qFormat/>
-    <w:rsid w:val="00F75582"/>
+    <w:rsid w:val="00E152E7"/>
     <w:pPr>
       <w:keepNext/>
-      <w:numPr>
-        <w:ilvl w:val="1"/>
-        <w:numId w:val="6"/>
-      </w:numPr>
       <w:spacing w:beforeLines="50" w:before="180"/>
       <w:outlineLvl w:val="1"/>
     </w:pPr>
     <w:rPr>
-      <w:rFonts w:asciiTheme="majorHAnsi" w:eastAsiaTheme="majorEastAsia" w:hAnsiTheme="majorHAnsi" w:cstheme="majorBidi"/>
+      <w:rFonts w:asciiTheme="majorHAnsi" w:eastAsia="BIZ UDゴシック" w:hAnsiTheme="majorHAnsi" w:cstheme="majorBidi"/>
       <w:b/>
       <w:sz w:val="24"/>
       <w:szCs w:val="24"/>
@@ -1989,10 +2354,10 @@
       <w:keepNext/>
       <w:numPr>
         <w:ilvl w:val="2"/>
-        <w:numId w:val="6"/>
+        <w:numId w:val="45"/>
       </w:numPr>
       <w:spacing w:beforeLines="50" w:before="180"/>
-      <w:ind w:leftChars="100" w:left="899" w:rightChars="100" w:right="100"/>
+      <w:ind w:leftChars="100" w:left="100" w:rightChars="100" w:right="100"/>
       <w:outlineLvl w:val="2"/>
     </w:pPr>
     <w:rPr>
@@ -2013,7 +2378,7 @@
       <w:keepNext/>
       <w:numPr>
         <w:ilvl w:val="3"/>
-        <w:numId w:val="6"/>
+        <w:numId w:val="45"/>
       </w:numPr>
       <w:spacing w:beforeLines="50" w:before="180"/>
       <w:outlineLvl w:val="3"/>
@@ -2037,7 +2402,7 @@
       <w:keepNext/>
       <w:numPr>
         <w:ilvl w:val="4"/>
-        <w:numId w:val="6"/>
+        <w:numId w:val="45"/>
       </w:numPr>
       <w:spacing w:beforeLines="50" w:before="180"/>
       <w:outlineLvl w:val="4"/>
@@ -2059,7 +2424,7 @@
       <w:keepNext/>
       <w:numPr>
         <w:ilvl w:val="5"/>
-        <w:numId w:val="6"/>
+        <w:numId w:val="45"/>
       </w:numPr>
       <w:spacing w:beforeLines="50" w:before="180"/>
       <w:outlineLvl w:val="5"/>
@@ -2101,7 +2466,7 @@
     <w:basedOn w:val="a5"/>
     <w:link w:val="aa"/>
     <w:qFormat/>
-    <w:rsid w:val="00112B9B"/>
+    <w:rsid w:val="009F5C77"/>
     <w:pPr>
       <w:ind w:firstLineChars="100" w:firstLine="100"/>
     </w:pPr>
@@ -2109,9 +2474,9 @@
   <w:style w:type="character" w:customStyle="1" w:styleId="aa">
     <w:name w:val="本文 (文字)"/>
     <w:link w:val="a6"/>
-    <w:rsid w:val="00112B9B"/>
+    <w:rsid w:val="009F5C77"/>
     <w:rPr>
-      <w:rFonts w:eastAsia="BIZ UD明朝 Medium"/>
+      <w:rFonts w:eastAsia="游明朝 Demibold"/>
     </w:rPr>
   </w:style>
   <w:style w:type="character" w:customStyle="1" w:styleId="10">
@@ -2119,9 +2484,9 @@
     <w:basedOn w:val="a7"/>
     <w:link w:val="1"/>
     <w:uiPriority w:val="9"/>
-    <w:rsid w:val="009B237D"/>
+    <w:rsid w:val="009F5C77"/>
     <w:rPr>
-      <w:rFonts w:asciiTheme="majorHAnsi" w:eastAsiaTheme="majorEastAsia" w:hAnsiTheme="majorHAnsi" w:cstheme="majorBidi"/>
+      <w:rFonts w:asciiTheme="majorHAnsi" w:eastAsia="BIZ UDPゴシック" w:hAnsiTheme="majorHAnsi" w:cstheme="majorBidi"/>
       <w:b/>
       <w:sz w:val="28"/>
       <w:szCs w:val="28"/>
@@ -2157,9 +2522,9 @@
     <w:basedOn w:val="a7"/>
     <w:link w:val="20"/>
     <w:uiPriority w:val="9"/>
-    <w:rsid w:val="00F75582"/>
+    <w:rsid w:val="00E152E7"/>
     <w:rPr>
-      <w:rFonts w:asciiTheme="majorHAnsi" w:eastAsiaTheme="majorEastAsia" w:hAnsiTheme="majorHAnsi" w:cstheme="majorBidi"/>
+      <w:rFonts w:asciiTheme="majorHAnsi" w:eastAsia="BIZ UDゴシック" w:hAnsiTheme="majorHAnsi" w:cstheme="majorBidi"/>
       <w:b/>
       <w:sz w:val="24"/>
       <w:szCs w:val="24"/>
@@ -2436,9 +2801,6 @@
     <w:pPr>
       <w:keepLines/>
       <w:widowControl/>
-      <w:numPr>
-        <w:numId w:val="0"/>
-      </w:numPr>
       <w:adjustRightInd/>
       <w:spacing w:beforeLines="50" w:before="50"/>
       <w:jc w:val="center"/>
@@ -2554,9 +2916,6 @@
         <w:numId w:val="5"/>
       </w:numPr>
     </w:pPr>
-    <w:rPr>
-      <w:rFonts w:eastAsia="BIZ UDPゴシック"/>
-    </w:rPr>
   </w:style>
   <w:style w:type="paragraph" w:customStyle="1" w:styleId="a2">
     <w:name w:val="付録見出し２"/>
@@ -2600,11 +2959,6 @@
     <w:basedOn w:val="1"/>
     <w:qFormat/>
     <w:rsid w:val="00112B9B"/>
-    <w:pPr>
-      <w:numPr>
-        <w:numId w:val="0"/>
-      </w:numPr>
-    </w:pPr>
     <w:rPr>
       <w:rFonts w:eastAsia="BIZ UDゴシック"/>
       <w:lang w:val="ja-JP"/>
@@ -2614,9 +2968,9 @@
     <w:name w:val="表紙大見出し"/>
     <w:basedOn w:val="aff3"/>
     <w:qFormat/>
-    <w:rsid w:val="004F40DB"/>
+    <w:rsid w:val="00E152E7"/>
     <w:rPr>
-      <w:rFonts w:asciiTheme="minorEastAsia" w:hAnsiTheme="minorEastAsia"/>
+      <w:rFonts w:asciiTheme="minorEastAsia" w:eastAsia="BIZ UDPゴシック" w:hAnsiTheme="minorEastAsia"/>
       <w:sz w:val="52"/>
       <w:szCs w:val="52"/>
     </w:rPr>
@@ -2642,7 +2996,6 @@
     <w:qFormat/>
     <w:rsid w:val="00112B9B"/>
     <w:rPr>
-      <w:rFonts w:eastAsia="BIZ UDPゴシック"/>
       <w:sz w:val="36"/>
       <w:szCs w:val="36"/>
     </w:rPr>
@@ -2914,9 +3267,6 @@
     <w:basedOn w:val="1"/>
     <w:qFormat/>
     <w:rsid w:val="00112B9B"/>
-    <w:rPr>
-      <w:rFonts w:eastAsia="BIZ UDPゴシック"/>
-    </w:rPr>
   </w:style>
   <w:style w:type="paragraph" w:styleId="Web">
     <w:name w:val="Normal (Web)"/>

</xml_diff>

<commit_message>
Refactor title page layout and content
- Updated title and subtitle for clarity
- Simplified author and supervisor information
- Removed unnecessary HTML structure and styles
- Added university logo and information for improved presentation
</commit_message>
<xml_diff>
--- a/reference.docx
+++ b/reference.docx
@@ -4,8 +4,11 @@
   <w:body>
     <w:p>
       <w:pPr>
+        <w:pStyle w:val="ae"/>
         <w:rPr>
           <w:rStyle w:val="affe"/>
+          <w:b w:val="0"/>
+          <w:bCs w:val="0"/>
         </w:rPr>
       </w:pPr>
     </w:p>
@@ -108,385 +111,6 @@
     </w:lvl>
   </w:abstractNum>
   <w:abstractNum w:abstractNumId="2" w15:restartNumberingAfterBreak="0">
-    <w:nsid w:val="FFFFFF89"/>
-    <w:multiLevelType w:val="singleLevel"/>
-    <w:tmpl w:val="846217EC"/>
-    <w:lvl w:ilvl="0">
-      <w:start w:val="1"/>
-      <w:numFmt w:val="bullet"/>
-      <w:lvlText w:val=""/>
-      <w:lvlJc w:val="left"/>
-      <w:pPr>
-        <w:tabs>
-          <w:tab w:val="num" w:pos="360"/>
-        </w:tabs>
-        <w:ind w:left="360" w:hangingChars="200" w:hanging="360"/>
-      </w:pPr>
-      <w:rPr>
-        <w:rFonts w:ascii="Wingdings" w:hAnsi="Wingdings" w:hint="default"/>
-      </w:rPr>
-    </w:lvl>
-  </w:abstractNum>
-  <w:abstractNum w:abstractNumId="3" w15:restartNumberingAfterBreak="0">
-    <w:nsid w:val="01582FC3"/>
-    <w:multiLevelType w:val="multilevel"/>
-    <w:tmpl w:val="7288423E"/>
-    <w:numStyleLink w:val="Shima-Simple-M"/>
-  </w:abstractNum>
-  <w:abstractNum w:abstractNumId="4" w15:restartNumberingAfterBreak="0">
-    <w:nsid w:val="08F3085E"/>
-    <w:multiLevelType w:val="multilevel"/>
-    <w:tmpl w:val="66B24EB0"/>
-    <w:lvl w:ilvl="0">
-      <w:start w:val="1"/>
-      <w:numFmt w:val="decimal"/>
-      <w:lvlText w:val="%1"/>
-      <w:lvlJc w:val="left"/>
-      <w:pPr>
-        <w:ind w:left="510" w:hanging="510"/>
-      </w:pPr>
-      <w:rPr>
-        <w:rFonts w:hint="eastAsia"/>
-      </w:rPr>
-    </w:lvl>
-    <w:lvl w:ilvl="1">
-      <w:start w:val="1"/>
-      <w:numFmt w:val="decimal"/>
-      <w:lvlText w:val="%1.%2"/>
-      <w:lvlJc w:val="left"/>
-      <w:pPr>
-        <w:ind w:left="680" w:hanging="680"/>
-      </w:pPr>
-      <w:rPr>
-        <w:rFonts w:hint="eastAsia"/>
-      </w:rPr>
-    </w:lvl>
-    <w:lvl w:ilvl="2">
-      <w:start w:val="1"/>
-      <w:numFmt w:val="decimal"/>
-      <w:lvlText w:val="%1.%2.%3"/>
-      <w:lvlJc w:val="left"/>
-      <w:pPr>
-        <w:ind w:left="794" w:hanging="794"/>
-      </w:pPr>
-      <w:rPr>
-        <w:rFonts w:hint="eastAsia"/>
-      </w:rPr>
-    </w:lvl>
-    <w:lvl w:ilvl="3">
-      <w:start w:val="1"/>
-      <w:numFmt w:val="decimal"/>
-      <w:lvlText w:val="%1.%2.%3.%4"/>
-      <w:lvlJc w:val="left"/>
-      <w:pPr>
-        <w:ind w:left="936" w:hanging="936"/>
-      </w:pPr>
-      <w:rPr>
-        <w:rFonts w:hint="eastAsia"/>
-      </w:rPr>
-    </w:lvl>
-    <w:lvl w:ilvl="4">
-      <w:start w:val="1"/>
-      <w:numFmt w:val="decimal"/>
-      <w:lvlText w:val="(%5)"/>
-      <w:lvlJc w:val="left"/>
-      <w:pPr>
-        <w:ind w:left="680" w:hanging="510"/>
-      </w:pPr>
-      <w:rPr>
-        <w:rFonts w:hint="eastAsia"/>
-      </w:rPr>
-    </w:lvl>
-    <w:lvl w:ilvl="5">
-      <w:start w:val="1"/>
-      <w:numFmt w:val="none"/>
-      <w:suff w:val="nothing"/>
-      <w:lvlText w:val=""/>
-      <w:lvlJc w:val="left"/>
-      <w:pPr>
-        <w:ind w:left="0" w:firstLine="170"/>
-      </w:pPr>
-      <w:rPr>
-        <w:rFonts w:hint="eastAsia"/>
-      </w:rPr>
-    </w:lvl>
-    <w:lvl w:ilvl="6">
-      <w:start w:val="1"/>
-      <w:numFmt w:val="decimal"/>
-      <w:lvlText w:val="%1.%2.%3.%4.%5.%6.%7"/>
-      <w:lvlJc w:val="left"/>
-      <w:pPr>
-        <w:ind w:left="510" w:hanging="510"/>
-      </w:pPr>
-      <w:rPr>
-        <w:rFonts w:hint="eastAsia"/>
-      </w:rPr>
-    </w:lvl>
-    <w:lvl w:ilvl="7">
-      <w:start w:val="1"/>
-      <w:numFmt w:val="decimal"/>
-      <w:lvlText w:val="%1.%2.%3.%4.%5.%6.%7.%8"/>
-      <w:lvlJc w:val="left"/>
-      <w:pPr>
-        <w:ind w:left="510" w:hanging="510"/>
-      </w:pPr>
-      <w:rPr>
-        <w:rFonts w:hint="eastAsia"/>
-      </w:rPr>
-    </w:lvl>
-    <w:lvl w:ilvl="8">
-      <w:start w:val="1"/>
-      <w:numFmt w:val="decimal"/>
-      <w:lvlText w:val="%1.%2.%3.%4.%5.%6.%7.%8.%9"/>
-      <w:lvlJc w:val="left"/>
-      <w:pPr>
-        <w:ind w:left="510" w:hanging="510"/>
-      </w:pPr>
-      <w:rPr>
-        <w:rFonts w:hint="eastAsia"/>
-      </w:rPr>
-    </w:lvl>
-  </w:abstractNum>
-  <w:abstractNum w:abstractNumId="5" w15:restartNumberingAfterBreak="0">
-    <w:nsid w:val="0A9231D9"/>
-    <w:multiLevelType w:val="multilevel"/>
-    <w:tmpl w:val="3E2A5F32"/>
-    <w:lvl w:ilvl="0">
-      <w:start w:val="1"/>
-      <w:numFmt w:val="decimal"/>
-      <w:lvlText w:val="%1."/>
-      <w:lvlJc w:val="left"/>
-      <w:pPr>
-        <w:tabs>
-          <w:tab w:val="num" w:pos="720"/>
-        </w:tabs>
-        <w:ind w:left="720" w:hanging="360"/>
-      </w:pPr>
-    </w:lvl>
-    <w:lvl w:ilvl="1" w:tentative="1">
-      <w:start w:val="1"/>
-      <w:numFmt w:val="decimal"/>
-      <w:lvlText w:val="%2."/>
-      <w:lvlJc w:val="left"/>
-      <w:pPr>
-        <w:tabs>
-          <w:tab w:val="num" w:pos="1440"/>
-        </w:tabs>
-        <w:ind w:left="1440" w:hanging="360"/>
-      </w:pPr>
-    </w:lvl>
-    <w:lvl w:ilvl="2" w:tentative="1">
-      <w:start w:val="1"/>
-      <w:numFmt w:val="decimal"/>
-      <w:lvlText w:val="%3."/>
-      <w:lvlJc w:val="left"/>
-      <w:pPr>
-        <w:tabs>
-          <w:tab w:val="num" w:pos="2160"/>
-        </w:tabs>
-        <w:ind w:left="2160" w:hanging="360"/>
-      </w:pPr>
-    </w:lvl>
-    <w:lvl w:ilvl="3" w:tentative="1">
-      <w:start w:val="1"/>
-      <w:numFmt w:val="decimal"/>
-      <w:lvlText w:val="%4."/>
-      <w:lvlJc w:val="left"/>
-      <w:pPr>
-        <w:tabs>
-          <w:tab w:val="num" w:pos="2880"/>
-        </w:tabs>
-        <w:ind w:left="2880" w:hanging="360"/>
-      </w:pPr>
-    </w:lvl>
-    <w:lvl w:ilvl="4" w:tentative="1">
-      <w:start w:val="1"/>
-      <w:numFmt w:val="decimal"/>
-      <w:lvlText w:val="%5."/>
-      <w:lvlJc w:val="left"/>
-      <w:pPr>
-        <w:tabs>
-          <w:tab w:val="num" w:pos="3600"/>
-        </w:tabs>
-        <w:ind w:left="3600" w:hanging="360"/>
-      </w:pPr>
-    </w:lvl>
-    <w:lvl w:ilvl="5" w:tentative="1">
-      <w:start w:val="1"/>
-      <w:numFmt w:val="decimal"/>
-      <w:lvlText w:val="%6."/>
-      <w:lvlJc w:val="left"/>
-      <w:pPr>
-        <w:tabs>
-          <w:tab w:val="num" w:pos="4320"/>
-        </w:tabs>
-        <w:ind w:left="4320" w:hanging="360"/>
-      </w:pPr>
-    </w:lvl>
-    <w:lvl w:ilvl="6" w:tentative="1">
-      <w:start w:val="1"/>
-      <w:numFmt w:val="decimal"/>
-      <w:lvlText w:val="%7."/>
-      <w:lvlJc w:val="left"/>
-      <w:pPr>
-        <w:tabs>
-          <w:tab w:val="num" w:pos="5040"/>
-        </w:tabs>
-        <w:ind w:left="5040" w:hanging="360"/>
-      </w:pPr>
-    </w:lvl>
-    <w:lvl w:ilvl="7" w:tentative="1">
-      <w:start w:val="1"/>
-      <w:numFmt w:val="decimal"/>
-      <w:lvlText w:val="%8."/>
-      <w:lvlJc w:val="left"/>
-      <w:pPr>
-        <w:tabs>
-          <w:tab w:val="num" w:pos="5760"/>
-        </w:tabs>
-        <w:ind w:left="5760" w:hanging="360"/>
-      </w:pPr>
-    </w:lvl>
-    <w:lvl w:ilvl="8" w:tentative="1">
-      <w:start w:val="1"/>
-      <w:numFmt w:val="decimal"/>
-      <w:lvlText w:val="%9."/>
-      <w:lvlJc w:val="left"/>
-      <w:pPr>
-        <w:tabs>
-          <w:tab w:val="num" w:pos="6480"/>
-        </w:tabs>
-        <w:ind w:left="6480" w:hanging="360"/>
-      </w:pPr>
-    </w:lvl>
-  </w:abstractNum>
-  <w:abstractNum w:abstractNumId="6" w15:restartNumberingAfterBreak="0">
-    <w:nsid w:val="13D45272"/>
-    <w:multiLevelType w:val="multilevel"/>
-    <w:tmpl w:val="7288423E"/>
-    <w:numStyleLink w:val="Shima-Simple-M"/>
-  </w:abstractNum>
-  <w:abstractNum w:abstractNumId="7" w15:restartNumberingAfterBreak="0">
-    <w:nsid w:val="248F3676"/>
-    <w:multiLevelType w:val="multilevel"/>
-    <w:tmpl w:val="F76EF624"/>
-    <w:numStyleLink w:val="Shima-Thesis-J"/>
-  </w:abstractNum>
-  <w:abstractNum w:abstractNumId="8" w15:restartNumberingAfterBreak="0">
-    <w:nsid w:val="24A8780A"/>
-    <w:multiLevelType w:val="multilevel"/>
-    <w:tmpl w:val="7288423E"/>
-    <w:lvl w:ilvl="0">
-      <w:start w:val="1"/>
-      <w:numFmt w:val="decimal"/>
-      <w:lvlText w:val="%1"/>
-      <w:lvlJc w:val="left"/>
-      <w:pPr>
-        <w:ind w:left="510" w:hanging="510"/>
-      </w:pPr>
-      <w:rPr>
-        <w:rFonts w:hint="eastAsia"/>
-      </w:rPr>
-    </w:lvl>
-    <w:lvl w:ilvl="1">
-      <w:start w:val="1"/>
-      <w:numFmt w:val="decimal"/>
-      <w:lvlText w:val="%1.%2"/>
-      <w:lvlJc w:val="left"/>
-      <w:pPr>
-        <w:ind w:left="680" w:hanging="680"/>
-      </w:pPr>
-      <w:rPr>
-        <w:rFonts w:hint="eastAsia"/>
-      </w:rPr>
-    </w:lvl>
-    <w:lvl w:ilvl="2">
-      <w:start w:val="1"/>
-      <w:numFmt w:val="decimal"/>
-      <w:lvlText w:val="%1.%2.%3"/>
-      <w:lvlJc w:val="left"/>
-      <w:pPr>
-        <w:ind w:left="794" w:hanging="794"/>
-      </w:pPr>
-      <w:rPr>
-        <w:rFonts w:hint="eastAsia"/>
-      </w:rPr>
-    </w:lvl>
-    <w:lvl w:ilvl="3">
-      <w:start w:val="1"/>
-      <w:numFmt w:val="decimal"/>
-      <w:lvlText w:val="%1.%2.%3.%4"/>
-      <w:lvlJc w:val="left"/>
-      <w:pPr>
-        <w:ind w:left="936" w:hanging="936"/>
-      </w:pPr>
-      <w:rPr>
-        <w:rFonts w:hint="eastAsia"/>
-      </w:rPr>
-    </w:lvl>
-    <w:lvl w:ilvl="4">
-      <w:start w:val="1"/>
-      <w:numFmt w:val="decimal"/>
-      <w:lvlText w:val="(%5)"/>
-      <w:lvlJc w:val="left"/>
-      <w:pPr>
-        <w:ind w:left="680" w:hanging="510"/>
-      </w:pPr>
-      <w:rPr>
-        <w:rFonts w:hint="eastAsia"/>
-      </w:rPr>
-    </w:lvl>
-    <w:lvl w:ilvl="5">
-      <w:start w:val="1"/>
-      <w:numFmt w:val="none"/>
-      <w:suff w:val="nothing"/>
-      <w:lvlText w:val=""/>
-      <w:lvlJc w:val="left"/>
-      <w:pPr>
-        <w:ind w:left="0" w:firstLine="170"/>
-      </w:pPr>
-      <w:rPr>
-        <w:rFonts w:hint="eastAsia"/>
-      </w:rPr>
-    </w:lvl>
-    <w:lvl w:ilvl="6">
-      <w:start w:val="1"/>
-      <w:numFmt w:val="decimal"/>
-      <w:lvlText w:val="%1.%2.%3.%4.%5.%6.%7"/>
-      <w:lvlJc w:val="left"/>
-      <w:pPr>
-        <w:ind w:left="510" w:hanging="510"/>
-      </w:pPr>
-      <w:rPr>
-        <w:rFonts w:hint="eastAsia"/>
-      </w:rPr>
-    </w:lvl>
-    <w:lvl w:ilvl="7">
-      <w:start w:val="1"/>
-      <w:numFmt w:val="decimal"/>
-      <w:lvlText w:val="%1.%2.%3.%4.%5.%6.%7.%8"/>
-      <w:lvlJc w:val="left"/>
-      <w:pPr>
-        <w:ind w:left="510" w:hanging="510"/>
-      </w:pPr>
-      <w:rPr>
-        <w:rFonts w:hint="eastAsia"/>
-      </w:rPr>
-    </w:lvl>
-    <w:lvl w:ilvl="8">
-      <w:start w:val="1"/>
-      <w:numFmt w:val="decimal"/>
-      <w:lvlText w:val="%1.%2.%3.%4.%5.%6.%7.%8.%9"/>
-      <w:lvlJc w:val="left"/>
-      <w:pPr>
-        <w:ind w:left="510" w:hanging="510"/>
-      </w:pPr>
-      <w:rPr>
-        <w:rFonts w:hint="eastAsia"/>
-      </w:rPr>
-    </w:lvl>
-  </w:abstractNum>
-  <w:abstractNum w:abstractNumId="9" w15:restartNumberingAfterBreak="0">
     <w:nsid w:val="33DB0CEB"/>
     <w:multiLevelType w:val="multilevel"/>
     <w:tmpl w:val="BB0A158E"/>
@@ -603,349 +227,7 @@
       </w:rPr>
     </w:lvl>
   </w:abstractNum>
-  <w:abstractNum w:abstractNumId="10" w15:restartNumberingAfterBreak="0">
-    <w:nsid w:val="39BB7635"/>
-    <w:multiLevelType w:val="multilevel"/>
-    <w:tmpl w:val="66B24EB0"/>
-    <w:lvl w:ilvl="0">
-      <w:start w:val="1"/>
-      <w:numFmt w:val="decimal"/>
-      <w:lvlText w:val="%1"/>
-      <w:lvlJc w:val="left"/>
-      <w:pPr>
-        <w:ind w:left="510" w:hanging="510"/>
-      </w:pPr>
-      <w:rPr>
-        <w:rFonts w:hint="eastAsia"/>
-      </w:rPr>
-    </w:lvl>
-    <w:lvl w:ilvl="1">
-      <w:start w:val="1"/>
-      <w:numFmt w:val="decimal"/>
-      <w:lvlText w:val="%1.%2"/>
-      <w:lvlJc w:val="left"/>
-      <w:pPr>
-        <w:ind w:left="680" w:hanging="680"/>
-      </w:pPr>
-      <w:rPr>
-        <w:rFonts w:hint="eastAsia"/>
-      </w:rPr>
-    </w:lvl>
-    <w:lvl w:ilvl="2">
-      <w:start w:val="1"/>
-      <w:numFmt w:val="decimal"/>
-      <w:lvlText w:val="%1.%2.%3"/>
-      <w:lvlJc w:val="left"/>
-      <w:pPr>
-        <w:ind w:left="794" w:hanging="794"/>
-      </w:pPr>
-      <w:rPr>
-        <w:rFonts w:hint="eastAsia"/>
-      </w:rPr>
-    </w:lvl>
-    <w:lvl w:ilvl="3">
-      <w:start w:val="1"/>
-      <w:numFmt w:val="decimal"/>
-      <w:lvlText w:val="%1.%2.%3.%4"/>
-      <w:lvlJc w:val="left"/>
-      <w:pPr>
-        <w:ind w:left="936" w:hanging="936"/>
-      </w:pPr>
-      <w:rPr>
-        <w:rFonts w:hint="eastAsia"/>
-      </w:rPr>
-    </w:lvl>
-    <w:lvl w:ilvl="4">
-      <w:start w:val="1"/>
-      <w:numFmt w:val="decimal"/>
-      <w:lvlText w:val="(%5)"/>
-      <w:lvlJc w:val="left"/>
-      <w:pPr>
-        <w:ind w:left="680" w:hanging="510"/>
-      </w:pPr>
-      <w:rPr>
-        <w:rFonts w:hint="eastAsia"/>
-      </w:rPr>
-    </w:lvl>
-    <w:lvl w:ilvl="5">
-      <w:start w:val="1"/>
-      <w:numFmt w:val="none"/>
-      <w:suff w:val="nothing"/>
-      <w:lvlText w:val=""/>
-      <w:lvlJc w:val="left"/>
-      <w:pPr>
-        <w:ind w:left="0" w:firstLine="170"/>
-      </w:pPr>
-      <w:rPr>
-        <w:rFonts w:hint="eastAsia"/>
-      </w:rPr>
-    </w:lvl>
-    <w:lvl w:ilvl="6">
-      <w:start w:val="1"/>
-      <w:numFmt w:val="decimal"/>
-      <w:lvlText w:val="%1.%2.%3.%4.%5.%6.%7"/>
-      <w:lvlJc w:val="left"/>
-      <w:pPr>
-        <w:ind w:left="510" w:hanging="510"/>
-      </w:pPr>
-      <w:rPr>
-        <w:rFonts w:hint="eastAsia"/>
-      </w:rPr>
-    </w:lvl>
-    <w:lvl w:ilvl="7">
-      <w:start w:val="1"/>
-      <w:numFmt w:val="decimal"/>
-      <w:lvlText w:val="%1.%2.%3.%4.%5.%6.%7.%8"/>
-      <w:lvlJc w:val="left"/>
-      <w:pPr>
-        <w:ind w:left="510" w:hanging="510"/>
-      </w:pPr>
-      <w:rPr>
-        <w:rFonts w:hint="eastAsia"/>
-      </w:rPr>
-    </w:lvl>
-    <w:lvl w:ilvl="8">
-      <w:start w:val="1"/>
-      <w:numFmt w:val="decimal"/>
-      <w:lvlText w:val="%1.%2.%3.%4.%5.%6.%7.%8.%9"/>
-      <w:lvlJc w:val="left"/>
-      <w:pPr>
-        <w:ind w:left="510" w:hanging="510"/>
-      </w:pPr>
-      <w:rPr>
-        <w:rFonts w:hint="eastAsia"/>
-      </w:rPr>
-    </w:lvl>
-  </w:abstractNum>
-  <w:abstractNum w:abstractNumId="11" w15:restartNumberingAfterBreak="0">
-    <w:nsid w:val="3D5401D6"/>
-    <w:multiLevelType w:val="hybridMultilevel"/>
-    <w:tmpl w:val="59F21028"/>
-    <w:lvl w:ilvl="0" w:tplc="04090001">
-      <w:start w:val="1"/>
-      <w:numFmt w:val="bullet"/>
-      <w:lvlText w:val=""/>
-      <w:lvlJc w:val="left"/>
-      <w:pPr>
-        <w:ind w:left="650" w:hanging="440"/>
-      </w:pPr>
-      <w:rPr>
-        <w:rFonts w:ascii="Wingdings" w:hAnsi="Wingdings" w:hint="default"/>
-      </w:rPr>
-    </w:lvl>
-    <w:lvl w:ilvl="1" w:tplc="0409000B" w:tentative="1">
-      <w:start w:val="1"/>
-      <w:numFmt w:val="bullet"/>
-      <w:lvlText w:val=""/>
-      <w:lvlJc w:val="left"/>
-      <w:pPr>
-        <w:ind w:left="1090" w:hanging="440"/>
-      </w:pPr>
-      <w:rPr>
-        <w:rFonts w:ascii="Wingdings" w:hAnsi="Wingdings" w:hint="default"/>
-      </w:rPr>
-    </w:lvl>
-    <w:lvl w:ilvl="2" w:tplc="0409000D" w:tentative="1">
-      <w:start w:val="1"/>
-      <w:numFmt w:val="bullet"/>
-      <w:lvlText w:val=""/>
-      <w:lvlJc w:val="left"/>
-      <w:pPr>
-        <w:ind w:left="1530" w:hanging="440"/>
-      </w:pPr>
-      <w:rPr>
-        <w:rFonts w:ascii="Wingdings" w:hAnsi="Wingdings" w:hint="default"/>
-      </w:rPr>
-    </w:lvl>
-    <w:lvl w:ilvl="3" w:tplc="04090001" w:tentative="1">
-      <w:start w:val="1"/>
-      <w:numFmt w:val="bullet"/>
-      <w:lvlText w:val=""/>
-      <w:lvlJc w:val="left"/>
-      <w:pPr>
-        <w:ind w:left="1970" w:hanging="440"/>
-      </w:pPr>
-      <w:rPr>
-        <w:rFonts w:ascii="Wingdings" w:hAnsi="Wingdings" w:hint="default"/>
-      </w:rPr>
-    </w:lvl>
-    <w:lvl w:ilvl="4" w:tplc="0409000B" w:tentative="1">
-      <w:start w:val="1"/>
-      <w:numFmt w:val="bullet"/>
-      <w:lvlText w:val=""/>
-      <w:lvlJc w:val="left"/>
-      <w:pPr>
-        <w:ind w:left="2410" w:hanging="440"/>
-      </w:pPr>
-      <w:rPr>
-        <w:rFonts w:ascii="Wingdings" w:hAnsi="Wingdings" w:hint="default"/>
-      </w:rPr>
-    </w:lvl>
-    <w:lvl w:ilvl="5" w:tplc="0409000D" w:tentative="1">
-      <w:start w:val="1"/>
-      <w:numFmt w:val="bullet"/>
-      <w:lvlText w:val=""/>
-      <w:lvlJc w:val="left"/>
-      <w:pPr>
-        <w:ind w:left="2850" w:hanging="440"/>
-      </w:pPr>
-      <w:rPr>
-        <w:rFonts w:ascii="Wingdings" w:hAnsi="Wingdings" w:hint="default"/>
-      </w:rPr>
-    </w:lvl>
-    <w:lvl w:ilvl="6" w:tplc="04090001" w:tentative="1">
-      <w:start w:val="1"/>
-      <w:numFmt w:val="bullet"/>
-      <w:lvlText w:val=""/>
-      <w:lvlJc w:val="left"/>
-      <w:pPr>
-        <w:ind w:left="3290" w:hanging="440"/>
-      </w:pPr>
-      <w:rPr>
-        <w:rFonts w:ascii="Wingdings" w:hAnsi="Wingdings" w:hint="default"/>
-      </w:rPr>
-    </w:lvl>
-    <w:lvl w:ilvl="7" w:tplc="0409000B" w:tentative="1">
-      <w:start w:val="1"/>
-      <w:numFmt w:val="bullet"/>
-      <w:lvlText w:val=""/>
-      <w:lvlJc w:val="left"/>
-      <w:pPr>
-        <w:ind w:left="3730" w:hanging="440"/>
-      </w:pPr>
-      <w:rPr>
-        <w:rFonts w:ascii="Wingdings" w:hAnsi="Wingdings" w:hint="default"/>
-      </w:rPr>
-    </w:lvl>
-    <w:lvl w:ilvl="8" w:tplc="0409000D" w:tentative="1">
-      <w:start w:val="1"/>
-      <w:numFmt w:val="bullet"/>
-      <w:lvlText w:val=""/>
-      <w:lvlJc w:val="left"/>
-      <w:pPr>
-        <w:ind w:left="4170" w:hanging="440"/>
-      </w:pPr>
-      <w:rPr>
-        <w:rFonts w:ascii="Wingdings" w:hAnsi="Wingdings" w:hint="default"/>
-      </w:rPr>
-    </w:lvl>
-  </w:abstractNum>
-  <w:abstractNum w:abstractNumId="12" w15:restartNumberingAfterBreak="0">
-    <w:nsid w:val="3EDA7E95"/>
-    <w:multiLevelType w:val="multilevel"/>
-    <w:tmpl w:val="0DE8EA74"/>
-    <w:lvl w:ilvl="0">
-      <w:start w:val="1"/>
-      <w:numFmt w:val="none"/>
-      <w:lvlText w:val="%1"/>
-      <w:lvlJc w:val="left"/>
-      <w:pPr>
-        <w:ind w:left="0" w:firstLine="0"/>
-      </w:pPr>
-      <w:rPr>
-        <w:rFonts w:eastAsia="BIZ UDPゴシック" w:hint="eastAsia"/>
-        <w:b/>
-        <w:i w:val="0"/>
-      </w:rPr>
-    </w:lvl>
-    <w:lvl w:ilvl="1">
-      <w:start w:val="1"/>
-      <w:numFmt w:val="none"/>
-      <w:lvlText w:val=""/>
-      <w:lvlJc w:val="left"/>
-      <w:pPr>
-        <w:ind w:left="0" w:firstLine="0"/>
-      </w:pPr>
-      <w:rPr>
-        <w:rFonts w:eastAsia="BIZ UDPゴシック" w:hint="eastAsia"/>
-      </w:rPr>
-    </w:lvl>
-    <w:lvl w:ilvl="2">
-      <w:start w:val="1"/>
-      <w:numFmt w:val="none"/>
-      <w:lvlText w:val="%3"/>
-      <w:lvlJc w:val="left"/>
-      <w:pPr>
-        <w:ind w:left="0" w:firstLine="0"/>
-      </w:pPr>
-      <w:rPr>
-        <w:rFonts w:eastAsia="BIZ UDPゴシック" w:hint="eastAsia"/>
-      </w:rPr>
-    </w:lvl>
-    <w:lvl w:ilvl="3">
-      <w:start w:val="1"/>
-      <w:numFmt w:val="none"/>
-      <w:lvlText w:val="%4"/>
-      <w:lvlJc w:val="left"/>
-      <w:pPr>
-        <w:ind w:left="0" w:firstLine="0"/>
-      </w:pPr>
-      <w:rPr>
-        <w:rFonts w:hint="eastAsia"/>
-      </w:rPr>
-    </w:lvl>
-    <w:lvl w:ilvl="4">
-      <w:start w:val="1"/>
-      <w:numFmt w:val="none"/>
-      <w:lvlText w:val=""/>
-      <w:lvlJc w:val="left"/>
-      <w:pPr>
-        <w:ind w:left="0" w:firstLine="0"/>
-      </w:pPr>
-      <w:rPr>
-        <w:rFonts w:hint="eastAsia"/>
-      </w:rPr>
-    </w:lvl>
-    <w:lvl w:ilvl="5">
-      <w:start w:val="1"/>
-      <w:numFmt w:val="none"/>
-      <w:lvlText w:val="%6"/>
-      <w:lvlJc w:val="left"/>
-      <w:pPr>
-        <w:ind w:left="0" w:firstLine="0"/>
-      </w:pPr>
-      <w:rPr>
-        <w:rFonts w:hint="eastAsia"/>
-      </w:rPr>
-    </w:lvl>
-    <w:lvl w:ilvl="6">
-      <w:start w:val="1"/>
-      <w:numFmt w:val="none"/>
-      <w:lvlText w:val="%7"/>
-      <w:lvlJc w:val="left"/>
-      <w:pPr>
-        <w:ind w:left="0" w:firstLine="0"/>
-      </w:pPr>
-      <w:rPr>
-        <w:rFonts w:hint="eastAsia"/>
-      </w:rPr>
-    </w:lvl>
-    <w:lvl w:ilvl="7">
-      <w:start w:val="1"/>
-      <w:numFmt w:val="none"/>
-      <w:lvlText w:val=""/>
-      <w:lvlJc w:val="left"/>
-      <w:pPr>
-        <w:ind w:left="0" w:firstLine="0"/>
-      </w:pPr>
-      <w:rPr>
-        <w:rFonts w:hint="eastAsia"/>
-      </w:rPr>
-    </w:lvl>
-    <w:lvl w:ilvl="8">
-      <w:start w:val="1"/>
-      <w:numFmt w:val="none"/>
-      <w:lvlText w:val="%9"/>
-      <w:lvlJc w:val="left"/>
-      <w:pPr>
-        <w:ind w:left="0" w:firstLine="0"/>
-      </w:pPr>
-      <w:rPr>
-        <w:rFonts w:hint="eastAsia"/>
-      </w:rPr>
-    </w:lvl>
-  </w:abstractNum>
-  <w:abstractNum w:abstractNumId="13" w15:restartNumberingAfterBreak="0">
+  <w:abstractNum w:abstractNumId="3" w15:restartNumberingAfterBreak="0">
     <w:nsid w:val="43DB58F8"/>
     <w:multiLevelType w:val="hybridMultilevel"/>
     <w:tmpl w:val="380CABC4"/>
@@ -1060,13 +342,13 @@
       </w:rPr>
     </w:lvl>
   </w:abstractNum>
-  <w:abstractNum w:abstractNumId="14" w15:restartNumberingAfterBreak="0">
+  <w:abstractNum w:abstractNumId="4" w15:restartNumberingAfterBreak="0">
     <w:nsid w:val="50965FC3"/>
     <w:multiLevelType w:val="multilevel"/>
     <w:tmpl w:val="F76EF624"/>
     <w:numStyleLink w:val="Shima-Thesis-J"/>
   </w:abstractNum>
-  <w:abstractNum w:abstractNumId="15" w15:restartNumberingAfterBreak="0">
+  <w:abstractNum w:abstractNumId="5" w15:restartNumberingAfterBreak="0">
     <w:nsid w:val="52A666DD"/>
     <w:multiLevelType w:val="multilevel"/>
     <w:tmpl w:val="F76EF624"/>
@@ -1185,7 +467,7 @@
       </w:rPr>
     </w:lvl>
   </w:abstractNum>
-  <w:abstractNum w:abstractNumId="16" w15:restartNumberingAfterBreak="0">
+  <w:abstractNum w:abstractNumId="6" w15:restartNumberingAfterBreak="0">
     <w:nsid w:val="546A39BC"/>
     <w:multiLevelType w:val="multilevel"/>
     <w:tmpl w:val="7288423E"/>
@@ -1300,597 +582,28 @@
       </w:rPr>
     </w:lvl>
   </w:abstractNum>
-  <w:abstractNum w:abstractNumId="17" w15:restartNumberingAfterBreak="0">
-    <w:nsid w:val="5AA23E30"/>
-    <w:multiLevelType w:val="hybridMultilevel"/>
-    <w:tmpl w:val="1078484E"/>
-    <w:lvl w:ilvl="0" w:tplc="04090001">
-      <w:start w:val="1"/>
-      <w:numFmt w:val="bullet"/>
-      <w:lvlText w:val=""/>
-      <w:lvlJc w:val="left"/>
-      <w:pPr>
-        <w:ind w:left="650" w:hanging="440"/>
-      </w:pPr>
-      <w:rPr>
-        <w:rFonts w:ascii="Wingdings" w:hAnsi="Wingdings" w:hint="default"/>
-      </w:rPr>
-    </w:lvl>
-    <w:lvl w:ilvl="1" w:tplc="0409000B" w:tentative="1">
-      <w:start w:val="1"/>
-      <w:numFmt w:val="bullet"/>
-      <w:lvlText w:val=""/>
-      <w:lvlJc w:val="left"/>
-      <w:pPr>
-        <w:ind w:left="1090" w:hanging="440"/>
-      </w:pPr>
-      <w:rPr>
-        <w:rFonts w:ascii="Wingdings" w:hAnsi="Wingdings" w:hint="default"/>
-      </w:rPr>
-    </w:lvl>
-    <w:lvl w:ilvl="2" w:tplc="0409000D" w:tentative="1">
-      <w:start w:val="1"/>
-      <w:numFmt w:val="bullet"/>
-      <w:lvlText w:val=""/>
-      <w:lvlJc w:val="left"/>
-      <w:pPr>
-        <w:ind w:left="1530" w:hanging="440"/>
-      </w:pPr>
-      <w:rPr>
-        <w:rFonts w:ascii="Wingdings" w:hAnsi="Wingdings" w:hint="default"/>
-      </w:rPr>
-    </w:lvl>
-    <w:lvl w:ilvl="3" w:tplc="04090001" w:tentative="1">
-      <w:start w:val="1"/>
-      <w:numFmt w:val="bullet"/>
-      <w:lvlText w:val=""/>
-      <w:lvlJc w:val="left"/>
-      <w:pPr>
-        <w:ind w:left="1970" w:hanging="440"/>
-      </w:pPr>
-      <w:rPr>
-        <w:rFonts w:ascii="Wingdings" w:hAnsi="Wingdings" w:hint="default"/>
-      </w:rPr>
-    </w:lvl>
-    <w:lvl w:ilvl="4" w:tplc="0409000B" w:tentative="1">
-      <w:start w:val="1"/>
-      <w:numFmt w:val="bullet"/>
-      <w:lvlText w:val=""/>
-      <w:lvlJc w:val="left"/>
-      <w:pPr>
-        <w:ind w:left="2410" w:hanging="440"/>
-      </w:pPr>
-      <w:rPr>
-        <w:rFonts w:ascii="Wingdings" w:hAnsi="Wingdings" w:hint="default"/>
-      </w:rPr>
-    </w:lvl>
-    <w:lvl w:ilvl="5" w:tplc="0409000D" w:tentative="1">
-      <w:start w:val="1"/>
-      <w:numFmt w:val="bullet"/>
-      <w:lvlText w:val=""/>
-      <w:lvlJc w:val="left"/>
-      <w:pPr>
-        <w:ind w:left="2850" w:hanging="440"/>
-      </w:pPr>
-      <w:rPr>
-        <w:rFonts w:ascii="Wingdings" w:hAnsi="Wingdings" w:hint="default"/>
-      </w:rPr>
-    </w:lvl>
-    <w:lvl w:ilvl="6" w:tplc="04090001" w:tentative="1">
-      <w:start w:val="1"/>
-      <w:numFmt w:val="bullet"/>
-      <w:lvlText w:val=""/>
-      <w:lvlJc w:val="left"/>
-      <w:pPr>
-        <w:ind w:left="3290" w:hanging="440"/>
-      </w:pPr>
-      <w:rPr>
-        <w:rFonts w:ascii="Wingdings" w:hAnsi="Wingdings" w:hint="default"/>
-      </w:rPr>
-    </w:lvl>
-    <w:lvl w:ilvl="7" w:tplc="0409000B" w:tentative="1">
-      <w:start w:val="1"/>
-      <w:numFmt w:val="bullet"/>
-      <w:lvlText w:val=""/>
-      <w:lvlJc w:val="left"/>
-      <w:pPr>
-        <w:ind w:left="3730" w:hanging="440"/>
-      </w:pPr>
-      <w:rPr>
-        <w:rFonts w:ascii="Wingdings" w:hAnsi="Wingdings" w:hint="default"/>
-      </w:rPr>
-    </w:lvl>
-    <w:lvl w:ilvl="8" w:tplc="0409000D" w:tentative="1">
-      <w:start w:val="1"/>
-      <w:numFmt w:val="bullet"/>
-      <w:lvlText w:val=""/>
-      <w:lvlJc w:val="left"/>
-      <w:pPr>
-        <w:ind w:left="4170" w:hanging="440"/>
-      </w:pPr>
-      <w:rPr>
-        <w:rFonts w:ascii="Wingdings" w:hAnsi="Wingdings" w:hint="default"/>
-      </w:rPr>
-    </w:lvl>
-  </w:abstractNum>
-  <w:abstractNum w:abstractNumId="18" w15:restartNumberingAfterBreak="0">
-    <w:nsid w:val="6CCB6BF1"/>
-    <w:multiLevelType w:val="multilevel"/>
-    <w:tmpl w:val="7288423E"/>
-    <w:numStyleLink w:val="Shima-Simple-M"/>
-  </w:abstractNum>
   <w:num w:numId="1" w16cid:durableId="2049259578">
     <w:abstractNumId w:val="1"/>
   </w:num>
   <w:num w:numId="2" w16cid:durableId="1224179439">
-    <w:abstractNumId w:val="13"/>
+    <w:abstractNumId w:val="3"/>
   </w:num>
   <w:num w:numId="3" w16cid:durableId="108936656">
-    <w:abstractNumId w:val="15"/>
+    <w:abstractNumId w:val="5"/>
   </w:num>
   <w:num w:numId="4" w16cid:durableId="1075010512">
-    <w:abstractNumId w:val="16"/>
+    <w:abstractNumId w:val="6"/>
   </w:num>
   <w:num w:numId="5" w16cid:durableId="2124690578">
-    <w:abstractNumId w:val="9"/>
+    <w:abstractNumId w:val="2"/>
   </w:num>
-  <w:num w:numId="6" w16cid:durableId="161505882">
-    <w:abstractNumId w:val="7"/>
-    <w:lvlOverride w:ilvl="0">
-      <w:lvl w:ilvl="0">
-        <w:start w:val="1"/>
-        <w:numFmt w:val="decimal"/>
-        <w:lvlText w:val="第 %1 章"/>
-        <w:lvlJc w:val="left"/>
-        <w:pPr>
-          <w:ind w:left="2523" w:hanging="1247"/>
-        </w:pPr>
-        <w:rPr>
-          <w:rFonts w:hint="eastAsia"/>
-          <w:lang w:val="en-US"/>
-        </w:rPr>
-      </w:lvl>
-    </w:lvlOverride>
-    <w:lvlOverride w:ilvl="1">
-      <w:lvl w:ilvl="1">
-        <w:start w:val="1"/>
-        <w:numFmt w:val="decimal"/>
-        <w:lvlText w:val="%1.%2"/>
-        <w:lvlJc w:val="left"/>
-        <w:pPr>
-          <w:ind w:left="680" w:hanging="680"/>
-        </w:pPr>
-        <w:rPr>
-          <w:rFonts w:hint="eastAsia"/>
-        </w:rPr>
-      </w:lvl>
-    </w:lvlOverride>
-    <w:lvlOverride w:ilvl="2">
-      <w:lvl w:ilvl="2">
-        <w:start w:val="1"/>
-        <w:numFmt w:val="decimal"/>
-        <w:lvlText w:val="%1.%2.%3"/>
-        <w:lvlJc w:val="left"/>
-        <w:pPr>
-          <w:ind w:left="936" w:hanging="794"/>
-        </w:pPr>
-        <w:rPr>
-          <w:rFonts w:hint="eastAsia"/>
-        </w:rPr>
-      </w:lvl>
-    </w:lvlOverride>
-    <w:lvlOverride w:ilvl="3">
-      <w:lvl w:ilvl="3">
-        <w:start w:val="1"/>
-        <w:numFmt w:val="decimal"/>
-        <w:lvlText w:val="%1.%2.%3.%4"/>
-        <w:lvlJc w:val="left"/>
-        <w:pPr>
-          <w:ind w:left="936" w:hanging="936"/>
-        </w:pPr>
-        <w:rPr>
-          <w:rFonts w:hint="eastAsia"/>
-        </w:rPr>
-      </w:lvl>
-    </w:lvlOverride>
-    <w:lvlOverride w:ilvl="4">
-      <w:lvl w:ilvl="4">
-        <w:start w:val="1"/>
-        <w:numFmt w:val="decimal"/>
-        <w:lvlText w:val="(%5)"/>
-        <w:lvlJc w:val="left"/>
-        <w:pPr>
-          <w:ind w:left="680" w:hanging="510"/>
-        </w:pPr>
-        <w:rPr>
-          <w:rFonts w:hint="eastAsia"/>
-        </w:rPr>
-      </w:lvl>
-    </w:lvlOverride>
-    <w:lvlOverride w:ilvl="5">
-      <w:lvl w:ilvl="5">
-        <w:start w:val="1"/>
-        <w:numFmt w:val="none"/>
-        <w:suff w:val="nothing"/>
-        <w:lvlText w:val=""/>
-        <w:lvlJc w:val="left"/>
-        <w:pPr>
-          <w:ind w:left="0" w:firstLine="170"/>
-        </w:pPr>
-        <w:rPr>
-          <w:rFonts w:hint="eastAsia"/>
-        </w:rPr>
-      </w:lvl>
-    </w:lvlOverride>
-    <w:lvlOverride w:ilvl="6">
-      <w:lvl w:ilvl="6">
-        <w:start w:val="1"/>
-        <w:numFmt w:val="decimal"/>
-        <w:lvlText w:val="%1.%2.%3.%4.%5.%6.%7"/>
-        <w:lvlJc w:val="left"/>
-        <w:pPr>
-          <w:ind w:left="510" w:hanging="510"/>
-        </w:pPr>
-        <w:rPr>
-          <w:rFonts w:hint="eastAsia"/>
-        </w:rPr>
-      </w:lvl>
-    </w:lvlOverride>
-    <w:lvlOverride w:ilvl="7">
-      <w:lvl w:ilvl="7">
-        <w:start w:val="1"/>
-        <w:numFmt w:val="decimal"/>
-        <w:lvlText w:val="%1.%2.%3.%4.%5.%6.%7.%8"/>
-        <w:lvlJc w:val="left"/>
-        <w:pPr>
-          <w:ind w:left="510" w:hanging="510"/>
-        </w:pPr>
-        <w:rPr>
-          <w:rFonts w:hint="eastAsia"/>
-        </w:rPr>
-      </w:lvl>
-    </w:lvlOverride>
-    <w:lvlOverride w:ilvl="8">
-      <w:lvl w:ilvl="8">
-        <w:start w:val="1"/>
-        <w:numFmt w:val="decimal"/>
-        <w:lvlText w:val="%1.%2.%3.%4.%5.%6.%7.%8.%9"/>
-        <w:lvlJc w:val="left"/>
-        <w:pPr>
-          <w:ind w:left="510" w:hanging="510"/>
-        </w:pPr>
-        <w:rPr>
-          <w:rFonts w:hint="eastAsia"/>
-        </w:rPr>
-      </w:lvl>
-    </w:lvlOverride>
-  </w:num>
-  <w:num w:numId="7" w16cid:durableId="1416509048">
+  <w:num w:numId="6" w16cid:durableId="1416509048">
     <w:abstractNumId w:val="0"/>
   </w:num>
-  <w:num w:numId="8" w16cid:durableId="701592856">
-    <w:abstractNumId w:val="0"/>
-    <w:lvlOverride w:ilvl="0">
-      <w:startOverride w:val="1"/>
-    </w:lvlOverride>
-  </w:num>
-  <w:num w:numId="9" w16cid:durableId="674646024">
-    <w:abstractNumId w:val="0"/>
-    <w:lvlOverride w:ilvl="0">
-      <w:startOverride w:val="1"/>
-    </w:lvlOverride>
-  </w:num>
-  <w:num w:numId="10" w16cid:durableId="429202384">
-    <w:abstractNumId w:val="0"/>
-    <w:lvlOverride w:ilvl="0">
-      <w:startOverride w:val="1"/>
-    </w:lvlOverride>
-  </w:num>
-  <w:num w:numId="11" w16cid:durableId="1199925802">
-    <w:abstractNumId w:val="0"/>
-    <w:lvlOverride w:ilvl="0">
-      <w:startOverride w:val="1"/>
-    </w:lvlOverride>
-  </w:num>
-  <w:num w:numId="12" w16cid:durableId="92021065">
-    <w:abstractNumId w:val="0"/>
-    <w:lvlOverride w:ilvl="0">
-      <w:startOverride w:val="1"/>
-    </w:lvlOverride>
-  </w:num>
-  <w:num w:numId="13" w16cid:durableId="283998609">
-    <w:abstractNumId w:val="0"/>
-    <w:lvlOverride w:ilvl="0">
-      <w:startOverride w:val="1"/>
-    </w:lvlOverride>
-  </w:num>
-  <w:num w:numId="14" w16cid:durableId="292175133">
-    <w:abstractNumId w:val="0"/>
-    <w:lvlOverride w:ilvl="0">
-      <w:startOverride w:val="1"/>
-    </w:lvlOverride>
-  </w:num>
-  <w:num w:numId="15" w16cid:durableId="2001738300">
-    <w:abstractNumId w:val="7"/>
-    <w:lvlOverride w:ilvl="0">
-      <w:startOverride w:val="1"/>
-      <w:lvl w:ilvl="0">
-        <w:start w:val="1"/>
-        <w:numFmt w:val="decimal"/>
-        <w:lvlText w:val="第 %1 章"/>
-        <w:lvlJc w:val="left"/>
-        <w:pPr>
-          <w:ind w:left="2523" w:hanging="1247"/>
-        </w:pPr>
-        <w:rPr>
-          <w:rFonts w:hint="eastAsia"/>
-        </w:rPr>
-      </w:lvl>
-    </w:lvlOverride>
-    <w:lvlOverride w:ilvl="1">
-      <w:startOverride w:val="1"/>
-      <w:lvl w:ilvl="1">
-        <w:start w:val="1"/>
-        <w:numFmt w:val="decimal"/>
-        <w:lvlText w:val="%1.%2"/>
-        <w:lvlJc w:val="left"/>
-        <w:pPr>
-          <w:ind w:left="680" w:hanging="680"/>
-        </w:pPr>
-        <w:rPr>
-          <w:rFonts w:hint="eastAsia"/>
-        </w:rPr>
-      </w:lvl>
-    </w:lvlOverride>
-    <w:lvlOverride w:ilvl="2">
-      <w:startOverride w:val="1"/>
-      <w:lvl w:ilvl="2">
-        <w:start w:val="1"/>
-        <w:numFmt w:val="decimal"/>
-        <w:lvlText w:val="%1.%2.%3"/>
-        <w:lvlJc w:val="left"/>
-        <w:pPr>
-          <w:ind w:left="8307" w:hanging="794"/>
-        </w:pPr>
-        <w:rPr>
-          <w:rFonts w:hint="eastAsia"/>
-        </w:rPr>
-      </w:lvl>
-    </w:lvlOverride>
-    <w:lvlOverride w:ilvl="3">
-      <w:startOverride w:val="1"/>
-      <w:lvl w:ilvl="3">
-        <w:start w:val="1"/>
-        <w:numFmt w:val="decimal"/>
-        <w:lvlText w:val="%1.%2.%3.%4"/>
-        <w:lvlJc w:val="left"/>
-        <w:pPr>
-          <w:ind w:left="936" w:hanging="936"/>
-        </w:pPr>
-        <w:rPr>
-          <w:rFonts w:hint="eastAsia"/>
-        </w:rPr>
-      </w:lvl>
-    </w:lvlOverride>
-    <w:lvlOverride w:ilvl="4">
-      <w:startOverride w:val="1"/>
-      <w:lvl w:ilvl="4">
-        <w:start w:val="1"/>
-        <w:numFmt w:val="decimal"/>
-        <w:lvlText w:val="(%5)"/>
-        <w:lvlJc w:val="left"/>
-        <w:pPr>
-          <w:ind w:left="680" w:hanging="510"/>
-        </w:pPr>
-        <w:rPr>
-          <w:rFonts w:hint="eastAsia"/>
-        </w:rPr>
-      </w:lvl>
-    </w:lvlOverride>
-    <w:lvlOverride w:ilvl="5">
-      <w:startOverride w:val="1"/>
-      <w:lvl w:ilvl="5">
-        <w:start w:val="1"/>
-        <w:numFmt w:val="none"/>
-        <w:suff w:val="nothing"/>
-        <w:lvlText w:val=""/>
-        <w:lvlJc w:val="left"/>
-        <w:pPr>
-          <w:ind w:left="0" w:firstLine="170"/>
-        </w:pPr>
-        <w:rPr>
-          <w:rFonts w:hint="eastAsia"/>
-        </w:rPr>
-      </w:lvl>
-    </w:lvlOverride>
-    <w:lvlOverride w:ilvl="6">
-      <w:startOverride w:val="1"/>
-      <w:lvl w:ilvl="6">
-        <w:start w:val="1"/>
-        <w:numFmt w:val="decimal"/>
-        <w:lvlText w:val="%1.%2.%3.%4.%5.%6.%7"/>
-        <w:lvlJc w:val="left"/>
-        <w:pPr>
-          <w:ind w:left="510" w:hanging="510"/>
-        </w:pPr>
-        <w:rPr>
-          <w:rFonts w:hint="eastAsia"/>
-        </w:rPr>
-      </w:lvl>
-    </w:lvlOverride>
-    <w:lvlOverride w:ilvl="7">
-      <w:startOverride w:val="1"/>
-      <w:lvl w:ilvl="7">
-        <w:start w:val="1"/>
-        <w:numFmt w:val="decimal"/>
-        <w:lvlText w:val="%1.%2.%3.%4.%5.%6.%7.%8"/>
-        <w:lvlJc w:val="left"/>
-        <w:pPr>
-          <w:ind w:left="510" w:hanging="510"/>
-        </w:pPr>
-        <w:rPr>
-          <w:rFonts w:hint="eastAsia"/>
-        </w:rPr>
-      </w:lvl>
-    </w:lvlOverride>
-    <w:lvlOverride w:ilvl="8">
-      <w:startOverride w:val="1"/>
-      <w:lvl w:ilvl="8">
-        <w:start w:val="1"/>
-        <w:numFmt w:val="decimal"/>
-        <w:lvlText w:val="%1.%2.%3.%4.%5.%6.%7.%8.%9"/>
-        <w:lvlJc w:val="left"/>
-        <w:pPr>
-          <w:ind w:left="510" w:hanging="510"/>
-        </w:pPr>
-        <w:rPr>
-          <w:rFonts w:hint="eastAsia"/>
-        </w:rPr>
-      </w:lvl>
-    </w:lvlOverride>
-  </w:num>
-  <w:num w:numId="16" w16cid:durableId="839076540">
-    <w:abstractNumId w:val="0"/>
-    <w:lvlOverride w:ilvl="0">
-      <w:startOverride w:val="1"/>
-    </w:lvlOverride>
-  </w:num>
-  <w:num w:numId="17" w16cid:durableId="1357001640">
-    <w:abstractNumId w:val="0"/>
-    <w:lvlOverride w:ilvl="0">
-      <w:startOverride w:val="1"/>
-    </w:lvlOverride>
-  </w:num>
-  <w:num w:numId="18" w16cid:durableId="1281761486">
-    <w:abstractNumId w:val="0"/>
-    <w:lvlOverride w:ilvl="0">
-      <w:startOverride w:val="1"/>
-    </w:lvlOverride>
-  </w:num>
-  <w:num w:numId="19" w16cid:durableId="551354400">
-    <w:abstractNumId w:val="0"/>
-    <w:lvlOverride w:ilvl="0">
-      <w:startOverride w:val="1"/>
-    </w:lvlOverride>
-  </w:num>
-  <w:num w:numId="20" w16cid:durableId="1490631006">
-    <w:abstractNumId w:val="0"/>
-    <w:lvlOverride w:ilvl="0">
-      <w:startOverride w:val="1"/>
-    </w:lvlOverride>
-  </w:num>
-  <w:num w:numId="21" w16cid:durableId="861363892">
-    <w:abstractNumId w:val="0"/>
-    <w:lvlOverride w:ilvl="0">
-      <w:startOverride w:val="1"/>
-    </w:lvlOverride>
-  </w:num>
-  <w:num w:numId="22" w16cid:durableId="1948997280">
-    <w:abstractNumId w:val="0"/>
-    <w:lvlOverride w:ilvl="0">
-      <w:startOverride w:val="1"/>
-    </w:lvlOverride>
-  </w:num>
-  <w:num w:numId="23" w16cid:durableId="1916039811">
-    <w:abstractNumId w:val="0"/>
-    <w:lvlOverride w:ilvl="0">
-      <w:startOverride w:val="1"/>
-    </w:lvlOverride>
-  </w:num>
-  <w:num w:numId="24" w16cid:durableId="1201481195">
-    <w:abstractNumId w:val="0"/>
-  </w:num>
-  <w:num w:numId="25" w16cid:durableId="672074912">
-    <w:abstractNumId w:val="2"/>
-  </w:num>
-  <w:num w:numId="26" w16cid:durableId="634070618">
-    <w:abstractNumId w:val="0"/>
-  </w:num>
-  <w:num w:numId="27" w16cid:durableId="1652366910">
-    <w:abstractNumId w:val="0"/>
-  </w:num>
-  <w:num w:numId="28" w16cid:durableId="1255895819">
-    <w:abstractNumId w:val="0"/>
-    <w:lvlOverride w:ilvl="0">
-      <w:startOverride w:val="1"/>
-    </w:lvlOverride>
-  </w:num>
-  <w:num w:numId="29" w16cid:durableId="374474279">
-    <w:abstractNumId w:val="0"/>
-  </w:num>
-  <w:num w:numId="30" w16cid:durableId="49041913">
-    <w:abstractNumId w:val="0"/>
-  </w:num>
-  <w:num w:numId="31" w16cid:durableId="2023238519">
-    <w:abstractNumId w:val="0"/>
-  </w:num>
-  <w:num w:numId="32" w16cid:durableId="2113819290">
-    <w:abstractNumId w:val="0"/>
-  </w:num>
-  <w:num w:numId="33" w16cid:durableId="1363171289">
-    <w:abstractNumId w:val="0"/>
-  </w:num>
-  <w:num w:numId="34" w16cid:durableId="353458423">
-    <w:abstractNumId w:val="13"/>
-  </w:num>
-  <w:num w:numId="35" w16cid:durableId="1122068967">
-    <w:abstractNumId w:val="13"/>
-  </w:num>
-  <w:num w:numId="36" w16cid:durableId="1579287995">
-    <w:abstractNumId w:val="13"/>
-  </w:num>
-  <w:num w:numId="37" w16cid:durableId="2068992451">
-    <w:abstractNumId w:val="17"/>
-  </w:num>
-  <w:num w:numId="38" w16cid:durableId="1476678349">
-    <w:abstractNumId w:val="11"/>
-  </w:num>
-  <w:num w:numId="39" w16cid:durableId="1976331152">
-    <w:abstractNumId w:val="0"/>
-  </w:num>
-  <w:num w:numId="40" w16cid:durableId="904336654">
-    <w:abstractNumId w:val="0"/>
-    <w:lvlOverride w:ilvl="0">
-      <w:startOverride w:val="1"/>
-    </w:lvlOverride>
-  </w:num>
-  <w:num w:numId="41" w16cid:durableId="1895891607">
-    <w:abstractNumId w:val="0"/>
-    <w:lvlOverride w:ilvl="0">
-      <w:startOverride w:val="1"/>
-    </w:lvlOverride>
-  </w:num>
-  <w:num w:numId="42" w16cid:durableId="1024138898">
-    <w:abstractNumId w:val="5"/>
-  </w:num>
-  <w:num w:numId="43" w16cid:durableId="8677468">
-    <w:abstractNumId w:val="0"/>
-  </w:num>
-  <w:num w:numId="44" w16cid:durableId="202057675">
-    <w:abstractNumId w:val="12"/>
-  </w:num>
-  <w:num w:numId="45" w16cid:durableId="553077780">
-    <w:abstractNumId w:val="14"/>
-  </w:num>
-  <w:num w:numId="46" w16cid:durableId="292635549">
-    <w:abstractNumId w:val="6"/>
-  </w:num>
-  <w:num w:numId="47" w16cid:durableId="621151174">
-    <w:abstractNumId w:val="3"/>
-  </w:num>
-  <w:num w:numId="48" w16cid:durableId="987247708">
-    <w:abstractNumId w:val="18"/>
-  </w:num>
-  <w:num w:numId="49" w16cid:durableId="338388912">
-    <w:abstractNumId w:val="8"/>
-  </w:num>
-  <w:num w:numId="50" w16cid:durableId="18823346">
-    <w:abstractNumId w:val="10"/>
-  </w:num>
-  <w:num w:numId="51" w16cid:durableId="690840599">
+  <w:num w:numId="7" w16cid:durableId="553077780">
     <w:abstractNumId w:val="4"/>
   </w:num>
-  <w:numIdMacAtCleanup w:val="23"/>
+  <w:numIdMacAtCleanup w:val="7"/>
 </w:numbering>
 </file>
 
@@ -2354,7 +1067,7 @@
       <w:keepNext/>
       <w:numPr>
         <w:ilvl w:val="2"/>
-        <w:numId w:val="45"/>
+        <w:numId w:val="7"/>
       </w:numPr>
       <w:spacing w:beforeLines="50" w:before="180"/>
       <w:ind w:leftChars="100" w:left="100" w:rightChars="100" w:right="100"/>
@@ -2378,7 +1091,7 @@
       <w:keepNext/>
       <w:numPr>
         <w:ilvl w:val="3"/>
-        <w:numId w:val="45"/>
+        <w:numId w:val="7"/>
       </w:numPr>
       <w:spacing w:beforeLines="50" w:before="180"/>
       <w:outlineLvl w:val="3"/>
@@ -2402,7 +1115,7 @@
       <w:keepNext/>
       <w:numPr>
         <w:ilvl w:val="4"/>
-        <w:numId w:val="45"/>
+        <w:numId w:val="7"/>
       </w:numPr>
       <w:spacing w:beforeLines="50" w:before="180"/>
       <w:outlineLvl w:val="4"/>
@@ -2424,7 +1137,7 @@
       <w:keepNext/>
       <w:numPr>
         <w:ilvl w:val="5"/>
-        <w:numId w:val="45"/>
+        <w:numId w:val="7"/>
       </w:numPr>
       <w:spacing w:beforeLines="50" w:before="180"/>
       <w:outlineLvl w:val="5"/>
@@ -2694,7 +1407,7 @@
     <w:uiPriority w:val="9"/>
     <w:rsid w:val="00F75582"/>
     <w:rPr>
-      <w:rFonts w:asciiTheme="minorEastAsia" w:hAnsiTheme="minorEastAsia" w:cstheme="majorBidi"/>
+      <w:rFonts w:asciiTheme="minorEastAsia" w:eastAsia="游明朝 Demibold" w:hAnsiTheme="minorEastAsia" w:cstheme="majorBidi"/>
       <w:b/>
     </w:rPr>
   </w:style>
@@ -2737,6 +1450,9 @@
     <w:link w:val="a"/>
     <w:uiPriority w:val="99"/>
     <w:rsid w:val="00D85639"/>
+    <w:rPr>
+      <w:rFonts w:eastAsia="游明朝 Demibold"/>
+    </w:rPr>
   </w:style>
   <w:style w:type="paragraph" w:styleId="af9">
     <w:name w:val="caption"/>
@@ -2881,6 +1597,7 @@
     <w:uiPriority w:val="9"/>
     <w:rsid w:val="00F75582"/>
     <w:rPr>
+      <w:rFonts w:eastAsia="游明朝 Demibold"/>
       <w:b/>
       <w:bCs/>
     </w:rPr>
@@ -2924,9 +1641,7 @@
     <w:qFormat/>
     <w:rsid w:val="00112B9B"/>
     <w:pPr>
-      <w:numPr>
-        <w:numId w:val="5"/>
-      </w:numPr>
+      <w:ind w:left="1247" w:hanging="1247"/>
     </w:pPr>
     <w:rPr>
       <w:rFonts w:eastAsia="BIZ UDPゴシック"/>
@@ -3344,7 +2059,7 @@
     <w:rsid w:val="006959B3"/>
     <w:pPr>
       <w:numPr>
-        <w:numId w:val="7"/>
+        <w:numId w:val="6"/>
       </w:numPr>
       <w:contextualSpacing/>
     </w:pPr>

</xml_diff>

<commit_message>
Update GitHub Actions workflow for improved Docker integration
- Refactor workflow to enhance chapter file discovery and execution
- Ensure proper handling of environment variables for Docker container
- Address previous issues with command execution in Docker
- Streamline automatic file discovery process for chapter files
</commit_message>
<xml_diff>
--- a/reference.docx
+++ b/reference.docx
@@ -4,11 +4,11 @@
   <w:body>
     <w:p>
       <w:pPr>
-        <w:pStyle w:val="ae"/>
+        <w:pStyle w:val="6"/>
         <w:rPr>
           <w:rStyle w:val="affe"/>
-          <w:b w:val="0"/>
-          <w:bCs w:val="0"/>
+          <w:b/>
+          <w:bCs/>
         </w:rPr>
       </w:pPr>
     </w:p>
@@ -131,20 +131,19 @@
     <w:lvl w:ilvl="1">
       <w:start w:val="1"/>
       <w:numFmt w:val="decimal"/>
+      <w:lvlText w:val="%1.%2"/>
+      <w:lvlJc w:val="left"/>
+      <w:pPr>
+        <w:ind w:left="680" w:hanging="680"/>
+      </w:pPr>
+      <w:rPr>
+        <w:rFonts w:hint="eastAsia"/>
+      </w:rPr>
+    </w:lvl>
+    <w:lvl w:ilvl="2">
+      <w:start w:val="1"/>
+      <w:numFmt w:val="decimal"/>
       <w:pStyle w:val="a2"/>
-      <w:lvlText w:val="%1.%2"/>
-      <w:lvlJc w:val="left"/>
-      <w:pPr>
-        <w:ind w:left="680" w:hanging="680"/>
-      </w:pPr>
-      <w:rPr>
-        <w:rFonts w:hint="eastAsia"/>
-      </w:rPr>
-    </w:lvl>
-    <w:lvl w:ilvl="2">
-      <w:start w:val="1"/>
-      <w:numFmt w:val="decimal"/>
-      <w:pStyle w:val="a3"/>
       <w:lvlText w:val="%1.%2.%3"/>
       <w:lvlJc w:val="left"/>
       <w:pPr>
@@ -234,7 +233,7 @@
     <w:lvl w:ilvl="0" w:tplc="26501D28">
       <w:start w:val="1"/>
       <w:numFmt w:val="bullet"/>
-      <w:pStyle w:val="a4"/>
+      <w:pStyle w:val="a3"/>
       <w:lvlText w:val=""/>
       <w:lvlJc w:val="left"/>
       <w:pPr>
@@ -380,7 +379,6 @@
     <w:lvl w:ilvl="2">
       <w:start w:val="1"/>
       <w:numFmt w:val="decimal"/>
-      <w:pStyle w:val="3"/>
       <w:lvlText w:val="%1.%2.%3"/>
       <w:lvlJc w:val="left"/>
       <w:pPr>
@@ -393,7 +391,6 @@
     <w:lvl w:ilvl="3">
       <w:start w:val="1"/>
       <w:numFmt w:val="decimal"/>
-      <w:pStyle w:val="4"/>
       <w:lvlText w:val="%1.%2.%3.%4"/>
       <w:lvlJc w:val="left"/>
       <w:pPr>
@@ -406,7 +403,6 @@
     <w:lvl w:ilvl="4">
       <w:start w:val="1"/>
       <w:numFmt w:val="decimal"/>
-      <w:pStyle w:val="5"/>
       <w:lvlText w:val="(%5)"/>
       <w:lvlJc w:val="left"/>
       <w:pPr>
@@ -999,7 +995,7 @@
     <w:lsdException w:name="Unresolved Mention" w:semiHidden="1" w:unhideWhenUsed="1"/>
     <w:lsdException w:name="Smart Link" w:semiHidden="1" w:unhideWhenUsed="1"/>
   </w:latentStyles>
-  <w:style w:type="paragraph" w:default="1" w:styleId="a5">
+  <w:style w:type="paragraph" w:default="1" w:styleId="a4">
     <w:name w:val="Normal"/>
     <w:qFormat/>
     <w:rsid w:val="009F5C77"/>
@@ -1016,8 +1012,8 @@
   </w:style>
   <w:style w:type="paragraph" w:styleId="1">
     <w:name w:val="heading 1"/>
-    <w:basedOn w:val="a5"/>
-    <w:next w:val="a6"/>
+    <w:basedOn w:val="a4"/>
+    <w:next w:val="a5"/>
     <w:link w:val="10"/>
     <w:uiPriority w:val="9"/>
     <w:qFormat/>
@@ -1037,8 +1033,8 @@
   </w:style>
   <w:style w:type="paragraph" w:styleId="20">
     <w:name w:val="heading 2"/>
-    <w:basedOn w:val="a5"/>
-    <w:next w:val="a6"/>
+    <w:basedOn w:val="a4"/>
+    <w:next w:val="a5"/>
     <w:link w:val="21"/>
     <w:uiPriority w:val="9"/>
     <w:qFormat/>
@@ -1057,47 +1053,39 @@
   </w:style>
   <w:style w:type="paragraph" w:styleId="3">
     <w:name w:val="heading 3"/>
-    <w:basedOn w:val="a5"/>
-    <w:next w:val="a6"/>
+    <w:basedOn w:val="a4"/>
+    <w:next w:val="a5"/>
     <w:link w:val="30"/>
     <w:uiPriority w:val="9"/>
     <w:qFormat/>
-    <w:rsid w:val="00993718"/>
+    <w:rsid w:val="00E77585"/>
     <w:pPr>
       <w:keepNext/>
-      <w:numPr>
-        <w:ilvl w:val="2"/>
-        <w:numId w:val="7"/>
-      </w:numPr>
       <w:spacing w:beforeLines="50" w:before="180"/>
-      <w:ind w:leftChars="100" w:left="100" w:rightChars="100" w:right="100"/>
+      <w:ind w:rightChars="100" w:right="100"/>
       <w:outlineLvl w:val="2"/>
     </w:pPr>
     <w:rPr>
-      <w:rFonts w:asciiTheme="majorHAnsi" w:eastAsiaTheme="majorEastAsia" w:hAnsiTheme="majorHAnsi" w:cstheme="majorBidi"/>
+      <w:rFonts w:asciiTheme="majorHAnsi" w:eastAsia="BIZ UDPゴシック" w:hAnsiTheme="majorHAnsi" w:cstheme="majorBidi"/>
       <w:b/>
       <w:sz w:val="22"/>
     </w:rPr>
   </w:style>
   <w:style w:type="paragraph" w:styleId="4">
     <w:name w:val="heading 4"/>
-    <w:basedOn w:val="a5"/>
-    <w:next w:val="a6"/>
+    <w:basedOn w:val="a4"/>
+    <w:next w:val="a5"/>
     <w:link w:val="40"/>
     <w:uiPriority w:val="9"/>
     <w:qFormat/>
-    <w:rsid w:val="00F75582"/>
+    <w:rsid w:val="00E77585"/>
     <w:pPr>
       <w:keepNext/>
-      <w:numPr>
-        <w:ilvl w:val="3"/>
-        <w:numId w:val="7"/>
-      </w:numPr>
       <w:spacing w:beforeLines="50" w:before="180"/>
       <w:outlineLvl w:val="3"/>
     </w:pPr>
     <w:rPr>
-      <w:rFonts w:asciiTheme="majorHAnsi" w:eastAsiaTheme="majorEastAsia" w:hAnsiTheme="majorHAnsi"/>
+      <w:rFonts w:asciiTheme="majorHAnsi" w:eastAsia="BIZ UDPゴシック" w:hAnsiTheme="majorHAnsi"/>
       <w:b/>
       <w:bCs/>
       <w:sz w:val="22"/>
@@ -1105,18 +1093,14 @@
   </w:style>
   <w:style w:type="paragraph" w:styleId="5">
     <w:name w:val="heading 5"/>
-    <w:basedOn w:val="a5"/>
-    <w:next w:val="a6"/>
+    <w:basedOn w:val="a4"/>
+    <w:next w:val="a5"/>
     <w:link w:val="50"/>
     <w:uiPriority w:val="9"/>
     <w:qFormat/>
-    <w:rsid w:val="00F75582"/>
+    <w:rsid w:val="00E77585"/>
     <w:pPr>
       <w:keepNext/>
-      <w:numPr>
-        <w:ilvl w:val="4"/>
-        <w:numId w:val="7"/>
-      </w:numPr>
       <w:spacing w:beforeLines="50" w:before="180"/>
       <w:outlineLvl w:val="4"/>
     </w:pPr>
@@ -1127,8 +1111,8 @@
   </w:style>
   <w:style w:type="paragraph" w:styleId="6">
     <w:name w:val="heading 6"/>
-    <w:basedOn w:val="a5"/>
-    <w:next w:val="a6"/>
+    <w:basedOn w:val="a4"/>
+    <w:next w:val="a5"/>
     <w:link w:val="60"/>
     <w:uiPriority w:val="9"/>
     <w:qFormat/>
@@ -1147,13 +1131,13 @@
       <w:bCs/>
     </w:rPr>
   </w:style>
-  <w:style w:type="character" w:default="1" w:styleId="a7">
+  <w:style w:type="character" w:default="1" w:styleId="a6">
     <w:name w:val="Default Paragraph Font"/>
     <w:uiPriority w:val="1"/>
     <w:semiHidden/>
     <w:unhideWhenUsed/>
   </w:style>
-  <w:style w:type="table" w:default="1" w:styleId="a8">
+  <w:style w:type="table" w:default="1" w:styleId="a7">
     <w:name w:val="Normal Table"/>
     <w:uiPriority w:val="99"/>
     <w:semiHidden/>
@@ -1168,25 +1152,25 @@
       </w:tblCellMar>
     </w:tblPr>
   </w:style>
-  <w:style w:type="numbering" w:default="1" w:styleId="a9">
+  <w:style w:type="numbering" w:default="1" w:styleId="a8">
     <w:name w:val="No List"/>
     <w:uiPriority w:val="99"/>
     <w:semiHidden/>
     <w:unhideWhenUsed/>
   </w:style>
-  <w:style w:type="paragraph" w:styleId="a6">
+  <w:style w:type="paragraph" w:styleId="a5">
     <w:name w:val="Body Text"/>
-    <w:basedOn w:val="a5"/>
-    <w:link w:val="aa"/>
+    <w:basedOn w:val="a4"/>
+    <w:link w:val="a9"/>
     <w:qFormat/>
     <w:rsid w:val="009F5C77"/>
     <w:pPr>
       <w:ind w:firstLineChars="100" w:firstLine="100"/>
     </w:pPr>
   </w:style>
-  <w:style w:type="character" w:customStyle="1" w:styleId="aa">
+  <w:style w:type="character" w:customStyle="1" w:styleId="a9">
     <w:name w:val="本文 (文字)"/>
-    <w:link w:val="a6"/>
+    <w:link w:val="a5"/>
     <w:rsid w:val="009F5C77"/>
     <w:rPr>
       <w:rFonts w:eastAsia="游明朝 Demibold"/>
@@ -1194,7 +1178,7 @@
   </w:style>
   <w:style w:type="character" w:customStyle="1" w:styleId="10">
     <w:name w:val="見出し 1 (文字)"/>
-    <w:basedOn w:val="a7"/>
+    <w:basedOn w:val="a6"/>
     <w:link w:val="1"/>
     <w:uiPriority w:val="9"/>
     <w:rsid w:val="009F5C77"/>
@@ -1205,9 +1189,9 @@
       <w:szCs w:val="28"/>
     </w:rPr>
   </w:style>
-  <w:style w:type="paragraph" w:styleId="ab">
+  <w:style w:type="paragraph" w:styleId="aa">
     <w:name w:val="No Spacing"/>
-    <w:basedOn w:val="a6"/>
+    <w:basedOn w:val="a5"/>
     <w:uiPriority w:val="1"/>
     <w:qFormat/>
     <w:rsid w:val="002918C7"/>
@@ -1216,10 +1200,10 @@
       <w:ind w:firstLine="210"/>
     </w:pPr>
   </w:style>
-  <w:style w:type="paragraph" w:styleId="ac">
+  <w:style w:type="paragraph" w:styleId="ab">
     <w:name w:val="header"/>
-    <w:basedOn w:val="a5"/>
-    <w:link w:val="ad"/>
+    <w:basedOn w:val="a4"/>
+    <w:link w:val="ac"/>
     <w:uiPriority w:val="99"/>
     <w:unhideWhenUsed/>
     <w:rsid w:val="00085DE6"/>
@@ -1232,7 +1216,7 @@
   </w:style>
   <w:style w:type="character" w:customStyle="1" w:styleId="21">
     <w:name w:val="見出し 2 (文字)"/>
-    <w:basedOn w:val="a7"/>
+    <w:basedOn w:val="a6"/>
     <w:link w:val="20"/>
     <w:uiPriority w:val="9"/>
     <w:rsid w:val="00E152E7"/>
@@ -1245,34 +1229,34 @@
   </w:style>
   <w:style w:type="character" w:customStyle="1" w:styleId="30">
     <w:name w:val="見出し 3 (文字)"/>
-    <w:basedOn w:val="a7"/>
+    <w:basedOn w:val="a6"/>
     <w:link w:val="3"/>
     <w:uiPriority w:val="9"/>
-    <w:rsid w:val="00993718"/>
-    <w:rPr>
-      <w:rFonts w:asciiTheme="majorHAnsi" w:eastAsiaTheme="majorEastAsia" w:hAnsiTheme="majorHAnsi" w:cstheme="majorBidi"/>
+    <w:rsid w:val="00E77585"/>
+    <w:rPr>
+      <w:rFonts w:asciiTheme="majorHAnsi" w:eastAsia="BIZ UDPゴシック" w:hAnsiTheme="majorHAnsi" w:cstheme="majorBidi"/>
       <w:b/>
       <w:sz w:val="22"/>
     </w:rPr>
   </w:style>
   <w:style w:type="character" w:customStyle="1" w:styleId="40">
     <w:name w:val="見出し 4 (文字)"/>
-    <w:basedOn w:val="a7"/>
+    <w:basedOn w:val="a6"/>
     <w:link w:val="4"/>
     <w:uiPriority w:val="9"/>
-    <w:rsid w:val="00F75582"/>
-    <w:rPr>
-      <w:rFonts w:asciiTheme="majorHAnsi" w:eastAsiaTheme="majorEastAsia" w:hAnsiTheme="majorHAnsi"/>
+    <w:rsid w:val="00E77585"/>
+    <w:rPr>
+      <w:rFonts w:asciiTheme="majorHAnsi" w:eastAsia="BIZ UDPゴシック" w:hAnsiTheme="majorHAnsi"/>
       <w:b/>
       <w:bCs/>
       <w:sz w:val="22"/>
     </w:rPr>
   </w:style>
-  <w:style w:type="paragraph" w:styleId="ae">
+  <w:style w:type="paragraph" w:styleId="ad">
     <w:name w:val="Title"/>
-    <w:basedOn w:val="a5"/>
-    <w:next w:val="a6"/>
-    <w:link w:val="af"/>
+    <w:basedOn w:val="a4"/>
+    <w:next w:val="a5"/>
+    <w:link w:val="ae"/>
     <w:uiPriority w:val="10"/>
     <w:qFormat/>
     <w:rsid w:val="004F40DB"/>
@@ -1288,10 +1272,10 @@
       <w:u w:val="single"/>
     </w:rPr>
   </w:style>
-  <w:style w:type="character" w:customStyle="1" w:styleId="af">
+  <w:style w:type="character" w:customStyle="1" w:styleId="ae">
     <w:name w:val="表題 (文字)"/>
-    <w:basedOn w:val="a7"/>
-    <w:link w:val="ae"/>
+    <w:basedOn w:val="a6"/>
+    <w:link w:val="ad"/>
     <w:uiPriority w:val="10"/>
     <w:rsid w:val="004F40DB"/>
     <w:rPr>
@@ -1301,11 +1285,11 @@
       <w:u w:val="single"/>
     </w:rPr>
   </w:style>
-  <w:style w:type="paragraph" w:styleId="af0">
+  <w:style w:type="paragraph" w:styleId="af">
     <w:name w:val="Subtitle"/>
-    <w:basedOn w:val="a5"/>
-    <w:next w:val="a6"/>
-    <w:link w:val="af1"/>
+    <w:basedOn w:val="a4"/>
+    <w:next w:val="a5"/>
+    <w:link w:val="af0"/>
     <w:uiPriority w:val="11"/>
     <w:qFormat/>
     <w:rsid w:val="00EB0FC0"/>
@@ -1320,10 +1304,10 @@
       <w:u w:val="single"/>
     </w:rPr>
   </w:style>
-  <w:style w:type="character" w:customStyle="1" w:styleId="af1">
+  <w:style w:type="character" w:customStyle="1" w:styleId="af0">
     <w:name w:val="副題 (文字)"/>
-    <w:basedOn w:val="a7"/>
-    <w:link w:val="af0"/>
+    <w:basedOn w:val="a6"/>
+    <w:link w:val="af"/>
     <w:uiPriority w:val="11"/>
     <w:rsid w:val="00EB0FC0"/>
     <w:rPr>
@@ -1333,17 +1317,17 @@
       <w:u w:val="single"/>
     </w:rPr>
   </w:style>
-  <w:style w:type="character" w:customStyle="1" w:styleId="ad">
+  <w:style w:type="character" w:customStyle="1" w:styleId="ac">
     <w:name w:val="ヘッダー (文字)"/>
-    <w:basedOn w:val="a7"/>
-    <w:link w:val="ac"/>
+    <w:basedOn w:val="a6"/>
+    <w:link w:val="ab"/>
     <w:uiPriority w:val="99"/>
     <w:rsid w:val="00085DE6"/>
   </w:style>
-  <w:style w:type="paragraph" w:styleId="af2">
+  <w:style w:type="paragraph" w:styleId="af1">
     <w:name w:val="footer"/>
-    <w:basedOn w:val="a5"/>
-    <w:link w:val="af3"/>
+    <w:basedOn w:val="a4"/>
+    <w:link w:val="af2"/>
     <w:uiPriority w:val="99"/>
     <w:unhideWhenUsed/>
     <w:rsid w:val="00085DE6"/>
@@ -1354,17 +1338,17 @@
       </w:tabs>
     </w:pPr>
   </w:style>
-  <w:style w:type="character" w:customStyle="1" w:styleId="af3">
+  <w:style w:type="character" w:customStyle="1" w:styleId="af2">
     <w:name w:val="フッター (文字)"/>
-    <w:basedOn w:val="a7"/>
-    <w:link w:val="af2"/>
+    <w:basedOn w:val="a6"/>
+    <w:link w:val="af1"/>
     <w:uiPriority w:val="99"/>
     <w:rsid w:val="00085DE6"/>
   </w:style>
-  <w:style w:type="paragraph" w:customStyle="1" w:styleId="af4">
+  <w:style w:type="paragraph" w:customStyle="1" w:styleId="af3">
     <w:name w:val="本文字下げなし"/>
-    <w:basedOn w:val="a6"/>
-    <w:link w:val="af5"/>
+    <w:basedOn w:val="a5"/>
+    <w:link w:val="af4"/>
     <w:uiPriority w:val="1"/>
     <w:qFormat/>
     <w:rsid w:val="009B6E3E"/>
@@ -1372,20 +1356,20 @@
       <w:ind w:firstLineChars="0" w:firstLine="0"/>
     </w:pPr>
   </w:style>
-  <w:style w:type="character" w:customStyle="1" w:styleId="af5">
+  <w:style w:type="character" w:customStyle="1" w:styleId="af4">
     <w:name w:val="本文字下げなし (文字)"/>
-    <w:basedOn w:val="aa"/>
-    <w:link w:val="af4"/>
+    <w:basedOn w:val="a9"/>
+    <w:link w:val="af3"/>
     <w:uiPriority w:val="1"/>
     <w:rsid w:val="009B6E3E"/>
     <w:rPr>
       <w:rFonts w:eastAsia="BIZ UD明朝 Medium"/>
     </w:rPr>
   </w:style>
-  <w:style w:type="paragraph" w:styleId="af6">
+  <w:style w:type="paragraph" w:styleId="af5">
     <w:name w:val="Body Text Indent"/>
-    <w:basedOn w:val="a6"/>
-    <w:link w:val="af7"/>
+    <w:basedOn w:val="a5"/>
+    <w:link w:val="af6"/>
     <w:uiPriority w:val="2"/>
     <w:qFormat/>
     <w:rsid w:val="007267D6"/>
@@ -1393,16 +1377,16 @@
       <w:ind w:leftChars="400" w:left="400" w:firstLineChars="0" w:firstLine="0"/>
     </w:pPr>
   </w:style>
-  <w:style w:type="character" w:customStyle="1" w:styleId="af7">
+  <w:style w:type="character" w:customStyle="1" w:styleId="af6">
     <w:name w:val="本文インデント (文字)"/>
-    <w:basedOn w:val="a7"/>
-    <w:link w:val="af6"/>
+    <w:basedOn w:val="a6"/>
+    <w:link w:val="af5"/>
     <w:uiPriority w:val="2"/>
     <w:rsid w:val="007267D6"/>
   </w:style>
   <w:style w:type="character" w:customStyle="1" w:styleId="50">
     <w:name w:val="見出し 5 (文字)"/>
-    <w:basedOn w:val="a7"/>
+    <w:basedOn w:val="a6"/>
     <w:link w:val="5"/>
     <w:uiPriority w:val="9"/>
     <w:rsid w:val="00F75582"/>
@@ -1411,9 +1395,9 @@
       <w:b/>
     </w:rPr>
   </w:style>
-  <w:style w:type="paragraph" w:styleId="a4">
+  <w:style w:type="paragraph" w:styleId="a3">
     <w:name w:val="List Bullet"/>
-    <w:basedOn w:val="a5"/>
+    <w:basedOn w:val="a4"/>
     <w:uiPriority w:val="99"/>
     <w:qFormat/>
     <w:rsid w:val="000016C2"/>
@@ -1427,8 +1411,8 @@
   <w:style w:type="paragraph" w:styleId="a">
     <w:name w:val="List Number"/>
     <w:aliases w:val="数字段落"/>
-    <w:basedOn w:val="a5"/>
-    <w:link w:val="af8"/>
+    <w:basedOn w:val="a4"/>
+    <w:link w:val="af7"/>
     <w:uiPriority w:val="99"/>
     <w:qFormat/>
     <w:rsid w:val="00D85639"/>
@@ -1443,10 +1427,10 @@
       <w:contextualSpacing/>
     </w:pPr>
   </w:style>
-  <w:style w:type="character" w:customStyle="1" w:styleId="af8">
+  <w:style w:type="character" w:customStyle="1" w:styleId="af7">
     <w:name w:val="段落番号 (文字)"/>
     <w:aliases w:val="数字段落 (文字)"/>
-    <w:basedOn w:val="a7"/>
+    <w:basedOn w:val="a6"/>
     <w:link w:val="a"/>
     <w:uiPriority w:val="99"/>
     <w:rsid w:val="00D85639"/>
@@ -1454,10 +1438,10 @@
       <w:rFonts w:eastAsia="游明朝 Demibold"/>
     </w:rPr>
   </w:style>
-  <w:style w:type="paragraph" w:styleId="af9">
+  <w:style w:type="paragraph" w:styleId="af8">
     <w:name w:val="caption"/>
-    <w:basedOn w:val="a5"/>
-    <w:next w:val="a5"/>
+    <w:basedOn w:val="a4"/>
+    <w:next w:val="a4"/>
     <w:uiPriority w:val="35"/>
     <w:unhideWhenUsed/>
     <w:qFormat/>
@@ -1470,10 +1454,10 @@
       <w:bCs/>
     </w:rPr>
   </w:style>
-  <w:style w:type="paragraph" w:styleId="afa">
+  <w:style w:type="paragraph" w:styleId="af9">
     <w:name w:val="footnote text"/>
-    <w:basedOn w:val="a5"/>
-    <w:link w:val="afb"/>
+    <w:basedOn w:val="a4"/>
+    <w:link w:val="afa"/>
     <w:uiPriority w:val="99"/>
     <w:rsid w:val="00534306"/>
     <w:pPr>
@@ -1485,19 +1469,19 @@
       <w:sz w:val="20"/>
     </w:rPr>
   </w:style>
-  <w:style w:type="character" w:customStyle="1" w:styleId="afb">
+  <w:style w:type="character" w:customStyle="1" w:styleId="afa">
     <w:name w:val="脚注文字列 (文字)"/>
-    <w:basedOn w:val="a7"/>
-    <w:link w:val="afa"/>
+    <w:basedOn w:val="a6"/>
+    <w:link w:val="af9"/>
     <w:uiPriority w:val="99"/>
     <w:rsid w:val="007D5F94"/>
     <w:rPr>
       <w:sz w:val="20"/>
     </w:rPr>
   </w:style>
-  <w:style w:type="character" w:styleId="afc">
+  <w:style w:type="character" w:styleId="afb">
     <w:name w:val="footnote reference"/>
-    <w:basedOn w:val="a7"/>
+    <w:basedOn w:val="a6"/>
     <w:uiPriority w:val="99"/>
     <w:semiHidden/>
     <w:unhideWhenUsed/>
@@ -1506,10 +1490,10 @@
       <w:vertAlign w:val="superscript"/>
     </w:rPr>
   </w:style>
-  <w:style w:type="paragraph" w:styleId="afd">
+  <w:style w:type="paragraph" w:styleId="afc">
     <w:name w:val="TOC Heading"/>
     <w:basedOn w:val="1"/>
-    <w:next w:val="a5"/>
+    <w:next w:val="a4"/>
     <w:uiPriority w:val="39"/>
     <w:unhideWhenUsed/>
     <w:qFormat/>
@@ -1529,8 +1513,8 @@
   </w:style>
   <w:style w:type="paragraph" w:styleId="11">
     <w:name w:val="toc 1"/>
-    <w:basedOn w:val="a5"/>
-    <w:next w:val="a6"/>
+    <w:basedOn w:val="a4"/>
+    <w:next w:val="a5"/>
     <w:autoRedefine/>
     <w:uiPriority w:val="39"/>
     <w:unhideWhenUsed/>
@@ -1538,8 +1522,8 @@
   </w:style>
   <w:style w:type="paragraph" w:styleId="22">
     <w:name w:val="toc 2"/>
-    <w:basedOn w:val="a5"/>
-    <w:next w:val="a6"/>
+    <w:basedOn w:val="a4"/>
+    <w:next w:val="a5"/>
     <w:autoRedefine/>
     <w:uiPriority w:val="39"/>
     <w:unhideWhenUsed/>
@@ -1550,8 +1534,8 @@
   </w:style>
   <w:style w:type="paragraph" w:styleId="31">
     <w:name w:val="toc 3"/>
-    <w:basedOn w:val="a5"/>
-    <w:next w:val="a6"/>
+    <w:basedOn w:val="a4"/>
+    <w:next w:val="a5"/>
     <w:autoRedefine/>
     <w:uiPriority w:val="39"/>
     <w:unhideWhenUsed/>
@@ -1560,9 +1544,9 @@
       <w:ind w:leftChars="200" w:left="420"/>
     </w:pPr>
   </w:style>
-  <w:style w:type="character" w:styleId="afe">
+  <w:style w:type="character" w:styleId="afd">
     <w:name w:val="Hyperlink"/>
-    <w:basedOn w:val="a7"/>
+    <w:basedOn w:val="a6"/>
     <w:uiPriority w:val="99"/>
     <w:unhideWhenUsed/>
     <w:rsid w:val="007D5F94"/>
@@ -1571,10 +1555,10 @@
       <w:u w:val="single"/>
     </w:rPr>
   </w:style>
-  <w:style w:type="paragraph" w:styleId="aff">
+  <w:style w:type="paragraph" w:styleId="afe">
     <w:name w:val="table of figures"/>
-    <w:basedOn w:val="a5"/>
-    <w:next w:val="a5"/>
+    <w:basedOn w:val="a4"/>
+    <w:next w:val="a4"/>
     <w:uiPriority w:val="99"/>
     <w:unhideWhenUsed/>
     <w:rsid w:val="00126A60"/>
@@ -1582,17 +1566,17 @@
       <w:ind w:leftChars="200" w:left="200" w:hangingChars="200" w:hanging="200"/>
     </w:pPr>
   </w:style>
-  <w:style w:type="paragraph" w:styleId="aff0">
+  <w:style w:type="paragraph" w:styleId="aff">
     <w:name w:val="Bibliography"/>
-    <w:basedOn w:val="a5"/>
-    <w:next w:val="a5"/>
+    <w:basedOn w:val="a4"/>
+    <w:next w:val="a4"/>
     <w:uiPriority w:val="37"/>
     <w:unhideWhenUsed/>
     <w:rsid w:val="00E767BE"/>
   </w:style>
   <w:style w:type="character" w:customStyle="1" w:styleId="60">
     <w:name w:val="見出し 6 (文字)"/>
-    <w:basedOn w:val="a7"/>
+    <w:basedOn w:val="a6"/>
     <w:link w:val="6"/>
     <w:uiPriority w:val="9"/>
     <w:rsid w:val="00F75582"/>
@@ -1625,7 +1609,7 @@
   <w:style w:type="paragraph" w:customStyle="1" w:styleId="a1">
     <w:name w:val="付録見出し１"/>
     <w:basedOn w:val="1"/>
-    <w:next w:val="a6"/>
+    <w:next w:val="a5"/>
     <w:qFormat/>
     <w:rsid w:val="00112B9B"/>
     <w:pPr>
@@ -1634,10 +1618,10 @@
       </w:numPr>
     </w:pPr>
   </w:style>
-  <w:style w:type="paragraph" w:customStyle="1" w:styleId="a2">
+  <w:style w:type="paragraph" w:customStyle="1" w:styleId="aff0">
     <w:name w:val="付録見出し２"/>
     <w:basedOn w:val="20"/>
-    <w:next w:val="a6"/>
+    <w:next w:val="a5"/>
     <w:qFormat/>
     <w:rsid w:val="00112B9B"/>
     <w:pPr>
@@ -1647,10 +1631,10 @@
       <w:rFonts w:eastAsia="BIZ UDPゴシック"/>
     </w:rPr>
   </w:style>
-  <w:style w:type="paragraph" w:customStyle="1" w:styleId="a3">
+  <w:style w:type="paragraph" w:customStyle="1" w:styleId="a2">
     <w:name w:val="付録見出し３"/>
     <w:basedOn w:val="3"/>
-    <w:next w:val="a6"/>
+    <w:next w:val="a5"/>
     <w:qFormat/>
     <w:rsid w:val="00E45DC6"/>
     <w:pPr>
@@ -1692,8 +1676,8 @@
   </w:style>
   <w:style w:type="paragraph" w:customStyle="1" w:styleId="aff3">
     <w:name w:val="表紙小見出し"/>
-    <w:basedOn w:val="a6"/>
-    <w:next w:val="af0"/>
+    <w:basedOn w:val="a5"/>
+    <w:next w:val="af"/>
     <w:qFormat/>
     <w:rsid w:val="004F40DB"/>
     <w:pPr>
@@ -1717,7 +1701,7 @@
   </w:style>
   <w:style w:type="paragraph" w:customStyle="1" w:styleId="aff5">
     <w:name w:val="コード"/>
-    <w:basedOn w:val="a6"/>
+    <w:basedOn w:val="a5"/>
     <w:link w:val="aff6"/>
     <w:qFormat/>
     <w:rsid w:val="00D06D30"/>
@@ -1764,7 +1748,7 @@
   </w:style>
   <w:style w:type="character" w:customStyle="1" w:styleId="aff6">
     <w:name w:val="コード (文字)"/>
-    <w:basedOn w:val="a7"/>
+    <w:basedOn w:val="a6"/>
     <w:link w:val="aff5"/>
     <w:rsid w:val="00D06D30"/>
     <w:rPr>
@@ -1777,7 +1761,7 @@
   </w:style>
   <w:style w:type="paragraph" w:customStyle="1" w:styleId="MyricaM">
     <w:name w:val="コードMyricaM"/>
-    <w:basedOn w:val="a6"/>
+    <w:basedOn w:val="a5"/>
     <w:link w:val="MyricaM0"/>
     <w:qFormat/>
     <w:rsid w:val="00D06D30"/>
@@ -1824,7 +1808,7 @@
   </w:style>
   <w:style w:type="character" w:customStyle="1" w:styleId="MyricaM0">
     <w:name w:val="コードMyricaM (文字)"/>
-    <w:basedOn w:val="a7"/>
+    <w:basedOn w:val="a6"/>
     <w:link w:val="MyricaM"/>
     <w:rsid w:val="00D06D30"/>
     <w:rPr>
@@ -1837,7 +1821,7 @@
   </w:style>
   <w:style w:type="table" w:styleId="aff7">
     <w:name w:val="Table Grid"/>
-    <w:basedOn w:val="a8"/>
+    <w:basedOn w:val="a7"/>
     <w:uiPriority w:val="39"/>
     <w:rsid w:val="0052146E"/>
     <w:tblPr>
@@ -1853,7 +1837,7 @@
   </w:style>
   <w:style w:type="table" w:styleId="23">
     <w:name w:val="Grid Table 2"/>
-    <w:basedOn w:val="a8"/>
+    <w:basedOn w:val="a7"/>
     <w:uiPriority w:val="47"/>
     <w:rsid w:val="0052146E"/>
     <w:tblPr>
@@ -1925,7 +1909,7 @@
   </w:style>
   <w:style w:type="table" w:styleId="12">
     <w:name w:val="Grid Table 1 Light"/>
-    <w:basedOn w:val="a8"/>
+    <w:basedOn w:val="a7"/>
     <w:uiPriority w:val="46"/>
     <w:rsid w:val="0052146E"/>
     <w:tblPr>
@@ -1985,7 +1969,7 @@
   </w:style>
   <w:style w:type="paragraph" w:styleId="Web">
     <w:name w:val="Normal (Web)"/>
-    <w:basedOn w:val="a5"/>
+    <w:basedOn w:val="a4"/>
     <w:uiPriority w:val="99"/>
     <w:semiHidden/>
     <w:unhideWhenUsed/>
@@ -1998,7 +1982,7 @@
   </w:style>
   <w:style w:type="character" w:styleId="aff9">
     <w:name w:val="Unresolved Mention"/>
-    <w:basedOn w:val="a7"/>
+    <w:basedOn w:val="a6"/>
     <w:uiPriority w:val="99"/>
     <w:semiHidden/>
     <w:unhideWhenUsed/>
@@ -2010,7 +1994,7 @@
   </w:style>
   <w:style w:type="character" w:styleId="affa">
     <w:name w:val="FollowedHyperlink"/>
-    <w:basedOn w:val="a7"/>
+    <w:basedOn w:val="a6"/>
     <w:uiPriority w:val="99"/>
     <w:semiHidden/>
     <w:unhideWhenUsed/>
@@ -2022,7 +2006,7 @@
   </w:style>
   <w:style w:type="paragraph" w:styleId="affb">
     <w:name w:val="endnote text"/>
-    <w:basedOn w:val="a5"/>
+    <w:basedOn w:val="a4"/>
     <w:link w:val="affc"/>
     <w:uiPriority w:val="99"/>
     <w:semiHidden/>
@@ -2034,7 +2018,7 @@
   </w:style>
   <w:style w:type="character" w:customStyle="1" w:styleId="affc">
     <w:name w:val="文末脚注文字列 (文字)"/>
-    <w:basedOn w:val="a7"/>
+    <w:basedOn w:val="a6"/>
     <w:link w:val="affb"/>
     <w:uiPriority w:val="99"/>
     <w:semiHidden/>
@@ -2042,7 +2026,7 @@
   </w:style>
   <w:style w:type="character" w:styleId="affd">
     <w:name w:val="endnote reference"/>
-    <w:basedOn w:val="a7"/>
+    <w:basedOn w:val="a6"/>
     <w:uiPriority w:val="99"/>
     <w:semiHidden/>
     <w:unhideWhenUsed/>
@@ -2053,7 +2037,7 @@
   </w:style>
   <w:style w:type="paragraph" w:styleId="2">
     <w:name w:val="List Number 2"/>
-    <w:basedOn w:val="a5"/>
+    <w:basedOn w:val="a4"/>
     <w:uiPriority w:val="99"/>
     <w:qFormat/>
     <w:rsid w:val="006959B3"/>
@@ -2066,8 +2050,8 @@
   </w:style>
   <w:style w:type="paragraph" w:styleId="41">
     <w:name w:val="toc 4"/>
-    <w:basedOn w:val="a5"/>
-    <w:next w:val="a5"/>
+    <w:basedOn w:val="a4"/>
+    <w:next w:val="a4"/>
     <w:autoRedefine/>
     <w:uiPriority w:val="39"/>
     <w:unhideWhenUsed/>
@@ -2087,8 +2071,8 @@
   </w:style>
   <w:style w:type="paragraph" w:styleId="51">
     <w:name w:val="toc 5"/>
-    <w:basedOn w:val="a5"/>
-    <w:next w:val="a5"/>
+    <w:basedOn w:val="a4"/>
+    <w:next w:val="a4"/>
     <w:autoRedefine/>
     <w:uiPriority w:val="39"/>
     <w:unhideWhenUsed/>
@@ -2108,8 +2092,8 @@
   </w:style>
   <w:style w:type="paragraph" w:styleId="61">
     <w:name w:val="toc 6"/>
-    <w:basedOn w:val="a5"/>
-    <w:next w:val="a5"/>
+    <w:basedOn w:val="a4"/>
+    <w:next w:val="a4"/>
     <w:autoRedefine/>
     <w:uiPriority w:val="39"/>
     <w:unhideWhenUsed/>
@@ -2129,8 +2113,8 @@
   </w:style>
   <w:style w:type="paragraph" w:styleId="7">
     <w:name w:val="toc 7"/>
-    <w:basedOn w:val="a5"/>
-    <w:next w:val="a5"/>
+    <w:basedOn w:val="a4"/>
+    <w:next w:val="a4"/>
     <w:autoRedefine/>
     <w:uiPriority w:val="39"/>
     <w:unhideWhenUsed/>
@@ -2150,8 +2134,8 @@
   </w:style>
   <w:style w:type="paragraph" w:styleId="8">
     <w:name w:val="toc 8"/>
-    <w:basedOn w:val="a5"/>
-    <w:next w:val="a5"/>
+    <w:basedOn w:val="a4"/>
+    <w:next w:val="a4"/>
     <w:autoRedefine/>
     <w:uiPriority w:val="39"/>
     <w:unhideWhenUsed/>
@@ -2171,8 +2155,8 @@
   </w:style>
   <w:style w:type="paragraph" w:styleId="9">
     <w:name w:val="toc 9"/>
-    <w:basedOn w:val="a5"/>
-    <w:next w:val="a5"/>
+    <w:basedOn w:val="a4"/>
+    <w:next w:val="a4"/>
     <w:autoRedefine/>
     <w:uiPriority w:val="39"/>
     <w:unhideWhenUsed/>
@@ -2192,7 +2176,7 @@
   </w:style>
   <w:style w:type="character" w:styleId="affe">
     <w:name w:val="Strong"/>
-    <w:basedOn w:val="a7"/>
+    <w:basedOn w:val="a6"/>
     <w:uiPriority w:val="22"/>
     <w:qFormat/>
     <w:rsid w:val="0060085C"/>
@@ -2203,7 +2187,7 @@
   </w:style>
   <w:style w:type="character" w:styleId="afff">
     <w:name w:val="Placeholder Text"/>
-    <w:basedOn w:val="a7"/>
+    <w:basedOn w:val="a6"/>
     <w:uiPriority w:val="99"/>
     <w:semiHidden/>
     <w:rsid w:val="00F60877"/>
@@ -2213,7 +2197,7 @@
   </w:style>
   <w:style w:type="paragraph" w:styleId="afff0">
     <w:name w:val="List Paragraph"/>
-    <w:basedOn w:val="a5"/>
+    <w:basedOn w:val="a4"/>
     <w:uiPriority w:val="34"/>
     <w:unhideWhenUsed/>
     <w:qFormat/>

</xml_diff>